<commit_message>
Moved task from advance to basic level
</commit_message>
<xml_diff>
--- a/Courses/Software-Sciences/Module-2-DS-and-Algo/03.1-Stack-and-Queue-Basics/03.1-Stack-and-Queue-Basics-Exercises.docx
+++ b/Courses/Software-Sciences/Module-2-DS-and-Algo/03.1-Stack-and-Queue-Basics/03.1-Stack-and-Queue-Basics-Exercises.docx
@@ -1,6 +1,6 @@
 
 <file path=word/document.xml><?xml version="1.0" encoding="utf-8"?>
-<w:document xmlns:wpc="http://schemas.microsoft.com/office/word/2010/wordprocessingCanvas" xmlns:cx="http://schemas.microsoft.com/office/drawing/2014/chartex" xmlns:mc="http://schemas.openxmlformats.org/markup-compatibility/2006" xmlns:o="urn:schemas-microsoft-com:office:office" xmlns:r="http://schemas.openxmlformats.org/officeDocument/2006/relationships" xmlns:m="http://schemas.openxmlformats.org/officeDocument/2006/math" xmlns:v="urn:schemas-microsoft-com:vml" xmlns:wp14="http://schemas.microsoft.com/office/word/2010/wordprocessingDrawing" xmlns:wp="http://schemas.openxmlformats.org/drawingml/2006/wordprocessingDrawing" xmlns:w10="urn:schemas-microsoft-com:office:word" xmlns:w="http://schemas.openxmlformats.org/wordprocessingml/2006/main" xmlns:w14="http://schemas.microsoft.com/office/word/2010/wordml" xmlns:w15="http://schemas.microsoft.com/office/word/2012/wordml" xmlns:w16se="http://schemas.microsoft.com/office/word/2015/wordml/symex" xmlns:wpg="http://schemas.microsoft.com/office/word/2010/wordprocessingGroup" xmlns:wpi="http://schemas.microsoft.com/office/word/2010/wordprocessingInk" xmlns:wne="http://schemas.microsoft.com/office/word/2006/wordml" xmlns:wps="http://schemas.microsoft.com/office/word/2010/wordprocessingShape" mc:Ignorable="w14 w15 w16se wp14">
+<w:document xmlns:wpc="http://schemas.microsoft.com/office/word/2010/wordprocessingCanvas" xmlns:cx="http://schemas.microsoft.com/office/drawing/2014/chartex" xmlns:cx1="http://schemas.microsoft.com/office/drawing/2015/9/8/chartex" xmlns:cx2="http://schemas.microsoft.com/office/drawing/2015/10/21/chartex" xmlns:cx3="http://schemas.microsoft.com/office/drawing/2016/5/9/chartex" xmlns:cx4="http://schemas.microsoft.com/office/drawing/2016/5/10/chartex" xmlns:cx5="http://schemas.microsoft.com/office/drawing/2016/5/11/chartex" xmlns:cx6="http://schemas.microsoft.com/office/drawing/2016/5/12/chartex" xmlns:cx7="http://schemas.microsoft.com/office/drawing/2016/5/13/chartex" xmlns:cx8="http://schemas.microsoft.com/office/drawing/2016/5/14/chartex" xmlns:mc="http://schemas.openxmlformats.org/markup-compatibility/2006" xmlns:aink="http://schemas.microsoft.com/office/drawing/2016/ink" xmlns:am3d="http://schemas.microsoft.com/office/drawing/2017/model3d" xmlns:o="urn:schemas-microsoft-com:office:office" xmlns:oel="http://schemas.microsoft.com/office/2019/extlst" xmlns:r="http://schemas.openxmlformats.org/officeDocument/2006/relationships" xmlns:m="http://schemas.openxmlformats.org/officeDocument/2006/math" xmlns:v="urn:schemas-microsoft-com:vml" xmlns:wp14="http://schemas.microsoft.com/office/word/2010/wordprocessingDrawing" xmlns:wp="http://schemas.openxmlformats.org/drawingml/2006/wordprocessingDrawing" xmlns:w10="urn:schemas-microsoft-com:office:word" xmlns:w="http://schemas.openxmlformats.org/wordprocessingml/2006/main" xmlns:w14="http://schemas.microsoft.com/office/word/2010/wordml" xmlns:w15="http://schemas.microsoft.com/office/word/2012/wordml" xmlns:w16cex="http://schemas.microsoft.com/office/word/2018/wordml/cex" xmlns:w16cid="http://schemas.microsoft.com/office/word/2016/wordml/cid" xmlns:w16="http://schemas.microsoft.com/office/word/2018/wordml" xmlns:w16sdtdh="http://schemas.microsoft.com/office/word/2020/wordml/sdtdatahash" xmlns:w16se="http://schemas.microsoft.com/office/word/2015/wordml/symex" xmlns:wpg="http://schemas.microsoft.com/office/word/2010/wordprocessingGroup" xmlns:wpi="http://schemas.microsoft.com/office/word/2010/wordprocessingInk" xmlns:wne="http://schemas.microsoft.com/office/word/2006/wordml" xmlns:wps="http://schemas.microsoft.com/office/word/2010/wordprocessingShape" mc:Ignorable="w14 w15 w16se w16cid w16 w16cex w16sdtdh wp14">
   <w:body>
     <w:p>
       <w:pPr>
@@ -354,8 +354,6 @@
         </w:rPr>
         <w:t>Примери</w:t>
       </w:r>
-      <w:bookmarkStart w:id="0" w:name="_GoBack"/>
-      <w:bookmarkEnd w:id="0"/>
     </w:p>
     <w:tbl>
       <w:tblPr>
@@ -1793,7 +1791,6 @@
                 <w:rFonts w:ascii="Calibri" w:hAnsi="Calibri" w:cs="Calibri"/>
                 <w:lang w:val="en-GB"/>
               </w:rPr>
-              <w:lastRenderedPageBreak/>
               <w:t>3 5 8 4 1 9</w:t>
             </w:r>
           </w:p>
@@ -4005,15 +4002,1414 @@
     <w:p>
       <w:pPr>
         <w:pStyle w:val="2"/>
+        <w:rPr>
+          <w:lang w:val="bg-BG"/>
+        </w:rPr>
+      </w:pPr>
+      <w:r>
+        <w:rPr>
+          <w:lang w:val="bg-BG"/>
+        </w:rPr>
+        <w:t>Задръстване</w:t>
+      </w:r>
+    </w:p>
+    <w:p>
+      <w:pPr>
+        <w:spacing w:line="240" w:lineRule="auto"/>
+        <w:rPr>
+          <w:rFonts w:ascii="Calibri" w:eastAsia="Calibri" w:hAnsi="Calibri" w:cs="Calibri"/>
+          <w:noProof/>
+          <w:color w:val="000000" w:themeColor="text1"/>
+          <w:lang w:val="bg-BG"/>
+        </w:rPr>
+      </w:pPr>
+      <w:r>
+        <w:rPr>
+          <w:rFonts w:ascii="Calibri" w:eastAsia="Calibri" w:hAnsi="Calibri" w:cs="Calibri"/>
+          <w:noProof/>
+          <w:color w:val="000000" w:themeColor="text1"/>
+          <w:lang w:val="bg-BG"/>
+        </w:rPr>
+        <w:t xml:space="preserve">Напишете програма, която симулира </w:t>
+      </w:r>
+      <w:r>
+        <w:rPr>
+          <w:rFonts w:ascii="Calibri" w:eastAsia="Calibri" w:hAnsi="Calibri" w:cs="Calibri"/>
+          <w:b/>
+          <w:bCs/>
+          <w:noProof/>
+          <w:color w:val="000000" w:themeColor="text1"/>
+          <w:lang w:val="bg-BG"/>
+        </w:rPr>
+        <w:t xml:space="preserve">опашка </w:t>
+      </w:r>
+      <w:r>
+        <w:rPr>
+          <w:rFonts w:ascii="Calibri" w:eastAsia="Calibri" w:hAnsi="Calibri" w:cs="Calibri"/>
+          <w:noProof/>
+          <w:color w:val="000000" w:themeColor="text1"/>
+          <w:lang w:val="bg-BG"/>
+        </w:rPr>
+        <w:t xml:space="preserve">на </w:t>
+      </w:r>
+      <w:r>
+        <w:rPr>
+          <w:rFonts w:ascii="Calibri" w:eastAsia="Calibri" w:hAnsi="Calibri" w:cs="Calibri"/>
+          <w:b/>
+          <w:bCs/>
+          <w:noProof/>
+          <w:color w:val="000000" w:themeColor="text1"/>
+          <w:lang w:val="bg-BG"/>
+        </w:rPr>
+        <w:t>задръстване</w:t>
+      </w:r>
+      <w:r>
+        <w:rPr>
+          <w:rFonts w:ascii="Calibri" w:eastAsia="Calibri" w:hAnsi="Calibri" w:cs="Calibri"/>
+          <w:noProof/>
+          <w:color w:val="000000" w:themeColor="text1"/>
+          <w:lang w:val="bg-BG"/>
+        </w:rPr>
+        <w:t xml:space="preserve">. По време на задръстването има само </w:t>
+      </w:r>
+      <w:r>
+        <w:rPr>
+          <w:rFonts w:ascii="Calibri" w:eastAsia="Calibri" w:hAnsi="Calibri" w:cs="Calibri"/>
+          <w:b/>
+          <w:bCs/>
+          <w:noProof/>
+          <w:color w:val="000000" w:themeColor="text1"/>
+          <w:lang w:val="bg-BG"/>
+        </w:rPr>
+        <w:t>N</w:t>
+      </w:r>
+      <w:r>
+        <w:rPr>
+          <w:rFonts w:ascii="Calibri" w:eastAsia="Calibri" w:hAnsi="Calibri" w:cs="Calibri"/>
+          <w:noProof/>
+          <w:color w:val="000000" w:themeColor="text1"/>
+          <w:lang w:val="bg-BG"/>
+        </w:rPr>
+        <w:t xml:space="preserve"> коли, които могат да </w:t>
+      </w:r>
+      <w:r>
+        <w:rPr>
+          <w:rFonts w:ascii="Calibri" w:eastAsia="Calibri" w:hAnsi="Calibri" w:cs="Calibri"/>
+          <w:b/>
+          <w:bCs/>
+          <w:noProof/>
+          <w:color w:val="000000" w:themeColor="text1"/>
+          <w:lang w:val="bg-BG"/>
+        </w:rPr>
+        <w:t>преминат на зелено</w:t>
+      </w:r>
+      <w:r>
+        <w:rPr>
+          <w:rFonts w:ascii="Calibri" w:eastAsia="Calibri" w:hAnsi="Calibri" w:cs="Calibri"/>
+          <w:noProof/>
+          <w:color w:val="000000" w:themeColor="text1"/>
+          <w:lang w:val="bg-BG"/>
+        </w:rPr>
+        <w:t xml:space="preserve">. Програмата прочита </w:t>
+      </w:r>
+      <w:r>
+        <w:rPr>
+          <w:rFonts w:ascii="Calibri" w:eastAsia="Calibri" w:hAnsi="Calibri" w:cs="Calibri"/>
+          <w:b/>
+          <w:bCs/>
+          <w:noProof/>
+          <w:color w:val="000000" w:themeColor="text1"/>
+          <w:lang w:val="bg-BG"/>
+        </w:rPr>
+        <w:t xml:space="preserve">колите </w:t>
+      </w:r>
+      <w:r>
+        <w:rPr>
+          <w:rFonts w:ascii="Calibri" w:eastAsia="Calibri" w:hAnsi="Calibri" w:cs="Calibri"/>
+          <w:noProof/>
+          <w:color w:val="000000" w:themeColor="text1"/>
+          <w:lang w:val="bg-BG"/>
+        </w:rPr>
+        <w:t xml:space="preserve">като ги добавя в </w:t>
+      </w:r>
+      <w:r>
+        <w:rPr>
+          <w:rFonts w:ascii="Calibri" w:eastAsia="Calibri" w:hAnsi="Calibri" w:cs="Calibri"/>
+          <w:b/>
+          <w:bCs/>
+          <w:noProof/>
+          <w:color w:val="000000" w:themeColor="text1"/>
+          <w:lang w:val="bg-BG"/>
+        </w:rPr>
+        <w:t>опашка</w:t>
+      </w:r>
+      <w:r>
+        <w:rPr>
+          <w:rFonts w:ascii="Calibri" w:eastAsia="Calibri" w:hAnsi="Calibri" w:cs="Calibri"/>
+          <w:noProof/>
+          <w:color w:val="000000" w:themeColor="text1"/>
+          <w:lang w:val="bg-BG"/>
+        </w:rPr>
+        <w:t xml:space="preserve">. Когато светлината стане зелена трябва да </w:t>
+      </w:r>
+      <w:r>
+        <w:rPr>
+          <w:rFonts w:ascii="Calibri" w:eastAsia="Calibri" w:hAnsi="Calibri" w:cs="Calibri"/>
+          <w:b/>
+          <w:bCs/>
+          <w:noProof/>
+          <w:color w:val="000000" w:themeColor="text1"/>
+          <w:lang w:val="bg-BG"/>
+        </w:rPr>
+        <w:t>отпечатате колите</w:t>
+      </w:r>
+      <w:r>
+        <w:rPr>
+          <w:rFonts w:ascii="Calibri" w:eastAsia="Calibri" w:hAnsi="Calibri" w:cs="Calibri"/>
+          <w:noProof/>
+          <w:color w:val="000000" w:themeColor="text1"/>
+          <w:lang w:val="bg-BG"/>
+        </w:rPr>
+        <w:t xml:space="preserve">, които са </w:t>
+      </w:r>
+      <w:r>
+        <w:rPr>
+          <w:rFonts w:ascii="Calibri" w:eastAsia="Calibri" w:hAnsi="Calibri" w:cs="Calibri"/>
+          <w:b/>
+          <w:bCs/>
+          <w:noProof/>
+          <w:color w:val="000000" w:themeColor="text1"/>
+          <w:lang w:val="bg-BG"/>
+        </w:rPr>
+        <w:t>преминали</w:t>
+      </w:r>
+      <w:r>
+        <w:rPr>
+          <w:rFonts w:ascii="Calibri" w:eastAsia="Calibri" w:hAnsi="Calibri" w:cs="Calibri"/>
+          <w:noProof/>
+          <w:color w:val="000000" w:themeColor="text1"/>
+          <w:lang w:val="bg-BG"/>
+        </w:rPr>
+        <w:t xml:space="preserve">, със следното </w:t>
+      </w:r>
+      <w:r>
+        <w:rPr>
+          <w:rFonts w:ascii="Calibri" w:eastAsia="Calibri" w:hAnsi="Calibri" w:cs="Calibri"/>
+          <w:b/>
+          <w:bCs/>
+          <w:noProof/>
+          <w:color w:val="000000" w:themeColor="text1"/>
+          <w:lang w:val="bg-BG"/>
+        </w:rPr>
+        <w:t xml:space="preserve">съобщение </w:t>
+      </w:r>
+      <w:r>
+        <w:rPr>
+          <w:rFonts w:ascii="Calibri" w:eastAsia="Calibri" w:hAnsi="Calibri" w:cs="Calibri"/>
+          <w:noProof/>
+          <w:color w:val="000000" w:themeColor="text1"/>
+          <w:lang w:val="bg-BG"/>
+        </w:rPr>
+        <w:t xml:space="preserve">"{кола} passed!". </w:t>
+      </w:r>
+      <w:r>
+        <w:rPr>
+          <w:rFonts w:ascii="Calibri" w:eastAsia="Calibri" w:hAnsi="Calibri" w:cs="Calibri"/>
+          <w:noProof/>
+          <w:color w:val="000000" w:themeColor="text1"/>
+          <w:lang w:val="bg-BG"/>
+        </w:rPr>
+        <w:lastRenderedPageBreak/>
+        <w:t>Програмата спира да работи, когато се въведе командата</w:t>
+      </w:r>
+      <w:r>
+        <w:rPr>
+          <w:rFonts w:ascii="Calibri" w:eastAsia="Calibri" w:hAnsi="Calibri" w:cs="Calibri"/>
+          <w:b/>
+          <w:bCs/>
+          <w:noProof/>
+          <w:color w:val="000000" w:themeColor="text1"/>
+          <w:lang w:val="bg-BG"/>
+        </w:rPr>
+        <w:t xml:space="preserve"> "end"</w:t>
+      </w:r>
+      <w:r>
+        <w:rPr>
+          <w:rFonts w:ascii="Calibri" w:eastAsia="Calibri" w:hAnsi="Calibri" w:cs="Calibri"/>
+          <w:noProof/>
+          <w:color w:val="000000" w:themeColor="text1"/>
+          <w:lang w:val="bg-BG"/>
+        </w:rPr>
+        <w:t xml:space="preserve">. Накрая трябва да отпечатате </w:t>
+      </w:r>
+      <w:r>
+        <w:rPr>
+          <w:rFonts w:ascii="Calibri" w:eastAsia="Calibri" w:hAnsi="Calibri" w:cs="Calibri"/>
+          <w:b/>
+          <w:bCs/>
+          <w:noProof/>
+          <w:color w:val="000000" w:themeColor="text1"/>
+          <w:lang w:val="bg-BG"/>
+        </w:rPr>
+        <w:t>броя на колите</w:t>
+      </w:r>
+      <w:r>
+        <w:rPr>
+          <w:rFonts w:ascii="Calibri" w:eastAsia="Calibri" w:hAnsi="Calibri" w:cs="Calibri"/>
+          <w:noProof/>
+          <w:color w:val="000000" w:themeColor="text1"/>
+          <w:lang w:val="bg-BG"/>
+        </w:rPr>
+        <w:t xml:space="preserve">, които са </w:t>
+      </w:r>
+      <w:r>
+        <w:rPr>
+          <w:rFonts w:ascii="Calibri" w:eastAsia="Calibri" w:hAnsi="Calibri" w:cs="Calibri"/>
+          <w:b/>
+          <w:bCs/>
+          <w:noProof/>
+          <w:color w:val="000000" w:themeColor="text1"/>
+          <w:lang w:val="bg-BG"/>
+        </w:rPr>
+        <w:t>преминали</w:t>
+      </w:r>
+      <w:r>
+        <w:rPr>
+          <w:rFonts w:ascii="Calibri" w:eastAsia="Calibri" w:hAnsi="Calibri" w:cs="Calibri"/>
+          <w:noProof/>
+          <w:color w:val="000000" w:themeColor="text1"/>
+          <w:lang w:val="bg-BG"/>
+        </w:rPr>
+        <w:t>.</w:t>
+      </w:r>
+    </w:p>
+    <w:p>
+      <w:pPr>
+        <w:pStyle w:val="3"/>
+      </w:pPr>
+      <w:r>
+        <w:rPr>
+          <w:lang w:val="bg-BG"/>
+        </w:rPr>
+        <w:t>Вход</w:t>
+      </w:r>
+    </w:p>
+    <w:p>
+      <w:pPr>
+        <w:pStyle w:val="ac"/>
         <w:numPr>
           <w:ilvl w:val="0"/>
-          <w:numId w:val="0"/>
+          <w:numId w:val="38"/>
         </w:numPr>
-        <w:rPr>
-          <w:lang w:val="bg-BG"/>
-        </w:rPr>
-      </w:pPr>
+        <w:spacing w:line="240" w:lineRule="auto"/>
+        <w:rPr>
+          <w:rFonts w:ascii="Calibri" w:eastAsia="Calibri" w:hAnsi="Calibri" w:cs="Calibri"/>
+          <w:noProof/>
+          <w:color w:val="000000" w:themeColor="text1"/>
+          <w:lang w:val="bg-BG"/>
+        </w:rPr>
+      </w:pPr>
+      <w:r>
+        <w:rPr>
+          <w:rFonts w:ascii="Calibri" w:eastAsia="Calibri" w:hAnsi="Calibri" w:cs="Calibri"/>
+          <w:noProof/>
+          <w:color w:val="000000" w:themeColor="text1"/>
+          <w:lang w:val="bg-BG"/>
+        </w:rPr>
+        <w:t xml:space="preserve">На </w:t>
+      </w:r>
+      <w:r>
+        <w:rPr>
+          <w:rFonts w:ascii="Calibri" w:eastAsia="Calibri" w:hAnsi="Calibri" w:cs="Calibri"/>
+          <w:b/>
+          <w:bCs/>
+          <w:noProof/>
+          <w:color w:val="000000" w:themeColor="text1"/>
+          <w:lang w:val="bg-BG"/>
+        </w:rPr>
+        <w:t xml:space="preserve">първия ред </w:t>
+      </w:r>
+      <w:r>
+        <w:rPr>
+          <w:rFonts w:ascii="Calibri" w:eastAsia="Calibri" w:hAnsi="Calibri" w:cs="Calibri"/>
+          <w:noProof/>
+          <w:color w:val="000000" w:themeColor="text1"/>
+          <w:lang w:val="bg-BG"/>
+        </w:rPr>
+        <w:t xml:space="preserve">ще получите числото </w:t>
+      </w:r>
+      <w:r>
+        <w:rPr>
+          <w:rFonts w:ascii="Calibri" w:eastAsia="Calibri" w:hAnsi="Calibri" w:cs="Calibri"/>
+          <w:b/>
+          <w:bCs/>
+          <w:noProof/>
+          <w:color w:val="000000" w:themeColor="text1"/>
+          <w:lang w:val="bg-BG"/>
+        </w:rPr>
+        <w:t>N</w:t>
+      </w:r>
+      <w:r>
+        <w:rPr>
+          <w:rFonts w:ascii="Calibri" w:eastAsia="Calibri" w:hAnsi="Calibri" w:cs="Calibri"/>
+          <w:noProof/>
+          <w:color w:val="000000" w:themeColor="text1"/>
+          <w:lang w:val="bg-BG"/>
+        </w:rPr>
+        <w:t xml:space="preserve"> - броя на колите, които минават на зелено</w:t>
+      </w:r>
     </w:p>
+    <w:p>
+      <w:pPr>
+        <w:pStyle w:val="ac"/>
+        <w:numPr>
+          <w:ilvl w:val="0"/>
+          <w:numId w:val="38"/>
+        </w:numPr>
+        <w:spacing w:line="240" w:lineRule="auto"/>
+        <w:rPr>
+          <w:rFonts w:ascii="Calibri" w:eastAsia="Calibri" w:hAnsi="Calibri" w:cs="Calibri"/>
+          <w:noProof/>
+          <w:color w:val="000000" w:themeColor="text1"/>
+          <w:lang w:val="bg-BG"/>
+        </w:rPr>
+      </w:pPr>
+      <w:r>
+        <w:rPr>
+          <w:rFonts w:ascii="Calibri" w:eastAsia="Calibri" w:hAnsi="Calibri" w:cs="Calibri"/>
+          <w:noProof/>
+          <w:color w:val="000000" w:themeColor="text1"/>
+          <w:lang w:val="bg-BG"/>
+        </w:rPr>
+        <w:t xml:space="preserve">На </w:t>
+      </w:r>
+      <w:r>
+        <w:rPr>
+          <w:rFonts w:ascii="Calibri" w:eastAsia="Calibri" w:hAnsi="Calibri" w:cs="Calibri"/>
+          <w:b/>
+          <w:bCs/>
+          <w:noProof/>
+          <w:color w:val="000000" w:themeColor="text1"/>
+          <w:lang w:val="bg-BG"/>
+        </w:rPr>
+        <w:t>следващите редове</w:t>
+      </w:r>
+      <w:r>
+        <w:rPr>
+          <w:rFonts w:ascii="Calibri" w:eastAsia="Calibri" w:hAnsi="Calibri" w:cs="Calibri"/>
+          <w:noProof/>
+          <w:color w:val="000000" w:themeColor="text1"/>
+          <w:lang w:val="bg-BG"/>
+        </w:rPr>
+        <w:t xml:space="preserve"> ще получавате команди - низ с </w:t>
+      </w:r>
+      <w:r>
+        <w:rPr>
+          <w:rFonts w:ascii="Calibri" w:eastAsia="Calibri" w:hAnsi="Calibri" w:cs="Calibri"/>
+          <w:b/>
+          <w:bCs/>
+          <w:noProof/>
+          <w:color w:val="000000" w:themeColor="text1"/>
+          <w:lang w:val="bg-BG"/>
+        </w:rPr>
+        <w:t>кола</w:t>
+      </w:r>
+      <w:r>
+        <w:rPr>
+          <w:rFonts w:ascii="Calibri" w:eastAsia="Calibri" w:hAnsi="Calibri" w:cs="Calibri"/>
+          <w:noProof/>
+          <w:color w:val="000000" w:themeColor="text1"/>
+          <w:lang w:val="bg-BG"/>
+        </w:rPr>
+        <w:t xml:space="preserve"> или с "</w:t>
+      </w:r>
+      <w:r>
+        <w:rPr>
+          <w:rFonts w:ascii="Calibri" w:eastAsia="Calibri" w:hAnsi="Calibri" w:cs="Calibri"/>
+          <w:b/>
+          <w:bCs/>
+          <w:noProof/>
+          <w:color w:val="000000" w:themeColor="text1"/>
+          <w:lang w:val="bg-BG"/>
+        </w:rPr>
+        <w:t>green</w:t>
+      </w:r>
+      <w:r>
+        <w:rPr>
+          <w:rFonts w:ascii="Calibri" w:eastAsia="Calibri" w:hAnsi="Calibri" w:cs="Calibri"/>
+          <w:noProof/>
+          <w:color w:val="000000" w:themeColor="text1"/>
+          <w:lang w:val="bg-BG"/>
+        </w:rPr>
+        <w:t>".</w:t>
+      </w:r>
+    </w:p>
+    <w:p>
+      <w:pPr>
+        <w:pStyle w:val="ac"/>
+        <w:numPr>
+          <w:ilvl w:val="0"/>
+          <w:numId w:val="38"/>
+        </w:numPr>
+        <w:spacing w:line="240" w:lineRule="auto"/>
+        <w:rPr>
+          <w:rFonts w:ascii="Calibri" w:eastAsia="Calibri" w:hAnsi="Calibri" w:cs="Calibri"/>
+          <w:noProof/>
+          <w:color w:val="000000" w:themeColor="text1"/>
+          <w:lang w:val="bg-BG"/>
+        </w:rPr>
+      </w:pPr>
+      <w:r>
+        <w:rPr>
+          <w:rFonts w:ascii="Calibri" w:eastAsia="Calibri" w:hAnsi="Calibri" w:cs="Calibri"/>
+          <w:noProof/>
+          <w:color w:val="000000" w:themeColor="text1"/>
+          <w:lang w:val="bg-BG"/>
+        </w:rPr>
+        <w:t>Програмата спира, когато се въведе "</w:t>
+      </w:r>
+      <w:r>
+        <w:rPr>
+          <w:rFonts w:ascii="Calibri" w:eastAsia="Calibri" w:hAnsi="Calibri" w:cs="Calibri"/>
+          <w:b/>
+          <w:bCs/>
+          <w:noProof/>
+          <w:color w:val="000000" w:themeColor="text1"/>
+          <w:lang w:val="bg-BG"/>
+        </w:rPr>
+        <w:t>end</w:t>
+      </w:r>
+      <w:r>
+        <w:rPr>
+          <w:rFonts w:ascii="Calibri" w:eastAsia="Calibri" w:hAnsi="Calibri" w:cs="Calibri"/>
+          <w:noProof/>
+          <w:color w:val="000000" w:themeColor="text1"/>
+          <w:lang w:val="bg-BG"/>
+        </w:rPr>
+        <w:t xml:space="preserve">". </w:t>
+      </w:r>
+    </w:p>
+    <w:p>
+      <w:pPr>
+        <w:pStyle w:val="3"/>
+        <w:rPr>
+          <w:lang w:val="bg-BG"/>
+        </w:rPr>
+      </w:pPr>
+      <w:r>
+        <w:t>Изход</w:t>
+      </w:r>
+    </w:p>
+    <w:p>
+      <w:pPr>
+        <w:pStyle w:val="ac"/>
+        <w:numPr>
+          <w:ilvl w:val="0"/>
+          <w:numId w:val="39"/>
+        </w:numPr>
+        <w:spacing w:line="240" w:lineRule="auto"/>
+        <w:rPr>
+          <w:rFonts w:ascii="Calibri" w:eastAsia="Calibri" w:hAnsi="Calibri" w:cs="Calibri"/>
+          <w:noProof/>
+          <w:color w:val="000000" w:themeColor="text1"/>
+          <w:lang w:val="bg-BG"/>
+        </w:rPr>
+      </w:pPr>
+      <w:r>
+        <w:rPr>
+          <w:rFonts w:ascii="Calibri" w:eastAsia="Calibri" w:hAnsi="Calibri" w:cs="Calibri"/>
+          <w:noProof/>
+          <w:color w:val="000000" w:themeColor="text1"/>
+          <w:lang w:val="bg-BG"/>
+        </w:rPr>
+        <w:t xml:space="preserve">Когато се въведе командата </w:t>
+      </w:r>
+      <w:r>
+        <w:rPr>
+          <w:rFonts w:ascii="Calibri" w:eastAsia="Calibri" w:hAnsi="Calibri" w:cs="Calibri"/>
+          <w:b/>
+          <w:bCs/>
+          <w:noProof/>
+          <w:color w:val="000000" w:themeColor="text1"/>
+          <w:lang w:val="bg-BG"/>
+        </w:rPr>
+        <w:t>"end"</w:t>
+      </w:r>
+      <w:r>
+        <w:rPr>
+          <w:rFonts w:ascii="Calibri" w:eastAsia="Calibri" w:hAnsi="Calibri" w:cs="Calibri"/>
+          <w:noProof/>
+          <w:color w:val="000000" w:themeColor="text1"/>
+          <w:lang w:val="bg-BG"/>
+        </w:rPr>
+        <w:t>, отпечатайте "{броя на колите} cars passed the crossroads."</w:t>
+      </w:r>
+    </w:p>
+    <w:p>
+      <w:pPr>
+        <w:pStyle w:val="3"/>
+      </w:pPr>
+      <w:r>
+        <w:t>Примери</w:t>
+      </w:r>
+    </w:p>
+    <w:tbl>
+      <w:tblPr>
+        <w:tblStyle w:val="af"/>
+        <w:tblW w:w="0" w:type="auto"/>
+        <w:tblInd w:w="-147" w:type="dxa"/>
+        <w:tblLayout w:type="fixed"/>
+        <w:tblCellMar>
+          <w:top w:w="85" w:type="dxa"/>
+          <w:left w:w="142" w:type="dxa"/>
+          <w:bottom w:w="85" w:type="dxa"/>
+          <w:right w:w="142" w:type="dxa"/>
+        </w:tblCellMar>
+        <w:tblLook w:val="04A0" w:firstRow="1" w:lastRow="0" w:firstColumn="1" w:lastColumn="0" w:noHBand="0" w:noVBand="1"/>
+      </w:tblPr>
+      <w:tblGrid>
+        <w:gridCol w:w="2007"/>
+        <w:gridCol w:w="3795"/>
+      </w:tblGrid>
+      <w:tr>
+        <w:trPr>
+          <w:trHeight w:val="255"/>
+        </w:trPr>
+        <w:tc>
+          <w:tcPr>
+            <w:tcW w:w="2007" w:type="dxa"/>
+            <w:tcBorders>
+              <w:top w:val="single" w:sz="4" w:space="0" w:color="auto"/>
+              <w:left w:val="single" w:sz="4" w:space="0" w:color="auto"/>
+              <w:bottom w:val="single" w:sz="4" w:space="0" w:color="auto"/>
+              <w:right w:val="single" w:sz="4" w:space="0" w:color="auto"/>
+            </w:tcBorders>
+            <w:shd w:val="clear" w:color="auto" w:fill="D9D9D9" w:themeFill="background1" w:themeFillShade="D9"/>
+            <w:hideMark/>
+          </w:tcPr>
+          <w:p>
+            <w:pPr>
+              <w:spacing w:before="40" w:after="40"/>
+              <w:jc w:val="center"/>
+              <w:rPr>
+                <w:rFonts w:ascii="Calibri" w:eastAsia="Calibri" w:hAnsi="Calibri" w:cs="Calibri"/>
+                <w:noProof/>
+                <w:lang w:val="bg-BG"/>
+              </w:rPr>
+            </w:pPr>
+            <w:r>
+              <w:rPr>
+                <w:rFonts w:ascii="Calibri" w:eastAsia="Calibri" w:hAnsi="Calibri" w:cs="Calibri"/>
+                <w:b/>
+                <w:bCs/>
+                <w:noProof/>
+                <w:lang w:val="bg-BG"/>
+              </w:rPr>
+              <w:t>Вход</w:t>
+            </w:r>
+          </w:p>
+        </w:tc>
+        <w:tc>
+          <w:tcPr>
+            <w:tcW w:w="3795" w:type="dxa"/>
+            <w:tcBorders>
+              <w:top w:val="single" w:sz="4" w:space="0" w:color="auto"/>
+              <w:left w:val="single" w:sz="4" w:space="0" w:color="auto"/>
+              <w:bottom w:val="single" w:sz="4" w:space="0" w:color="auto"/>
+              <w:right w:val="single" w:sz="4" w:space="0" w:color="auto"/>
+            </w:tcBorders>
+            <w:shd w:val="clear" w:color="auto" w:fill="D9D9D9" w:themeFill="background1" w:themeFillShade="D9"/>
+            <w:hideMark/>
+          </w:tcPr>
+          <w:p>
+            <w:pPr>
+              <w:spacing w:before="40" w:after="40"/>
+              <w:jc w:val="center"/>
+              <w:rPr>
+                <w:rFonts w:ascii="Calibri" w:eastAsia="Calibri" w:hAnsi="Calibri" w:cs="Calibri"/>
+                <w:noProof/>
+                <w:lang w:val="bg-BG"/>
+              </w:rPr>
+            </w:pPr>
+            <w:r>
+              <w:rPr>
+                <w:rFonts w:ascii="Calibri" w:eastAsia="Calibri" w:hAnsi="Calibri" w:cs="Calibri"/>
+                <w:b/>
+                <w:bCs/>
+                <w:noProof/>
+                <w:lang w:val="bg-BG"/>
+              </w:rPr>
+              <w:t>Изход</w:t>
+            </w:r>
+          </w:p>
+        </w:tc>
+      </w:tr>
+      <w:tr>
+        <w:trPr>
+          <w:trHeight w:val="15"/>
+        </w:trPr>
+        <w:tc>
+          <w:tcPr>
+            <w:tcW w:w="2007" w:type="dxa"/>
+            <w:tcBorders>
+              <w:top w:val="single" w:sz="4" w:space="0" w:color="auto"/>
+              <w:left w:val="single" w:sz="4" w:space="0" w:color="auto"/>
+              <w:bottom w:val="single" w:sz="4" w:space="0" w:color="auto"/>
+              <w:right w:val="single" w:sz="4" w:space="0" w:color="auto"/>
+            </w:tcBorders>
+            <w:hideMark/>
+          </w:tcPr>
+          <w:p>
+            <w:pPr>
+              <w:spacing w:before="40" w:after="40"/>
+              <w:rPr>
+                <w:rFonts w:ascii="Consolas" w:eastAsia="Consolas" w:hAnsi="Consolas" w:cs="Consolas"/>
+                <w:noProof/>
+                <w:lang w:val="bg-BG"/>
+              </w:rPr>
+            </w:pPr>
+            <w:r>
+              <w:rPr>
+                <w:rFonts w:ascii="Consolas" w:eastAsia="Consolas" w:hAnsi="Consolas" w:cs="Consolas"/>
+                <w:noProof/>
+                <w:lang w:val="bg-BG"/>
+              </w:rPr>
+              <w:t>4</w:t>
+            </w:r>
+          </w:p>
+          <w:p>
+            <w:pPr>
+              <w:spacing w:before="40" w:after="40"/>
+              <w:rPr>
+                <w:rFonts w:ascii="Consolas" w:eastAsia="Consolas" w:hAnsi="Consolas" w:cs="Consolas"/>
+                <w:noProof/>
+                <w:lang w:val="bg-BG"/>
+              </w:rPr>
+            </w:pPr>
+            <w:r>
+              <w:rPr>
+                <w:rFonts w:ascii="Consolas" w:eastAsia="Consolas" w:hAnsi="Consolas" w:cs="Consolas"/>
+                <w:noProof/>
+                <w:lang w:val="bg-BG"/>
+              </w:rPr>
+              <w:t>Hummer H2</w:t>
+            </w:r>
+          </w:p>
+          <w:p>
+            <w:pPr>
+              <w:spacing w:before="40" w:after="40"/>
+              <w:rPr>
+                <w:rFonts w:ascii="Consolas" w:eastAsia="Consolas" w:hAnsi="Consolas" w:cs="Consolas"/>
+                <w:noProof/>
+                <w:lang w:val="bg-BG"/>
+              </w:rPr>
+            </w:pPr>
+            <w:r>
+              <w:rPr>
+                <w:rFonts w:ascii="Consolas" w:eastAsia="Consolas" w:hAnsi="Consolas" w:cs="Consolas"/>
+                <w:noProof/>
+                <w:lang w:val="bg-BG"/>
+              </w:rPr>
+              <w:t>Audi</w:t>
+            </w:r>
+          </w:p>
+          <w:p>
+            <w:pPr>
+              <w:spacing w:before="40" w:after="40"/>
+              <w:rPr>
+                <w:rFonts w:ascii="Consolas" w:eastAsia="Consolas" w:hAnsi="Consolas" w:cs="Consolas"/>
+                <w:noProof/>
+                <w:lang w:val="bg-BG"/>
+              </w:rPr>
+            </w:pPr>
+            <w:r>
+              <w:rPr>
+                <w:rFonts w:ascii="Consolas" w:eastAsia="Consolas" w:hAnsi="Consolas" w:cs="Consolas"/>
+                <w:noProof/>
+                <w:lang w:val="bg-BG"/>
+              </w:rPr>
+              <w:t>Lada</w:t>
+            </w:r>
+          </w:p>
+          <w:p>
+            <w:pPr>
+              <w:spacing w:before="40" w:after="40"/>
+              <w:rPr>
+                <w:rFonts w:ascii="Consolas" w:eastAsia="Consolas" w:hAnsi="Consolas" w:cs="Consolas"/>
+                <w:noProof/>
+                <w:lang w:val="bg-BG"/>
+              </w:rPr>
+            </w:pPr>
+            <w:r>
+              <w:rPr>
+                <w:rFonts w:ascii="Consolas" w:eastAsia="Consolas" w:hAnsi="Consolas" w:cs="Consolas"/>
+                <w:noProof/>
+                <w:lang w:val="bg-BG"/>
+              </w:rPr>
+              <w:t>Tesla</w:t>
+            </w:r>
+          </w:p>
+          <w:p>
+            <w:pPr>
+              <w:spacing w:before="40" w:after="40"/>
+              <w:rPr>
+                <w:rFonts w:ascii="Consolas" w:eastAsia="Consolas" w:hAnsi="Consolas" w:cs="Consolas"/>
+                <w:noProof/>
+                <w:lang w:val="bg-BG"/>
+              </w:rPr>
+            </w:pPr>
+            <w:r>
+              <w:rPr>
+                <w:rFonts w:ascii="Consolas" w:eastAsia="Consolas" w:hAnsi="Consolas" w:cs="Consolas"/>
+                <w:noProof/>
+                <w:lang w:val="bg-BG"/>
+              </w:rPr>
+              <w:t>Renault</w:t>
+            </w:r>
+          </w:p>
+          <w:p>
+            <w:pPr>
+              <w:spacing w:before="40" w:after="40"/>
+              <w:rPr>
+                <w:rFonts w:ascii="Consolas" w:eastAsia="Consolas" w:hAnsi="Consolas" w:cs="Consolas"/>
+                <w:noProof/>
+                <w:lang w:val="bg-BG"/>
+              </w:rPr>
+            </w:pPr>
+            <w:r>
+              <w:rPr>
+                <w:rFonts w:ascii="Consolas" w:eastAsia="Consolas" w:hAnsi="Consolas" w:cs="Consolas"/>
+                <w:noProof/>
+                <w:lang w:val="bg-BG"/>
+              </w:rPr>
+              <w:t>Trabant</w:t>
+            </w:r>
+          </w:p>
+          <w:p>
+            <w:pPr>
+              <w:spacing w:before="40" w:after="40"/>
+              <w:rPr>
+                <w:rFonts w:ascii="Consolas" w:eastAsia="Consolas" w:hAnsi="Consolas" w:cs="Consolas"/>
+                <w:noProof/>
+                <w:lang w:val="bg-BG"/>
+              </w:rPr>
+            </w:pPr>
+            <w:r>
+              <w:rPr>
+                <w:rFonts w:ascii="Consolas" w:eastAsia="Consolas" w:hAnsi="Consolas" w:cs="Consolas"/>
+                <w:noProof/>
+                <w:lang w:val="bg-BG"/>
+              </w:rPr>
+              <w:t>Mercedes</w:t>
+            </w:r>
+          </w:p>
+          <w:p>
+            <w:pPr>
+              <w:spacing w:before="40" w:after="40"/>
+              <w:rPr>
+                <w:rFonts w:ascii="Consolas" w:eastAsia="Consolas" w:hAnsi="Consolas" w:cs="Consolas"/>
+                <w:noProof/>
+                <w:lang w:val="bg-BG"/>
+              </w:rPr>
+            </w:pPr>
+            <w:r>
+              <w:rPr>
+                <w:rFonts w:ascii="Consolas" w:eastAsia="Consolas" w:hAnsi="Consolas" w:cs="Consolas"/>
+                <w:noProof/>
+                <w:lang w:val="bg-BG"/>
+              </w:rPr>
+              <w:t>MAN Truck</w:t>
+            </w:r>
+          </w:p>
+          <w:p>
+            <w:pPr>
+              <w:spacing w:before="40" w:after="40"/>
+              <w:rPr>
+                <w:rFonts w:ascii="Consolas" w:eastAsia="Consolas" w:hAnsi="Consolas" w:cs="Consolas"/>
+                <w:noProof/>
+                <w:lang w:val="bg-BG"/>
+              </w:rPr>
+            </w:pPr>
+            <w:r>
+              <w:rPr>
+                <w:rFonts w:ascii="Consolas" w:eastAsia="Consolas" w:hAnsi="Consolas" w:cs="Consolas"/>
+                <w:noProof/>
+                <w:lang w:val="bg-BG"/>
+              </w:rPr>
+              <w:t>green</w:t>
+            </w:r>
+          </w:p>
+          <w:p>
+            <w:pPr>
+              <w:spacing w:before="40" w:after="40"/>
+              <w:rPr>
+                <w:rFonts w:ascii="Consolas" w:eastAsia="Consolas" w:hAnsi="Consolas" w:cs="Consolas"/>
+                <w:noProof/>
+                <w:lang w:val="bg-BG"/>
+              </w:rPr>
+            </w:pPr>
+            <w:r>
+              <w:rPr>
+                <w:rFonts w:ascii="Consolas" w:eastAsia="Consolas" w:hAnsi="Consolas" w:cs="Consolas"/>
+                <w:noProof/>
+                <w:lang w:val="bg-BG"/>
+              </w:rPr>
+              <w:t>green</w:t>
+            </w:r>
+          </w:p>
+          <w:p>
+            <w:pPr>
+              <w:spacing w:before="40" w:after="40"/>
+              <w:rPr>
+                <w:rFonts w:ascii="Consolas" w:eastAsia="Consolas" w:hAnsi="Consolas" w:cs="Consolas"/>
+                <w:noProof/>
+                <w:lang w:val="bg-BG"/>
+              </w:rPr>
+            </w:pPr>
+            <w:r>
+              <w:rPr>
+                <w:rFonts w:ascii="Consolas" w:eastAsia="Consolas" w:hAnsi="Consolas" w:cs="Consolas"/>
+                <w:noProof/>
+                <w:lang w:val="bg-BG"/>
+              </w:rPr>
+              <w:t>Tesla</w:t>
+            </w:r>
+          </w:p>
+          <w:p>
+            <w:pPr>
+              <w:spacing w:before="40" w:after="40"/>
+              <w:rPr>
+                <w:rFonts w:ascii="Consolas" w:eastAsia="Consolas" w:hAnsi="Consolas" w:cs="Consolas"/>
+                <w:noProof/>
+                <w:lang w:val="bg-BG"/>
+              </w:rPr>
+            </w:pPr>
+            <w:r>
+              <w:rPr>
+                <w:rFonts w:ascii="Consolas" w:eastAsia="Consolas" w:hAnsi="Consolas" w:cs="Consolas"/>
+                <w:noProof/>
+                <w:lang w:val="bg-BG"/>
+              </w:rPr>
+              <w:t>Renault</w:t>
+            </w:r>
+          </w:p>
+          <w:p>
+            <w:pPr>
+              <w:spacing w:before="40" w:after="40"/>
+              <w:rPr>
+                <w:rFonts w:ascii="Consolas" w:eastAsia="Consolas" w:hAnsi="Consolas" w:cs="Consolas"/>
+                <w:noProof/>
+                <w:lang w:val="bg-BG"/>
+              </w:rPr>
+            </w:pPr>
+            <w:r>
+              <w:rPr>
+                <w:rFonts w:ascii="Consolas" w:eastAsia="Consolas" w:hAnsi="Consolas" w:cs="Consolas"/>
+                <w:noProof/>
+                <w:lang w:val="bg-BG"/>
+              </w:rPr>
+              <w:t>Trabant</w:t>
+            </w:r>
+          </w:p>
+          <w:p>
+            <w:pPr>
+              <w:spacing w:before="40" w:after="40"/>
+              <w:rPr>
+                <w:rFonts w:ascii="Consolas" w:eastAsia="Consolas" w:hAnsi="Consolas" w:cs="Consolas"/>
+                <w:noProof/>
+                <w:lang w:val="bg-BG"/>
+              </w:rPr>
+            </w:pPr>
+            <w:r>
+              <w:rPr>
+                <w:rFonts w:ascii="Consolas" w:eastAsia="Consolas" w:hAnsi="Consolas" w:cs="Consolas"/>
+                <w:noProof/>
+                <w:lang w:val="bg-BG"/>
+              </w:rPr>
+              <w:t>End</w:t>
+            </w:r>
+          </w:p>
+        </w:tc>
+        <w:tc>
+          <w:tcPr>
+            <w:tcW w:w="3795" w:type="dxa"/>
+            <w:tcBorders>
+              <w:top w:val="single" w:sz="4" w:space="0" w:color="auto"/>
+              <w:left w:val="single" w:sz="4" w:space="0" w:color="auto"/>
+              <w:bottom w:val="single" w:sz="4" w:space="0" w:color="auto"/>
+              <w:right w:val="single" w:sz="4" w:space="0" w:color="auto"/>
+            </w:tcBorders>
+            <w:hideMark/>
+          </w:tcPr>
+          <w:p>
+            <w:pPr>
+              <w:spacing w:before="40" w:after="40"/>
+              <w:rPr>
+                <w:rFonts w:ascii="Consolas" w:eastAsia="Consolas" w:hAnsi="Consolas" w:cs="Consolas"/>
+                <w:noProof/>
+                <w:lang w:val="bg-BG"/>
+              </w:rPr>
+            </w:pPr>
+            <w:r>
+              <w:rPr>
+                <w:rFonts w:ascii="Consolas" w:eastAsia="Consolas" w:hAnsi="Consolas" w:cs="Consolas"/>
+                <w:noProof/>
+                <w:lang w:val="bg-BG"/>
+              </w:rPr>
+              <w:t>Hummer H2 passed!</w:t>
+            </w:r>
+          </w:p>
+          <w:p>
+            <w:pPr>
+              <w:spacing w:before="40" w:after="40"/>
+              <w:rPr>
+                <w:rFonts w:ascii="Consolas" w:eastAsia="Consolas" w:hAnsi="Consolas" w:cs="Consolas"/>
+                <w:noProof/>
+                <w:lang w:val="bg-BG"/>
+              </w:rPr>
+            </w:pPr>
+            <w:r>
+              <w:rPr>
+                <w:rFonts w:ascii="Consolas" w:eastAsia="Consolas" w:hAnsi="Consolas" w:cs="Consolas"/>
+                <w:noProof/>
+                <w:lang w:val="bg-BG"/>
+              </w:rPr>
+              <w:t>Audi passed!</w:t>
+            </w:r>
+          </w:p>
+          <w:p>
+            <w:pPr>
+              <w:spacing w:before="40" w:after="40"/>
+              <w:rPr>
+                <w:rFonts w:ascii="Consolas" w:eastAsia="Consolas" w:hAnsi="Consolas" w:cs="Consolas"/>
+                <w:noProof/>
+                <w:lang w:val="bg-BG"/>
+              </w:rPr>
+            </w:pPr>
+            <w:r>
+              <w:rPr>
+                <w:rFonts w:ascii="Consolas" w:eastAsia="Consolas" w:hAnsi="Consolas" w:cs="Consolas"/>
+                <w:noProof/>
+                <w:lang w:val="bg-BG"/>
+              </w:rPr>
+              <w:t>Lada passed!</w:t>
+            </w:r>
+          </w:p>
+          <w:p>
+            <w:pPr>
+              <w:spacing w:before="40" w:after="40"/>
+              <w:rPr>
+                <w:rFonts w:ascii="Consolas" w:eastAsia="Consolas" w:hAnsi="Consolas" w:cs="Consolas"/>
+                <w:noProof/>
+                <w:lang w:val="bg-BG"/>
+              </w:rPr>
+            </w:pPr>
+            <w:r>
+              <w:rPr>
+                <w:rFonts w:ascii="Consolas" w:eastAsia="Consolas" w:hAnsi="Consolas" w:cs="Consolas"/>
+                <w:noProof/>
+                <w:lang w:val="bg-BG"/>
+              </w:rPr>
+              <w:t>Tesla passed!</w:t>
+            </w:r>
+          </w:p>
+          <w:p>
+            <w:pPr>
+              <w:spacing w:before="40" w:after="40"/>
+              <w:rPr>
+                <w:rFonts w:ascii="Consolas" w:eastAsia="Consolas" w:hAnsi="Consolas" w:cs="Consolas"/>
+                <w:noProof/>
+                <w:lang w:val="bg-BG"/>
+              </w:rPr>
+            </w:pPr>
+            <w:r>
+              <w:rPr>
+                <w:rFonts w:ascii="Consolas" w:eastAsia="Consolas" w:hAnsi="Consolas" w:cs="Consolas"/>
+                <w:noProof/>
+                <w:lang w:val="bg-BG"/>
+              </w:rPr>
+              <w:t>Renault passed!</w:t>
+            </w:r>
+          </w:p>
+          <w:p>
+            <w:pPr>
+              <w:spacing w:before="40" w:after="40"/>
+              <w:rPr>
+                <w:rFonts w:ascii="Consolas" w:eastAsia="Consolas" w:hAnsi="Consolas" w:cs="Consolas"/>
+                <w:noProof/>
+                <w:lang w:val="bg-BG"/>
+              </w:rPr>
+            </w:pPr>
+            <w:r>
+              <w:rPr>
+                <w:rFonts w:ascii="Consolas" w:eastAsia="Consolas" w:hAnsi="Consolas" w:cs="Consolas"/>
+                <w:noProof/>
+                <w:lang w:val="bg-BG"/>
+              </w:rPr>
+              <w:t>Trabant passed!</w:t>
+            </w:r>
+          </w:p>
+          <w:p>
+            <w:pPr>
+              <w:spacing w:before="40" w:after="40"/>
+              <w:rPr>
+                <w:rFonts w:ascii="Consolas" w:eastAsia="Consolas" w:hAnsi="Consolas" w:cs="Consolas"/>
+                <w:noProof/>
+                <w:lang w:val="bg-BG"/>
+              </w:rPr>
+            </w:pPr>
+            <w:r>
+              <w:rPr>
+                <w:rFonts w:ascii="Consolas" w:eastAsia="Consolas" w:hAnsi="Consolas" w:cs="Consolas"/>
+                <w:noProof/>
+                <w:lang w:val="bg-BG"/>
+              </w:rPr>
+              <w:t>Mercedes passed!</w:t>
+            </w:r>
+          </w:p>
+          <w:p>
+            <w:pPr>
+              <w:spacing w:before="40" w:after="40"/>
+              <w:rPr>
+                <w:rFonts w:ascii="Consolas" w:eastAsia="Consolas" w:hAnsi="Consolas" w:cs="Consolas"/>
+                <w:noProof/>
+                <w:lang w:val="bg-BG"/>
+              </w:rPr>
+            </w:pPr>
+            <w:r>
+              <w:rPr>
+                <w:rFonts w:ascii="Consolas" w:eastAsia="Consolas" w:hAnsi="Consolas" w:cs="Consolas"/>
+                <w:noProof/>
+                <w:lang w:val="bg-BG"/>
+              </w:rPr>
+              <w:t>MAN Truck passed!</w:t>
+            </w:r>
+          </w:p>
+          <w:p>
+            <w:pPr>
+              <w:spacing w:before="40" w:after="40"/>
+              <w:rPr>
+                <w:rFonts w:ascii="Consolas" w:eastAsia="Consolas" w:hAnsi="Consolas" w:cs="Consolas"/>
+                <w:noProof/>
+                <w:lang w:val="bg-BG"/>
+              </w:rPr>
+            </w:pPr>
+            <w:r>
+              <w:rPr>
+                <w:rFonts w:ascii="Consolas" w:eastAsia="Consolas" w:hAnsi="Consolas" w:cs="Consolas"/>
+                <w:noProof/>
+                <w:lang w:val="bg-BG"/>
+              </w:rPr>
+              <w:t>8 cars passed the crossroads.</w:t>
+            </w:r>
+          </w:p>
+        </w:tc>
+      </w:tr>
+      <w:tr>
+        <w:trPr>
+          <w:trHeight w:val="15"/>
+        </w:trPr>
+        <w:tc>
+          <w:tcPr>
+            <w:tcW w:w="2007" w:type="dxa"/>
+            <w:tcBorders>
+              <w:top w:val="single" w:sz="4" w:space="0" w:color="auto"/>
+              <w:left w:val="single" w:sz="4" w:space="0" w:color="auto"/>
+              <w:bottom w:val="single" w:sz="4" w:space="0" w:color="auto"/>
+              <w:right w:val="single" w:sz="4" w:space="0" w:color="auto"/>
+            </w:tcBorders>
+          </w:tcPr>
+          <w:p>
+            <w:pPr>
+              <w:spacing w:before="40" w:after="40"/>
+              <w:rPr>
+                <w:rFonts w:ascii="Consolas" w:eastAsia="Consolas" w:hAnsi="Consolas" w:cs="Consolas"/>
+                <w:noProof/>
+                <w:lang w:val="bg-BG"/>
+              </w:rPr>
+            </w:pPr>
+            <w:r>
+              <w:rPr>
+                <w:rFonts w:ascii="Consolas" w:eastAsia="Consolas" w:hAnsi="Consolas" w:cs="Consolas"/>
+                <w:noProof/>
+                <w:lang w:val="bg-BG"/>
+              </w:rPr>
+              <w:t>3</w:t>
+            </w:r>
+          </w:p>
+          <w:p>
+            <w:pPr>
+              <w:spacing w:before="40" w:after="40"/>
+              <w:rPr>
+                <w:rFonts w:ascii="Consolas" w:eastAsia="Consolas" w:hAnsi="Consolas" w:cs="Consolas"/>
+                <w:noProof/>
+                <w:lang w:val="bg-BG"/>
+              </w:rPr>
+            </w:pPr>
+            <w:r>
+              <w:rPr>
+                <w:rFonts w:ascii="Consolas" w:eastAsia="Consolas" w:hAnsi="Consolas" w:cs="Consolas"/>
+                <w:noProof/>
+                <w:lang w:val="bg-BG"/>
+              </w:rPr>
+              <w:t>Enzo's car</w:t>
+            </w:r>
+          </w:p>
+          <w:p>
+            <w:pPr>
+              <w:spacing w:before="40" w:after="40"/>
+              <w:rPr>
+                <w:rFonts w:ascii="Consolas" w:eastAsia="Consolas" w:hAnsi="Consolas" w:cs="Consolas"/>
+                <w:noProof/>
+                <w:lang w:val="bg-BG"/>
+              </w:rPr>
+            </w:pPr>
+            <w:r>
+              <w:rPr>
+                <w:rFonts w:ascii="Consolas" w:eastAsia="Consolas" w:hAnsi="Consolas" w:cs="Consolas"/>
+                <w:noProof/>
+                <w:lang w:val="bg-BG"/>
+              </w:rPr>
+              <w:t>Jade's car</w:t>
+            </w:r>
+          </w:p>
+          <w:p>
+            <w:pPr>
+              <w:spacing w:before="40" w:after="40"/>
+              <w:rPr>
+                <w:rFonts w:ascii="Consolas" w:eastAsia="Consolas" w:hAnsi="Consolas" w:cs="Consolas"/>
+                <w:noProof/>
+                <w:lang w:val="bg-BG"/>
+              </w:rPr>
+            </w:pPr>
+            <w:r>
+              <w:rPr>
+                <w:rFonts w:ascii="Consolas" w:eastAsia="Consolas" w:hAnsi="Consolas" w:cs="Consolas"/>
+                <w:noProof/>
+                <w:lang w:val="bg-BG"/>
+              </w:rPr>
+              <w:t>Mercedes CLS</w:t>
+            </w:r>
+          </w:p>
+          <w:p>
+            <w:pPr>
+              <w:spacing w:before="40" w:after="40"/>
+              <w:rPr>
+                <w:rFonts w:ascii="Consolas" w:eastAsia="Consolas" w:hAnsi="Consolas" w:cs="Consolas"/>
+                <w:noProof/>
+                <w:lang w:val="bg-BG"/>
+              </w:rPr>
+            </w:pPr>
+            <w:r>
+              <w:rPr>
+                <w:rFonts w:ascii="Consolas" w:eastAsia="Consolas" w:hAnsi="Consolas" w:cs="Consolas"/>
+                <w:noProof/>
+                <w:lang w:val="bg-BG"/>
+              </w:rPr>
+              <w:t>Audi</w:t>
+            </w:r>
+          </w:p>
+          <w:p>
+            <w:pPr>
+              <w:spacing w:before="40" w:after="40"/>
+              <w:rPr>
+                <w:rFonts w:ascii="Consolas" w:eastAsia="Consolas" w:hAnsi="Consolas" w:cs="Consolas"/>
+                <w:noProof/>
+                <w:lang w:val="bg-BG"/>
+              </w:rPr>
+            </w:pPr>
+            <w:r>
+              <w:rPr>
+                <w:rFonts w:ascii="Consolas" w:eastAsia="Consolas" w:hAnsi="Consolas" w:cs="Consolas"/>
+                <w:noProof/>
+                <w:lang w:val="bg-BG"/>
+              </w:rPr>
+              <w:t>green</w:t>
+            </w:r>
+          </w:p>
+          <w:p>
+            <w:pPr>
+              <w:spacing w:before="40" w:after="40"/>
+              <w:rPr>
+                <w:rFonts w:ascii="Consolas" w:eastAsia="Consolas" w:hAnsi="Consolas" w:cs="Consolas"/>
+                <w:noProof/>
+                <w:lang w:val="bg-BG"/>
+              </w:rPr>
+            </w:pPr>
+            <w:r>
+              <w:rPr>
+                <w:rFonts w:ascii="Consolas" w:eastAsia="Consolas" w:hAnsi="Consolas" w:cs="Consolas"/>
+                <w:noProof/>
+                <w:lang w:val="bg-BG"/>
+              </w:rPr>
+              <w:t>BMW X5</w:t>
+            </w:r>
+          </w:p>
+          <w:p>
+            <w:pPr>
+              <w:spacing w:before="40" w:after="40"/>
+              <w:rPr>
+                <w:rFonts w:ascii="Consolas" w:eastAsia="Consolas" w:hAnsi="Consolas" w:cs="Consolas"/>
+                <w:noProof/>
+                <w:lang w:val="bg-BG"/>
+              </w:rPr>
+            </w:pPr>
+            <w:r>
+              <w:rPr>
+                <w:rFonts w:ascii="Consolas" w:eastAsia="Consolas" w:hAnsi="Consolas" w:cs="Consolas"/>
+                <w:noProof/>
+                <w:lang w:val="bg-BG"/>
+              </w:rPr>
+              <w:t>green</w:t>
+            </w:r>
+          </w:p>
+          <w:p>
+            <w:pPr>
+              <w:spacing w:before="40" w:after="40"/>
+              <w:rPr>
+                <w:rFonts w:ascii="Consolas" w:eastAsia="Consolas" w:hAnsi="Consolas" w:cs="Consolas"/>
+                <w:noProof/>
+                <w:lang w:val="bg-BG"/>
+              </w:rPr>
+            </w:pPr>
+            <w:r>
+              <w:rPr>
+                <w:rFonts w:ascii="Consolas" w:eastAsia="Consolas" w:hAnsi="Consolas" w:cs="Consolas"/>
+                <w:noProof/>
+                <w:lang w:val="bg-BG"/>
+              </w:rPr>
+              <w:t>end</w:t>
+            </w:r>
+          </w:p>
+        </w:tc>
+        <w:tc>
+          <w:tcPr>
+            <w:tcW w:w="3795" w:type="dxa"/>
+            <w:tcBorders>
+              <w:top w:val="single" w:sz="4" w:space="0" w:color="auto"/>
+              <w:left w:val="single" w:sz="4" w:space="0" w:color="auto"/>
+              <w:bottom w:val="single" w:sz="4" w:space="0" w:color="auto"/>
+              <w:right w:val="single" w:sz="4" w:space="0" w:color="auto"/>
+            </w:tcBorders>
+          </w:tcPr>
+          <w:p>
+            <w:pPr>
+              <w:spacing w:before="40" w:after="40"/>
+              <w:rPr>
+                <w:rFonts w:ascii="Consolas" w:eastAsia="Consolas" w:hAnsi="Consolas" w:cs="Consolas"/>
+                <w:noProof/>
+                <w:lang w:val="bg-BG"/>
+              </w:rPr>
+            </w:pPr>
+            <w:r>
+              <w:rPr>
+                <w:rFonts w:ascii="Consolas" w:eastAsia="Consolas" w:hAnsi="Consolas" w:cs="Consolas"/>
+                <w:noProof/>
+                <w:lang w:val="bg-BG"/>
+              </w:rPr>
+              <w:t>Enzo's car passed!</w:t>
+            </w:r>
+          </w:p>
+          <w:p>
+            <w:pPr>
+              <w:spacing w:before="40" w:after="40"/>
+              <w:rPr>
+                <w:rFonts w:ascii="Consolas" w:eastAsia="Consolas" w:hAnsi="Consolas" w:cs="Consolas"/>
+                <w:noProof/>
+                <w:lang w:val="bg-BG"/>
+              </w:rPr>
+            </w:pPr>
+            <w:r>
+              <w:rPr>
+                <w:rFonts w:ascii="Consolas" w:eastAsia="Consolas" w:hAnsi="Consolas" w:cs="Consolas"/>
+                <w:noProof/>
+                <w:lang w:val="bg-BG"/>
+              </w:rPr>
+              <w:t>Jade's car passed!</w:t>
+            </w:r>
+          </w:p>
+          <w:p>
+            <w:pPr>
+              <w:spacing w:before="40" w:after="40"/>
+              <w:rPr>
+                <w:rFonts w:ascii="Consolas" w:eastAsia="Consolas" w:hAnsi="Consolas" w:cs="Consolas"/>
+                <w:noProof/>
+                <w:lang w:val="bg-BG"/>
+              </w:rPr>
+            </w:pPr>
+            <w:r>
+              <w:rPr>
+                <w:rFonts w:ascii="Consolas" w:eastAsia="Consolas" w:hAnsi="Consolas" w:cs="Consolas"/>
+                <w:noProof/>
+                <w:lang w:val="bg-BG"/>
+              </w:rPr>
+              <w:t>Mercedes CLS passed!</w:t>
+            </w:r>
+          </w:p>
+          <w:p>
+            <w:pPr>
+              <w:spacing w:before="40" w:after="40"/>
+              <w:rPr>
+                <w:rFonts w:ascii="Consolas" w:eastAsia="Consolas" w:hAnsi="Consolas" w:cs="Consolas"/>
+                <w:noProof/>
+                <w:lang w:val="bg-BG"/>
+              </w:rPr>
+            </w:pPr>
+            <w:r>
+              <w:rPr>
+                <w:rFonts w:ascii="Consolas" w:eastAsia="Consolas" w:hAnsi="Consolas" w:cs="Consolas"/>
+                <w:noProof/>
+                <w:lang w:val="bg-BG"/>
+              </w:rPr>
+              <w:t>Audi passed!</w:t>
+            </w:r>
+          </w:p>
+          <w:p>
+            <w:pPr>
+              <w:spacing w:before="40" w:after="40"/>
+              <w:rPr>
+                <w:rFonts w:ascii="Consolas" w:eastAsia="Consolas" w:hAnsi="Consolas" w:cs="Consolas"/>
+                <w:noProof/>
+                <w:lang w:val="bg-BG"/>
+              </w:rPr>
+            </w:pPr>
+            <w:r>
+              <w:rPr>
+                <w:rFonts w:ascii="Consolas" w:eastAsia="Consolas" w:hAnsi="Consolas" w:cs="Consolas"/>
+                <w:noProof/>
+                <w:lang w:val="bg-BG"/>
+              </w:rPr>
+              <w:t>BMW X5 passed!</w:t>
+            </w:r>
+          </w:p>
+          <w:p>
+            <w:pPr>
+              <w:spacing w:before="40" w:after="40"/>
+              <w:rPr>
+                <w:rFonts w:ascii="Consolas" w:eastAsia="Consolas" w:hAnsi="Consolas" w:cs="Consolas"/>
+                <w:noProof/>
+              </w:rPr>
+            </w:pPr>
+            <w:r>
+              <w:rPr>
+                <w:rFonts w:ascii="Consolas" w:eastAsia="Consolas" w:hAnsi="Consolas" w:cs="Consolas"/>
+                <w:noProof/>
+                <w:lang w:val="bg-BG"/>
+              </w:rPr>
+              <w:t>5 cars passed the crossroads</w:t>
+            </w:r>
+            <w:r>
+              <w:rPr>
+                <w:rFonts w:ascii="Consolas" w:eastAsia="Consolas" w:hAnsi="Consolas" w:cs="Consolas"/>
+                <w:noProof/>
+              </w:rPr>
+              <w:t>.</w:t>
+            </w:r>
+          </w:p>
+        </w:tc>
+      </w:tr>
+    </w:tbl>
+    <w:p/>
     <w:sectPr>
       <w:headerReference w:type="default" r:id="rId9"/>
       <w:footerReference w:type="default" r:id="rId10"/>
@@ -4027,7 +5423,7 @@
 </file>
 
 <file path=word/endnotes.xml><?xml version="1.0" encoding="utf-8"?>
-<w:endnotes xmlns:wpc="http://schemas.microsoft.com/office/word/2010/wordprocessingCanvas" xmlns:cx="http://schemas.microsoft.com/office/drawing/2014/chartex" xmlns:mc="http://schemas.openxmlformats.org/markup-compatibility/2006" xmlns:o="urn:schemas-microsoft-com:office:office" xmlns:r="http://schemas.openxmlformats.org/officeDocument/2006/relationships" xmlns:m="http://schemas.openxmlformats.org/officeDocument/2006/math" xmlns:v="urn:schemas-microsoft-com:vml" xmlns:wp14="http://schemas.microsoft.com/office/word/2010/wordprocessingDrawing" xmlns:wp="http://schemas.openxmlformats.org/drawingml/2006/wordprocessingDrawing" xmlns:w10="urn:schemas-microsoft-com:office:word" xmlns:w="http://schemas.openxmlformats.org/wordprocessingml/2006/main" xmlns:w14="http://schemas.microsoft.com/office/word/2010/wordml" xmlns:w15="http://schemas.microsoft.com/office/word/2012/wordml" xmlns:w16se="http://schemas.microsoft.com/office/word/2015/wordml/symex" xmlns:wpg="http://schemas.microsoft.com/office/word/2010/wordprocessingGroup" xmlns:wpi="http://schemas.microsoft.com/office/word/2010/wordprocessingInk" xmlns:wne="http://schemas.microsoft.com/office/word/2006/wordml" xmlns:wps="http://schemas.microsoft.com/office/word/2010/wordprocessingShape" mc:Ignorable="w14 w15 w16se wp14">
+<w:endnotes xmlns:wpc="http://schemas.microsoft.com/office/word/2010/wordprocessingCanvas" xmlns:cx="http://schemas.microsoft.com/office/drawing/2014/chartex" xmlns:cx1="http://schemas.microsoft.com/office/drawing/2015/9/8/chartex" xmlns:cx2="http://schemas.microsoft.com/office/drawing/2015/10/21/chartex" xmlns:cx3="http://schemas.microsoft.com/office/drawing/2016/5/9/chartex" xmlns:cx4="http://schemas.microsoft.com/office/drawing/2016/5/10/chartex" xmlns:cx5="http://schemas.microsoft.com/office/drawing/2016/5/11/chartex" xmlns:cx6="http://schemas.microsoft.com/office/drawing/2016/5/12/chartex" xmlns:cx7="http://schemas.microsoft.com/office/drawing/2016/5/13/chartex" xmlns:cx8="http://schemas.microsoft.com/office/drawing/2016/5/14/chartex" xmlns:mc="http://schemas.openxmlformats.org/markup-compatibility/2006" xmlns:aink="http://schemas.microsoft.com/office/drawing/2016/ink" xmlns:am3d="http://schemas.microsoft.com/office/drawing/2017/model3d" xmlns:o="urn:schemas-microsoft-com:office:office" xmlns:oel="http://schemas.microsoft.com/office/2019/extlst" xmlns:r="http://schemas.openxmlformats.org/officeDocument/2006/relationships" xmlns:m="http://schemas.openxmlformats.org/officeDocument/2006/math" xmlns:v="urn:schemas-microsoft-com:vml" xmlns:wp14="http://schemas.microsoft.com/office/word/2010/wordprocessingDrawing" xmlns:wp="http://schemas.openxmlformats.org/drawingml/2006/wordprocessingDrawing" xmlns:w10="urn:schemas-microsoft-com:office:word" xmlns:w="http://schemas.openxmlformats.org/wordprocessingml/2006/main" xmlns:w14="http://schemas.microsoft.com/office/word/2010/wordml" xmlns:w15="http://schemas.microsoft.com/office/word/2012/wordml" xmlns:w16cex="http://schemas.microsoft.com/office/word/2018/wordml/cex" xmlns:w16cid="http://schemas.microsoft.com/office/word/2016/wordml/cid" xmlns:w16="http://schemas.microsoft.com/office/word/2018/wordml" xmlns:w16sdtdh="http://schemas.microsoft.com/office/word/2020/wordml/sdtdatahash" xmlns:w16se="http://schemas.microsoft.com/office/word/2015/wordml/symex" xmlns:wpg="http://schemas.microsoft.com/office/word/2010/wordprocessingGroup" xmlns:wpi="http://schemas.microsoft.com/office/word/2010/wordprocessingInk" xmlns:wne="http://schemas.microsoft.com/office/word/2006/wordml" xmlns:wps="http://schemas.microsoft.com/office/word/2010/wordprocessingShape" mc:Ignorable="w14 w15 w16se w16cid w16 w16cex w16sdtdh wp14">
   <w:endnote w:type="separator" w:id="-1">
     <w:p>
       <w:pPr>
@@ -4052,7 +5448,7 @@
 </file>
 
 <file path=word/footer1.xml><?xml version="1.0" encoding="utf-8"?>
-<w:ftr xmlns:wpc="http://schemas.microsoft.com/office/word/2010/wordprocessingCanvas" xmlns:cx="http://schemas.microsoft.com/office/drawing/2014/chartex" xmlns:mc="http://schemas.openxmlformats.org/markup-compatibility/2006" xmlns:o="urn:schemas-microsoft-com:office:office" xmlns:r="http://schemas.openxmlformats.org/officeDocument/2006/relationships" xmlns:m="http://schemas.openxmlformats.org/officeDocument/2006/math" xmlns:v="urn:schemas-microsoft-com:vml" xmlns:wp14="http://schemas.microsoft.com/office/word/2010/wordprocessingDrawing" xmlns:wp="http://schemas.openxmlformats.org/drawingml/2006/wordprocessingDrawing" xmlns:w10="urn:schemas-microsoft-com:office:word" xmlns:w="http://schemas.openxmlformats.org/wordprocessingml/2006/main" xmlns:w14="http://schemas.microsoft.com/office/word/2010/wordml" xmlns:w15="http://schemas.microsoft.com/office/word/2012/wordml" xmlns:w16se="http://schemas.microsoft.com/office/word/2015/wordml/symex" xmlns:wpg="http://schemas.microsoft.com/office/word/2010/wordprocessingGroup" xmlns:wpi="http://schemas.microsoft.com/office/word/2010/wordprocessingInk" xmlns:wne="http://schemas.microsoft.com/office/word/2006/wordml" xmlns:wps="http://schemas.microsoft.com/office/word/2010/wordprocessingShape" mc:Ignorable="w14 w15 w16se wp14">
+<w:ftr xmlns:wpc="http://schemas.microsoft.com/office/word/2010/wordprocessingCanvas" xmlns:cx="http://schemas.microsoft.com/office/drawing/2014/chartex" xmlns:cx1="http://schemas.microsoft.com/office/drawing/2015/9/8/chartex" xmlns:cx2="http://schemas.microsoft.com/office/drawing/2015/10/21/chartex" xmlns:cx3="http://schemas.microsoft.com/office/drawing/2016/5/9/chartex" xmlns:cx4="http://schemas.microsoft.com/office/drawing/2016/5/10/chartex" xmlns:cx5="http://schemas.microsoft.com/office/drawing/2016/5/11/chartex" xmlns:cx6="http://schemas.microsoft.com/office/drawing/2016/5/12/chartex" xmlns:cx7="http://schemas.microsoft.com/office/drawing/2016/5/13/chartex" xmlns:cx8="http://schemas.microsoft.com/office/drawing/2016/5/14/chartex" xmlns:mc="http://schemas.openxmlformats.org/markup-compatibility/2006" xmlns:aink="http://schemas.microsoft.com/office/drawing/2016/ink" xmlns:am3d="http://schemas.microsoft.com/office/drawing/2017/model3d" xmlns:o="urn:schemas-microsoft-com:office:office" xmlns:oel="http://schemas.microsoft.com/office/2019/extlst" xmlns:r="http://schemas.openxmlformats.org/officeDocument/2006/relationships" xmlns:m="http://schemas.openxmlformats.org/officeDocument/2006/math" xmlns:v="urn:schemas-microsoft-com:vml" xmlns:wp14="http://schemas.microsoft.com/office/word/2010/wordprocessingDrawing" xmlns:wp="http://schemas.openxmlformats.org/drawingml/2006/wordprocessingDrawing" xmlns:w10="urn:schemas-microsoft-com:office:word" xmlns:w="http://schemas.openxmlformats.org/wordprocessingml/2006/main" xmlns:w14="http://schemas.microsoft.com/office/word/2010/wordml" xmlns:w15="http://schemas.microsoft.com/office/word/2012/wordml" xmlns:w16cex="http://schemas.microsoft.com/office/word/2018/wordml/cex" xmlns:w16cid="http://schemas.microsoft.com/office/word/2016/wordml/cid" xmlns:w16="http://schemas.microsoft.com/office/word/2018/wordml" xmlns:w16sdtdh="http://schemas.microsoft.com/office/word/2020/wordml/sdtdatahash" xmlns:w16se="http://schemas.microsoft.com/office/word/2015/wordml/symex" xmlns:wpg="http://schemas.microsoft.com/office/word/2010/wordprocessingGroup" xmlns:wpi="http://schemas.microsoft.com/office/word/2010/wordprocessingInk" xmlns:wne="http://schemas.microsoft.com/office/word/2006/wordml" xmlns:wps="http://schemas.microsoft.com/office/word/2010/wordprocessingShape" mc:Ignorable="w14 w15 w16se w16cid w16 w16cex w16sdtdh wp14">
   <w:p>
     <w:pPr>
       <w:pStyle w:val="a5"/>
@@ -4148,13 +5544,13 @@
             </wp:anchor>
           </w:drawing>
         </mc:Choice>
-        <mc:Fallback xmlns:w16du="http://schemas.microsoft.com/office/word/2023/wordml/word16du" xmlns:w16sdtdh="http://schemas.microsoft.com/office/word/2020/wordml/sdtdatahash" xmlns:w16="http://schemas.microsoft.com/office/word/2018/wordml" xmlns:w16cid="http://schemas.microsoft.com/office/word/2016/wordml/cid" xmlns:w16cex="http://schemas.microsoft.com/office/word/2018/wordml/cex" xmlns:oel="http://schemas.microsoft.com/office/2019/extlst" xmlns:am3d="http://schemas.microsoft.com/office/drawing/2017/model3d" xmlns:aink="http://schemas.microsoft.com/office/drawing/2016/ink" xmlns:cx8="http://schemas.microsoft.com/office/drawing/2016/5/14/chartex" xmlns:cx7="http://schemas.microsoft.com/office/drawing/2016/5/13/chartex" xmlns:cx6="http://schemas.microsoft.com/office/drawing/2016/5/12/chartex" xmlns:cx5="http://schemas.microsoft.com/office/drawing/2016/5/11/chartex" xmlns:cx4="http://schemas.microsoft.com/office/drawing/2016/5/10/chartex" xmlns:cx3="http://schemas.microsoft.com/office/drawing/2016/5/9/chartex" xmlns:cx2="http://schemas.microsoft.com/office/drawing/2015/10/21/chartex" xmlns:cx1="http://schemas.microsoft.com/office/drawing/2015/9/8/chartex">
+        <mc:Fallback>
           <w:pict>
             <v:shapetype w14:anchorId="41B1E642" id="_x0000_t202" coordsize="21600,21600" o:spt="202" path="m,l,21600r21600,l21600,xe">
               <v:stroke joinstyle="miter"/>
               <v:path gradientshapeok="t" o:connecttype="rect"/>
             </v:shapetype>
-            <v:shape id="Text Box 6" o:spid="_x0000_s1026" type="#_x0000_t202" style="position:absolute;margin-left:109.85pt;margin-top:28.05pt;width:40.15pt;height:13pt;z-index:251660288;visibility:visible;mso-wrap-style:square;mso-width-percent:0;mso-height-percent:0;mso-wrap-distance-left:9pt;mso-wrap-distance-top:0;mso-wrap-distance-right:9pt;mso-wrap-distance-bottom:0;mso-position-horizontal:absolute;mso-position-horizontal-relative:text;mso-position-vertical:absolute;mso-position-vertical-relative:text;mso-width-percent:0;mso-height-percent:0;mso-width-relative:page;mso-height-relative:page;v-text-anchor:middle" o:gfxdata="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" filled="f" stroked="f" strokeweight=".5pt">
+            <v:shape id="Text Box 6" o:spid="_x0000_s1026" type="#_x0000_t202" style="position:absolute;margin-left:109.85pt;margin-top:28.05pt;width:40.15pt;height:13pt;z-index:251660288;visibility:visible;mso-wrap-style:square;mso-width-percent:0;mso-height-percent:0;mso-wrap-distance-left:9pt;mso-wrap-distance-top:0;mso-wrap-distance-right:9pt;mso-wrap-distance-bottom:0;mso-position-horizontal:absolute;mso-position-horizontal-relative:text;mso-position-vertical:absolute;mso-position-vertical-relative:text;mso-width-percent:0;mso-height-percent:0;mso-width-relative:page;mso-height-relative:page;v-text-anchor:middle" o:gfxdata="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" filled="f" stroked="f" strokeweight=".5pt">
               <v:textbox inset=".5mm,0,0,0">
                 <w:txbxContent>
                   <w:p>
@@ -4235,7 +5631,7 @@
                               <w:szCs w:val="17"/>
                             </w:rPr>
                           </w:pPr>
-                          <w:bookmarkStart w:id="1" w:name="_Hlk24191091"/>
+                          <w:bookmarkStart w:id="0" w:name="_Hlk24191091"/>
                           <w:r>
                             <w:rPr>
                               <w:sz w:val="17"/>
@@ -4243,21 +5639,12 @@
                             </w:rPr>
                             <w:t xml:space="preserve">© </w:t>
                           </w:r>
-                          <w:proofErr w:type="spellStart"/>
                           <w:r>
                             <w:rPr>
                               <w:sz w:val="17"/>
                               <w:szCs w:val="17"/>
                             </w:rPr>
-                            <w:t>SoftUni</w:t>
-                          </w:r>
-                          <w:proofErr w:type="spellEnd"/>
-                          <w:r>
-                            <w:rPr>
-                              <w:sz w:val="17"/>
-                              <w:szCs w:val="17"/>
-                            </w:rPr>
-                            <w:t xml:space="preserve"> – </w:t>
+                            <w:t xml:space="preserve">SoftUni – </w:t>
                           </w:r>
                           <w:hyperlink r:id="rId1" w:history="1">
                             <w:r>
@@ -4362,7 +5749,7 @@
                             <w:t>.</w:t>
                           </w:r>
                         </w:p>
-                        <w:bookmarkEnd w:id="1"/>
+                        <w:bookmarkEnd w:id="0"/>
                         <w:p>
                           <w:pPr>
                             <w:spacing w:line="240" w:lineRule="auto"/>
@@ -4595,7 +5982,7 @@
                                               <a14:useLocalDpi xmlns:a14="http://schemas.microsoft.com/office/drawing/2010/main" val="0"/>
                                             </a:ext>
                                             <a:ext uri="{837473B0-CC2E-450A-ABE3-18F120FF3D39}">
-                                              <a1611:picAttrSrcUrl xmlns:a1611="http://schemas.microsoft.com/office/drawing/2016/11/main" xmlns:w16sdtdh="http://schemas.microsoft.com/office/word/2020/wordml/sdtdatahash" xmlns:w16="http://schemas.microsoft.com/office/word/2018/wordml" xmlns:w16cid="http://schemas.microsoft.com/office/word/2016/wordml/cid" xmlns:w16cex="http://schemas.microsoft.com/office/word/2018/wordml/cex" xmlns:w="http://schemas.openxmlformats.org/wordprocessingml/2006/main" xmlns:w10="urn:schemas-microsoft-com:office:word" xmlns:v="urn:schemas-microsoft-com:vml" xmlns:oel="http://schemas.microsoft.com/office/2019/extlst" xmlns:o="urn:schemas-microsoft-com:office:office" xmlns:am3d="http://schemas.microsoft.com/office/drawing/2017/model3d" xmlns:aink="http://schemas.microsoft.com/office/drawing/2016/ink" xmlns:cx8="http://schemas.microsoft.com/office/drawing/2016/5/14/chartex" xmlns:cx7="http://schemas.microsoft.com/office/drawing/2016/5/13/chartex" xmlns:cx6="http://schemas.microsoft.com/office/drawing/2016/5/12/chartex" xmlns:cx5="http://schemas.microsoft.com/office/drawing/2016/5/11/chartex" xmlns:cx4="http://schemas.microsoft.com/office/drawing/2016/5/10/chartex" xmlns:cx3="http://schemas.microsoft.com/office/drawing/2016/5/9/chartex" xmlns:cx2="http://schemas.microsoft.com/office/drawing/2015/10/21/chartex" xmlns:cx1="http://schemas.microsoft.com/office/drawing/2015/9/8/chartex" xmlns="" r:id="rId9"/>
+                                              <a1611:picAttrSrcUrl xmlns:a1611="http://schemas.microsoft.com/office/drawing/2016/11/main" r:id="rId9"/>
                                             </a:ext>
                                           </a:extLst>
                                         </a:blip>
@@ -4940,9 +6327,9 @@
             </wp:anchor>
           </w:drawing>
         </mc:Choice>
-        <mc:Fallback xmlns:w16du="http://schemas.microsoft.com/office/word/2023/wordml/word16du" xmlns:w16sdtdh="http://schemas.microsoft.com/office/word/2020/wordml/sdtdatahash" xmlns:w16="http://schemas.microsoft.com/office/word/2018/wordml" xmlns:w16cid="http://schemas.microsoft.com/office/word/2016/wordml/cid" xmlns:w16cex="http://schemas.microsoft.com/office/word/2018/wordml/cex" xmlns:oel="http://schemas.microsoft.com/office/2019/extlst" xmlns:am3d="http://schemas.microsoft.com/office/drawing/2017/model3d" xmlns:aink="http://schemas.microsoft.com/office/drawing/2016/ink" xmlns:cx8="http://schemas.microsoft.com/office/drawing/2016/5/14/chartex" xmlns:cx7="http://schemas.microsoft.com/office/drawing/2016/5/13/chartex" xmlns:cx6="http://schemas.microsoft.com/office/drawing/2016/5/12/chartex" xmlns:cx5="http://schemas.microsoft.com/office/drawing/2016/5/11/chartex" xmlns:cx4="http://schemas.microsoft.com/office/drawing/2016/5/10/chartex" xmlns:cx3="http://schemas.microsoft.com/office/drawing/2016/5/9/chartex" xmlns:cx2="http://schemas.microsoft.com/office/drawing/2015/10/21/chartex" xmlns:cx1="http://schemas.microsoft.com/office/drawing/2015/9/8/chartex">
+        <mc:Fallback>
           <w:pict>
-            <v:shape w14:anchorId="2074F399" id="Text Box 16" o:spid="_x0000_s1027" type="#_x0000_t202" style="position:absolute;margin-left:109pt;margin-top:7pt;width:411.4pt;height:40.45pt;z-index:251657216;visibility:visible;mso-wrap-style:square;mso-width-percent:0;mso-height-percent:0;mso-wrap-distance-left:9pt;mso-wrap-distance-top:0;mso-wrap-distance-right:9pt;mso-wrap-distance-bottom:0;mso-position-horizontal:absolute;mso-position-horizontal-relative:text;mso-position-vertical:absolute;mso-position-vertical-relative:text;mso-width-percent:0;mso-height-percent:0;mso-width-relative:page;mso-height-relative:page;v-text-anchor:top" o:gfxdata="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" filled="f" stroked="f">
+            <v:shape w14:anchorId="2074F399" id="Text Box 16" o:spid="_x0000_s1027" type="#_x0000_t202" style="position:absolute;margin-left:109pt;margin-top:7pt;width:411.4pt;height:40.45pt;z-index:251657216;visibility:visible;mso-wrap-style:square;mso-width-percent:0;mso-height-percent:0;mso-wrap-distance-left:9pt;mso-wrap-distance-top:0;mso-wrap-distance-right:9pt;mso-wrap-distance-bottom:0;mso-position-horizontal:absolute;mso-position-horizontal-relative:text;mso-position-vertical:absolute;mso-position-vertical-relative:text;mso-width-percent:0;mso-height-percent:0;mso-width-relative:page;mso-height-relative:page;v-text-anchor:top" o:gfxdata="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" filled="f" stroked="f">
               <v:textbox inset=".5mm,1.2mm,.5mm,.5mm">
                 <w:txbxContent>
                   <w:p>
@@ -4953,7 +6340,7 @@
                         <w:szCs w:val="17"/>
                       </w:rPr>
                     </w:pPr>
-                    <w:bookmarkStart w:id="10" w:name="_Hlk24191091"/>
+                    <w:bookmarkStart w:id="1" w:name="_Hlk24191091"/>
                     <w:r>
                       <w:rPr>
                         <w:sz w:val="17"/>
@@ -4971,7 +6358,7 @@
                     <w:hyperlink r:id="rId20" w:history="1">
                       <w:r>
                         <w:rPr>
-                          <w:rStyle w:val="Hyperlink"/>
+                          <w:rStyle w:val="a9"/>
                           <w:color w:val="0882DE"/>
                           <w:sz w:val="17"/>
                           <w:szCs w:val="17"/>
@@ -5071,7 +6458,7 @@
                       <w:t>.</w:t>
                     </w:r>
                   </w:p>
-                  <w:bookmarkEnd w:id="10"/>
+                  <w:bookmarkEnd w:id="1"/>
                   <w:p>
                     <w:pPr>
                       <w:spacing w:line="240" w:lineRule="auto"/>
@@ -5086,13 +6473,14 @@
                         <w:noProof/>
                         <w:sz w:val="18"/>
                         <w:szCs w:val="18"/>
+                        <w:lang w:val="bg-BG" w:eastAsia="bg-BG"/>
                       </w:rPr>
                       <w:drawing>
                         <wp:inline distT="0" distB="0" distL="0" distR="0" wp14:anchorId="53621E41" wp14:editId="3BF595D6">
                           <wp:extent cx="180000" cy="180000"/>
                           <wp:effectExtent l="0" t="0" r="0" b="0"/>
                           <wp:docPr id="3" name="Picture 3">
-                            <a:hlinkClick xmlns:a="http://schemas.openxmlformats.org/drawingml/2006/main" r:id="rId21"/>
+                            <a:hlinkClick xmlns:a="http://schemas.openxmlformats.org/drawingml/2006/main" r:id="rId20"/>
                           </wp:docPr>
                           <wp:cNvGraphicFramePr>
                             <a:graphicFrameLocks xmlns:a="http://schemas.openxmlformats.org/drawingml/2006/main" noChangeAspect="1"/>
@@ -5109,7 +6497,7 @@
                                   </pic:cNvPicPr>
                                 </pic:nvPicPr>
                                 <pic:blipFill>
-                                  <a:blip r:embed="rId22">
+                                  <a:blip r:embed="rId2">
                                     <a:extLst>
                                       <a:ext uri="{28A0092B-C50C-407E-A947-70E740481C1C}">
                                         <a14:useLocalDpi xmlns:a14="http://schemas.microsoft.com/office/drawing/2010/main" val="0"/>
@@ -5152,13 +6540,14 @@
                         <w:noProof/>
                         <w:sz w:val="18"/>
                         <w:szCs w:val="18"/>
+                        <w:lang w:val="bg-BG" w:eastAsia="bg-BG"/>
                       </w:rPr>
                       <w:drawing>
                         <wp:inline distT="0" distB="0" distL="0" distR="0" wp14:anchorId="64E29E7A" wp14:editId="1BD0FFE4">
                           <wp:extent cx="180000" cy="180000"/>
                           <wp:effectExtent l="0" t="0" r="0" b="0"/>
                           <wp:docPr id="2" name="Picture 2">
-                            <a:hlinkClick xmlns:a="http://schemas.openxmlformats.org/drawingml/2006/main" r:id="rId23"/>
+                            <a:hlinkClick xmlns:a="http://schemas.openxmlformats.org/drawingml/2006/main" r:id="rId3"/>
                           </wp:docPr>
                           <wp:cNvGraphicFramePr>
                             <a:graphicFrameLocks xmlns:a="http://schemas.openxmlformats.org/drawingml/2006/main" noChangeAspect="1"/>
@@ -5168,14 +6557,14 @@
                               <pic:pic xmlns:pic="http://schemas.openxmlformats.org/drawingml/2006/picture">
                                 <pic:nvPicPr>
                                   <pic:cNvPr id="2" name="Picture 2">
-                                    <a:hlinkClick r:id="rId23"/>
+                                    <a:hlinkClick r:id="rId3"/>
                                   </pic:cNvPr>
                                   <pic:cNvPicPr>
                                     <a:picLocks noChangeAspect="1" noChangeArrowheads="1"/>
                                   </pic:cNvPicPr>
                                 </pic:nvPicPr>
                                 <pic:blipFill>
-                                  <a:blip r:embed="rId24">
+                                  <a:blip r:embed="rId4">
                                     <a:extLst>
                                       <a:ext uri="{28A0092B-C50C-407E-A947-70E740481C1C}">
                                         <a14:useLocalDpi xmlns:a14="http://schemas.microsoft.com/office/drawing/2010/main" val="0"/>
@@ -5218,13 +6607,14 @@
                         <w:noProof/>
                         <w:sz w:val="18"/>
                         <w:szCs w:val="18"/>
+                        <w:lang w:val="bg-BG" w:eastAsia="bg-BG"/>
                       </w:rPr>
                       <w:drawing>
                         <wp:inline distT="0" distB="0" distL="0" distR="0" wp14:anchorId="293C9B17" wp14:editId="373E17EF">
                           <wp:extent cx="180000" cy="180000"/>
                           <wp:effectExtent l="0" t="0" r="0" b="0"/>
                           <wp:docPr id="5" name="Picture 5" title="Software University @ Facebook">
-                            <a:hlinkClick xmlns:a="http://schemas.openxmlformats.org/drawingml/2006/main" r:id="rId25"/>
+                            <a:hlinkClick xmlns:a="http://schemas.openxmlformats.org/drawingml/2006/main" r:id="rId5"/>
                           </wp:docPr>
                           <wp:cNvGraphicFramePr>
                             <a:graphicFrameLocks xmlns:a="http://schemas.openxmlformats.org/drawingml/2006/main" noChangeAspect="1"/>
@@ -5234,12 +6624,12 @@
                               <pic:pic xmlns:pic="http://schemas.openxmlformats.org/drawingml/2006/picture">
                                 <pic:nvPicPr>
                                   <pic:cNvPr id="5" name="Picture 5" title="Software University @ Facebook">
-                                    <a:hlinkClick r:id="rId25"/>
+                                    <a:hlinkClick r:id="rId5"/>
                                   </pic:cNvPr>
                                   <pic:cNvPicPr/>
                                 </pic:nvPicPr>
                                 <pic:blipFill>
-                                  <a:blip r:embed="rId26"/>
+                                  <a:blip r:embed="rId6"/>
                                   <a:stretch>
                                     <a:fillRect/>
                                   </a:stretch>
@@ -5271,13 +6661,14 @@
                         <w:noProof/>
                         <w:sz w:val="18"/>
                         <w:szCs w:val="18"/>
+                        <w:lang w:val="bg-BG" w:eastAsia="bg-BG"/>
                       </w:rPr>
                       <w:drawing>
                         <wp:inline distT="0" distB="0" distL="0" distR="0" wp14:anchorId="75BE9FD2" wp14:editId="14C27CD2">
                           <wp:extent cx="180000" cy="180000"/>
                           <wp:effectExtent l="0" t="0" r="0" b="0"/>
                           <wp:docPr id="20" name="Picture 20">
-                            <a:hlinkClick xmlns:a="http://schemas.openxmlformats.org/drawingml/2006/main" r:id="rId27"/>
+                            <a:hlinkClick xmlns:a="http://schemas.openxmlformats.org/drawingml/2006/main" r:id="rId7"/>
                           </wp:docPr>
                           <wp:cNvGraphicFramePr>
                             <a:graphicFrameLocks xmlns:a="http://schemas.openxmlformats.org/drawingml/2006/main" noChangeAspect="1"/>
@@ -5287,20 +6678,20 @@
                               <pic:pic xmlns:pic="http://schemas.openxmlformats.org/drawingml/2006/picture">
                                 <pic:nvPicPr>
                                   <pic:cNvPr id="20" name="Picture 20">
-                                    <a:hlinkClick r:id="rId27"/>
+                                    <a:hlinkClick r:id="rId7"/>
                                   </pic:cNvPr>
                                   <pic:cNvPicPr>
                                     <a:picLocks noChangeAspect="1" noChangeArrowheads="1"/>
                                   </pic:cNvPicPr>
                                 </pic:nvPicPr>
                                 <pic:blipFill>
-                                  <a:blip r:embed="rId28">
+                                  <a:blip r:embed="rId8">
                                     <a:extLst>
                                       <a:ext uri="{28A0092B-C50C-407E-A947-70E740481C1C}">
                                         <a14:useLocalDpi xmlns:a14="http://schemas.microsoft.com/office/drawing/2010/main" val="0"/>
                                       </a:ext>
                                       <a:ext uri="{837473B0-CC2E-450A-ABE3-18F120FF3D39}">
-                                        <a1611:picAttrSrcUrl xmlns:a1611="http://schemas.microsoft.com/office/drawing/2016/11/main" r:id="rId29"/>
+                                        <a1611:picAttrSrcUrl xmlns:a1611="http://schemas.microsoft.com/office/drawing/2016/11/main" r:id="rId9"/>
                                       </a:ext>
                                     </a:extLst>
                                   </a:blip>
@@ -5340,13 +6731,14 @@
                         <w:noProof/>
                         <w:sz w:val="18"/>
                         <w:szCs w:val="18"/>
+                        <w:lang w:val="bg-BG" w:eastAsia="bg-BG"/>
                       </w:rPr>
                       <w:drawing>
                         <wp:inline distT="0" distB="0" distL="0" distR="0" wp14:anchorId="15168924" wp14:editId="70A0374F">
                           <wp:extent cx="180000" cy="180000"/>
                           <wp:effectExtent l="0" t="0" r="0" b="0"/>
                           <wp:docPr id="7" name="Picture 7" title="Software University @ Twitter">
-                            <a:hlinkClick xmlns:a="http://schemas.openxmlformats.org/drawingml/2006/main" r:id="rId30"/>
+                            <a:hlinkClick xmlns:a="http://schemas.openxmlformats.org/drawingml/2006/main" r:id="rId10"/>
                           </wp:docPr>
                           <wp:cNvGraphicFramePr>
                             <a:graphicFrameLocks xmlns:a="http://schemas.openxmlformats.org/drawingml/2006/main" noChangeAspect="1"/>
@@ -5356,12 +6748,12 @@
                               <pic:pic xmlns:pic="http://schemas.openxmlformats.org/drawingml/2006/picture">
                                 <pic:nvPicPr>
                                   <pic:cNvPr id="7" name="Picture 7" title="Software University @ Twitter">
-                                    <a:hlinkClick r:id="rId30"/>
+                                    <a:hlinkClick r:id="rId10"/>
                                   </pic:cNvPr>
                                   <pic:cNvPicPr/>
                                 </pic:nvPicPr>
                                 <pic:blipFill>
-                                  <a:blip r:embed="rId31"/>
+                                  <a:blip r:embed="rId11"/>
                                   <a:stretch>
                                     <a:fillRect/>
                                   </a:stretch>
@@ -5393,13 +6785,14 @@
                         <w:noProof/>
                         <w:sz w:val="18"/>
                         <w:szCs w:val="18"/>
+                        <w:lang w:val="bg-BG" w:eastAsia="bg-BG"/>
                       </w:rPr>
                       <w:drawing>
                         <wp:inline distT="0" distB="0" distL="0" distR="0" wp14:anchorId="1C97DE02" wp14:editId="61D842AB">
                           <wp:extent cx="180000" cy="180000"/>
                           <wp:effectExtent l="0" t="0" r="0" b="0"/>
                           <wp:docPr id="17" name="Picture 17" title="Software University @ YouTube">
-                            <a:hlinkClick xmlns:a="http://schemas.openxmlformats.org/drawingml/2006/main" r:id="rId32"/>
+                            <a:hlinkClick xmlns:a="http://schemas.openxmlformats.org/drawingml/2006/main" r:id="rId12"/>
                           </wp:docPr>
                           <wp:cNvGraphicFramePr>
                             <a:graphicFrameLocks xmlns:a="http://schemas.openxmlformats.org/drawingml/2006/main" noChangeAspect="1"/>
@@ -5409,12 +6802,12 @@
                               <pic:pic xmlns:pic="http://schemas.openxmlformats.org/drawingml/2006/picture">
                                 <pic:nvPicPr>
                                   <pic:cNvPr id="17" name="Picture 17" title="Software University @ YouTube">
-                                    <a:hlinkClick r:id="rId32"/>
+                                    <a:hlinkClick r:id="rId12"/>
                                   </pic:cNvPr>
                                   <pic:cNvPicPr/>
                                 </pic:nvPicPr>
                                 <pic:blipFill>
-                                  <a:blip r:embed="rId33"/>
+                                  <a:blip r:embed="rId13"/>
                                   <a:stretch>
                                     <a:fillRect/>
                                   </a:stretch>
@@ -5446,13 +6839,14 @@
                         <w:noProof/>
                         <w:sz w:val="18"/>
                         <w:szCs w:val="18"/>
+                        <w:lang w:val="bg-BG" w:eastAsia="bg-BG"/>
                       </w:rPr>
                       <w:drawing>
                         <wp:inline distT="0" distB="0" distL="0" distR="0" wp14:anchorId="103BD2B7" wp14:editId="40827562">
                           <wp:extent cx="180000" cy="180000"/>
                           <wp:effectExtent l="0" t="0" r="0" b="0"/>
                           <wp:docPr id="21" name="Picture 21">
-                            <a:hlinkClick xmlns:a="http://schemas.openxmlformats.org/drawingml/2006/main" r:id="rId34"/>
+                            <a:hlinkClick xmlns:a="http://schemas.openxmlformats.org/drawingml/2006/main" r:id="rId14"/>
                           </wp:docPr>
                           <wp:cNvGraphicFramePr>
                             <a:graphicFrameLocks xmlns:a="http://schemas.openxmlformats.org/drawingml/2006/main" noChangeAspect="1"/>
@@ -5462,14 +6856,14 @@
                               <pic:pic xmlns:pic="http://schemas.openxmlformats.org/drawingml/2006/picture">
                                 <pic:nvPicPr>
                                   <pic:cNvPr id="21" name="Picture 21">
-                                    <a:hlinkClick r:id="rId34"/>
+                                    <a:hlinkClick r:id="rId14"/>
                                   </pic:cNvPr>
                                   <pic:cNvPicPr>
                                     <a:picLocks noChangeAspect="1" noChangeArrowheads="1"/>
                                   </pic:cNvPicPr>
                                 </pic:nvPicPr>
                                 <pic:blipFill rotWithShape="1">
-                                  <a:blip r:embed="rId35">
+                                  <a:blip r:embed="rId15">
                                     <a:extLst>
                                       <a:ext uri="{28A0092B-C50C-407E-A947-70E740481C1C}">
                                         <a14:useLocalDpi xmlns:a14="http://schemas.microsoft.com/office/drawing/2010/main" val="0"/>
@@ -5515,13 +6909,14 @@
                         <w:noProof/>
                         <w:sz w:val="18"/>
                         <w:szCs w:val="18"/>
+                        <w:lang w:val="bg-BG" w:eastAsia="bg-BG"/>
                       </w:rPr>
                       <w:drawing>
                         <wp:inline distT="0" distB="0" distL="0" distR="0" wp14:anchorId="620F6097" wp14:editId="67DE1394">
                           <wp:extent cx="180000" cy="180000"/>
                           <wp:effectExtent l="0" t="0" r="0" b="0"/>
                           <wp:docPr id="22" name="Picture 22">
-                            <a:hlinkClick xmlns:a="http://schemas.openxmlformats.org/drawingml/2006/main" r:id="rId36"/>
+                            <a:hlinkClick xmlns:a="http://schemas.openxmlformats.org/drawingml/2006/main" r:id="rId16"/>
                           </wp:docPr>
                           <wp:cNvGraphicFramePr>
                             <a:graphicFrameLocks xmlns:a="http://schemas.openxmlformats.org/drawingml/2006/main" noChangeAspect="1"/>
@@ -5531,14 +6926,14 @@
                               <pic:pic xmlns:pic="http://schemas.openxmlformats.org/drawingml/2006/picture">
                                 <pic:nvPicPr>
                                   <pic:cNvPr id="22" name="Picture 22">
-                                    <a:hlinkClick r:id="rId36"/>
+                                    <a:hlinkClick r:id="rId16"/>
                                   </pic:cNvPr>
                                   <pic:cNvPicPr>
                                     <a:picLocks noChangeAspect="1" noChangeArrowheads="1"/>
                                   </pic:cNvPicPr>
                                 </pic:nvPicPr>
                                 <pic:blipFill>
-                                  <a:blip r:embed="rId37">
+                                  <a:blip r:embed="rId17">
                                     <a:extLst>
                                       <a:ext uri="{28A0092B-C50C-407E-A947-70E740481C1C}">
                                         <a14:useLocalDpi xmlns:a14="http://schemas.microsoft.com/office/drawing/2010/main" val="0"/>
@@ -5581,13 +6976,14 @@
                         <w:noProof/>
                         <w:sz w:val="18"/>
                         <w:szCs w:val="18"/>
+                        <w:lang w:val="bg-BG" w:eastAsia="bg-BG"/>
                       </w:rPr>
                       <w:drawing>
                         <wp:inline distT="0" distB="0" distL="0" distR="0" wp14:anchorId="02F95DD8" wp14:editId="5DBDA342">
                           <wp:extent cx="180000" cy="180000"/>
                           <wp:effectExtent l="0" t="0" r="0" b="0"/>
                           <wp:docPr id="23" name="Picture 23" title="Software University: Email Us">
-                            <a:hlinkClick xmlns:a="http://schemas.openxmlformats.org/drawingml/2006/main" r:id="rId38"/>
+                            <a:hlinkClick xmlns:a="http://schemas.openxmlformats.org/drawingml/2006/main" r:id="rId18"/>
                           </wp:docPr>
                           <wp:cNvGraphicFramePr>
                             <a:graphicFrameLocks xmlns:a="http://schemas.openxmlformats.org/drawingml/2006/main" noChangeAspect="1"/>
@@ -5597,12 +6993,12 @@
                               <pic:pic xmlns:pic="http://schemas.openxmlformats.org/drawingml/2006/picture">
                                 <pic:nvPicPr>
                                   <pic:cNvPr id="23" name="Picture 23" title="Software University: Email Us">
-                                    <a:hlinkClick r:id="rId38"/>
+                                    <a:hlinkClick r:id="rId18"/>
                                   </pic:cNvPr>
                                   <pic:cNvPicPr/>
                                 </pic:nvPicPr>
                                 <pic:blipFill>
-                                  <a:blip r:embed="rId39"/>
+                                  <a:blip r:embed="rId19"/>
                                   <a:stretch>
                                     <a:fillRect/>
                                   </a:stretch>
@@ -5665,7 +7061,7 @@
                   </pic:cNvPicPr>
                 </pic:nvPicPr>
                 <pic:blipFill>
-                  <a:blip r:embed="rId40">
+                  <a:blip r:embed="rId21">
                     <a:extLst>
                       <a:ext uri="{28A0092B-C50C-407E-A947-70E740481C1C}">
                         <a14:useLocalDpi xmlns:a14="http://schemas.microsoft.com/office/drawing/2010/main" val="0"/>
@@ -5770,7 +7166,7 @@
             </wp:anchor>
           </w:drawing>
         </mc:Choice>
-        <mc:Fallback xmlns:w16du="http://schemas.microsoft.com/office/word/2023/wordml/word16du" xmlns:a="http://schemas.openxmlformats.org/drawingml/2006/main" xmlns:pic="http://schemas.openxmlformats.org/drawingml/2006/picture" xmlns:a14="http://schemas.microsoft.com/office/drawing/2010/main" xmlns:a1611="http://schemas.microsoft.com/office/drawing/2016/11/main" xmlns:w16sdtdh="http://schemas.microsoft.com/office/word/2020/wordml/sdtdatahash" xmlns:w16="http://schemas.microsoft.com/office/word/2018/wordml" xmlns:w16cid="http://schemas.microsoft.com/office/word/2016/wordml/cid" xmlns:w16cex="http://schemas.microsoft.com/office/word/2018/wordml/cex" xmlns:oel="http://schemas.microsoft.com/office/2019/extlst" xmlns:am3d="http://schemas.microsoft.com/office/drawing/2017/model3d" xmlns:aink="http://schemas.microsoft.com/office/drawing/2016/ink" xmlns:cx8="http://schemas.microsoft.com/office/drawing/2016/5/14/chartex" xmlns:cx7="http://schemas.microsoft.com/office/drawing/2016/5/13/chartex" xmlns:cx6="http://schemas.microsoft.com/office/drawing/2016/5/12/chartex" xmlns:cx5="http://schemas.microsoft.com/office/drawing/2016/5/11/chartex" xmlns:cx4="http://schemas.microsoft.com/office/drawing/2016/5/10/chartex" xmlns:cx3="http://schemas.microsoft.com/office/drawing/2016/5/9/chartex" xmlns:cx2="http://schemas.microsoft.com/office/drawing/2015/10/21/chartex" xmlns:cx1="http://schemas.microsoft.com/office/drawing/2015/9/8/chartex">
+        <mc:Fallback xmlns:a1611="http://schemas.microsoft.com/office/drawing/2016/11/main" xmlns:a14="http://schemas.microsoft.com/office/drawing/2010/main" xmlns:pic="http://schemas.openxmlformats.org/drawingml/2006/picture" xmlns:a="http://schemas.openxmlformats.org/drawingml/2006/main" xmlns:w16du="http://schemas.microsoft.com/office/word/2023/wordml/word16du">
           <w:pict>
             <v:line id="Straight Connector 19" style="position:absolute;flip:y;z-index:251622400;visibility:visible;mso-wrap-style:square;mso-width-percent:0;mso-height-percent:0;mso-wrap-distance-left:9pt;mso-wrap-distance-top:0;mso-wrap-distance-right:9pt;mso-wrap-distance-bottom:0;mso-position-horizontal:absolute;mso-position-horizontal-relative:text;mso-position-vertical:absolute;mso-position-vertical-relative:text;mso-width-percent:0;mso-height-percent:0;mso-width-relative:page;mso-height-relative:page" o:spid="_x0000_s1026" strokecolor="#974706 [1609]" strokeweight="1pt" from="-.1pt,5.2pt" to="520.7pt,5.2pt" w14:anchorId="60BE7D18" o:gfxdata="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">
               <v:stroke endcap="round"/>
@@ -5952,11 +7348,7 @@
         </mc:Choice>
         <mc:Fallback>
           <w:pict>
-            <v:shapetype w14:anchorId="60DB5C39" id="_x0000_t202" coordsize="21600,21600" o:spt="202" path="m,l,21600r21600,l21600,xe">
-              <v:stroke joinstyle="miter"/>
-              <v:path gradientshapeok="t" o:connecttype="rect"/>
-            </v:shapetype>
-            <v:shape id="Text Box 4" o:spid="_x0000_s1028" type="#_x0000_t202" style="position:absolute;margin-left:444.65pt;margin-top:26.95pt;width:70.9pt;height:15.9pt;z-index:251663360;visibility:visible;mso-wrap-style:square;mso-width-percent:0;mso-height-percent:0;mso-wrap-distance-left:9pt;mso-wrap-distance-top:0;mso-wrap-distance-right:9pt;mso-wrap-distance-bottom:0;mso-position-horizontal:absolute;mso-position-horizontal-relative:text;mso-position-vertical:absolute;mso-position-vertical-relative:text;mso-width-percent:0;mso-height-percent:0;mso-width-relative:page;mso-height-relative:page;v-text-anchor:middle" o:gfxdata="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" filled="f" stroked="f" strokeweight=".5pt">
+            <v:shape w14:anchorId="60DB5C39" id="Text Box 4" o:spid="_x0000_s1028" type="#_x0000_t202" style="position:absolute;margin-left:444.65pt;margin-top:26.95pt;width:70.9pt;height:15.9pt;z-index:251663360;visibility:visible;mso-wrap-style:square;mso-width-percent:0;mso-height-percent:0;mso-wrap-distance-left:9pt;mso-wrap-distance-top:0;mso-wrap-distance-right:9pt;mso-wrap-distance-bottom:0;mso-position-horizontal:absolute;mso-position-horizontal-relative:text;mso-position-vertical:absolute;mso-position-vertical-relative:text;mso-width-percent:0;mso-height-percent:0;mso-width-relative:page;mso-height-relative:page;v-text-anchor:middle" o:gfxdata="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" filled="f" stroked="f" strokeweight=".5pt">
               <v:textbox inset="0,0,0,0">
                 <w:txbxContent>
                   <w:p>
@@ -6067,7 +7459,7 @@
 </file>
 
 <file path=word/footnotes.xml><?xml version="1.0" encoding="utf-8"?>
-<w:footnotes xmlns:wpc="http://schemas.microsoft.com/office/word/2010/wordprocessingCanvas" xmlns:cx="http://schemas.microsoft.com/office/drawing/2014/chartex" xmlns:mc="http://schemas.openxmlformats.org/markup-compatibility/2006" xmlns:o="urn:schemas-microsoft-com:office:office" xmlns:r="http://schemas.openxmlformats.org/officeDocument/2006/relationships" xmlns:m="http://schemas.openxmlformats.org/officeDocument/2006/math" xmlns:v="urn:schemas-microsoft-com:vml" xmlns:wp14="http://schemas.microsoft.com/office/word/2010/wordprocessingDrawing" xmlns:wp="http://schemas.openxmlformats.org/drawingml/2006/wordprocessingDrawing" xmlns:w10="urn:schemas-microsoft-com:office:word" xmlns:w="http://schemas.openxmlformats.org/wordprocessingml/2006/main" xmlns:w14="http://schemas.microsoft.com/office/word/2010/wordml" xmlns:w15="http://schemas.microsoft.com/office/word/2012/wordml" xmlns:w16se="http://schemas.microsoft.com/office/word/2015/wordml/symex" xmlns:wpg="http://schemas.microsoft.com/office/word/2010/wordprocessingGroup" xmlns:wpi="http://schemas.microsoft.com/office/word/2010/wordprocessingInk" xmlns:wne="http://schemas.microsoft.com/office/word/2006/wordml" xmlns:wps="http://schemas.microsoft.com/office/word/2010/wordprocessingShape" mc:Ignorable="w14 w15 w16se wp14">
+<w:footnotes xmlns:wpc="http://schemas.microsoft.com/office/word/2010/wordprocessingCanvas" xmlns:cx="http://schemas.microsoft.com/office/drawing/2014/chartex" xmlns:cx1="http://schemas.microsoft.com/office/drawing/2015/9/8/chartex" xmlns:cx2="http://schemas.microsoft.com/office/drawing/2015/10/21/chartex" xmlns:cx3="http://schemas.microsoft.com/office/drawing/2016/5/9/chartex" xmlns:cx4="http://schemas.microsoft.com/office/drawing/2016/5/10/chartex" xmlns:cx5="http://schemas.microsoft.com/office/drawing/2016/5/11/chartex" xmlns:cx6="http://schemas.microsoft.com/office/drawing/2016/5/12/chartex" xmlns:cx7="http://schemas.microsoft.com/office/drawing/2016/5/13/chartex" xmlns:cx8="http://schemas.microsoft.com/office/drawing/2016/5/14/chartex" xmlns:mc="http://schemas.openxmlformats.org/markup-compatibility/2006" xmlns:aink="http://schemas.microsoft.com/office/drawing/2016/ink" xmlns:am3d="http://schemas.microsoft.com/office/drawing/2017/model3d" xmlns:o="urn:schemas-microsoft-com:office:office" xmlns:oel="http://schemas.microsoft.com/office/2019/extlst" xmlns:r="http://schemas.openxmlformats.org/officeDocument/2006/relationships" xmlns:m="http://schemas.openxmlformats.org/officeDocument/2006/math" xmlns:v="urn:schemas-microsoft-com:vml" xmlns:wp14="http://schemas.microsoft.com/office/word/2010/wordprocessingDrawing" xmlns:wp="http://schemas.openxmlformats.org/drawingml/2006/wordprocessingDrawing" xmlns:w10="urn:schemas-microsoft-com:office:word" xmlns:w="http://schemas.openxmlformats.org/wordprocessingml/2006/main" xmlns:w14="http://schemas.microsoft.com/office/word/2010/wordml" xmlns:w15="http://schemas.microsoft.com/office/word/2012/wordml" xmlns:w16cex="http://schemas.microsoft.com/office/word/2018/wordml/cex" xmlns:w16cid="http://schemas.microsoft.com/office/word/2016/wordml/cid" xmlns:w16="http://schemas.microsoft.com/office/word/2018/wordml" xmlns:w16sdtdh="http://schemas.microsoft.com/office/word/2020/wordml/sdtdatahash" xmlns:w16se="http://schemas.microsoft.com/office/word/2015/wordml/symex" xmlns:wpg="http://schemas.microsoft.com/office/word/2010/wordprocessingGroup" xmlns:wpi="http://schemas.microsoft.com/office/word/2010/wordprocessingInk" xmlns:wne="http://schemas.microsoft.com/office/word/2006/wordml" xmlns:wps="http://schemas.microsoft.com/office/word/2010/wordprocessingShape" mc:Ignorable="w14 w15 w16se w16cid w16 w16cex w16sdtdh wp14">
   <w:footnote w:type="separator" w:id="-1">
     <w:p>
       <w:pPr>
@@ -6092,7 +7484,7 @@
 </file>
 
 <file path=word/header1.xml><?xml version="1.0" encoding="utf-8"?>
-<w:hdr xmlns:wpc="http://schemas.microsoft.com/office/word/2010/wordprocessingCanvas" xmlns:cx="http://schemas.microsoft.com/office/drawing/2014/chartex" xmlns:mc="http://schemas.openxmlformats.org/markup-compatibility/2006" xmlns:o="urn:schemas-microsoft-com:office:office" xmlns:r="http://schemas.openxmlformats.org/officeDocument/2006/relationships" xmlns:m="http://schemas.openxmlformats.org/officeDocument/2006/math" xmlns:v="urn:schemas-microsoft-com:vml" xmlns:wp14="http://schemas.microsoft.com/office/word/2010/wordprocessingDrawing" xmlns:wp="http://schemas.openxmlformats.org/drawingml/2006/wordprocessingDrawing" xmlns:w10="urn:schemas-microsoft-com:office:word" xmlns:w="http://schemas.openxmlformats.org/wordprocessingml/2006/main" xmlns:w14="http://schemas.microsoft.com/office/word/2010/wordml" xmlns:w15="http://schemas.microsoft.com/office/word/2012/wordml" xmlns:w16se="http://schemas.microsoft.com/office/word/2015/wordml/symex" xmlns:wpg="http://schemas.microsoft.com/office/word/2010/wordprocessingGroup" xmlns:wpi="http://schemas.microsoft.com/office/word/2010/wordprocessingInk" xmlns:wne="http://schemas.microsoft.com/office/word/2006/wordml" xmlns:wps="http://schemas.microsoft.com/office/word/2010/wordprocessingShape" mc:Ignorable="w14 w15 w16se wp14">
+<w:hdr xmlns:wpc="http://schemas.microsoft.com/office/word/2010/wordprocessingCanvas" xmlns:cx="http://schemas.microsoft.com/office/drawing/2014/chartex" xmlns:cx1="http://schemas.microsoft.com/office/drawing/2015/9/8/chartex" xmlns:cx2="http://schemas.microsoft.com/office/drawing/2015/10/21/chartex" xmlns:cx3="http://schemas.microsoft.com/office/drawing/2016/5/9/chartex" xmlns:cx4="http://schemas.microsoft.com/office/drawing/2016/5/10/chartex" xmlns:cx5="http://schemas.microsoft.com/office/drawing/2016/5/11/chartex" xmlns:cx6="http://schemas.microsoft.com/office/drawing/2016/5/12/chartex" xmlns:cx7="http://schemas.microsoft.com/office/drawing/2016/5/13/chartex" xmlns:cx8="http://schemas.microsoft.com/office/drawing/2016/5/14/chartex" xmlns:mc="http://schemas.openxmlformats.org/markup-compatibility/2006" xmlns:aink="http://schemas.microsoft.com/office/drawing/2016/ink" xmlns:am3d="http://schemas.microsoft.com/office/drawing/2017/model3d" xmlns:o="urn:schemas-microsoft-com:office:office" xmlns:oel="http://schemas.microsoft.com/office/2019/extlst" xmlns:r="http://schemas.openxmlformats.org/officeDocument/2006/relationships" xmlns:m="http://schemas.openxmlformats.org/officeDocument/2006/math" xmlns:v="urn:schemas-microsoft-com:vml" xmlns:wp14="http://schemas.microsoft.com/office/word/2010/wordprocessingDrawing" xmlns:wp="http://schemas.openxmlformats.org/drawingml/2006/wordprocessingDrawing" xmlns:w10="urn:schemas-microsoft-com:office:word" xmlns:w="http://schemas.openxmlformats.org/wordprocessingml/2006/main" xmlns:w14="http://schemas.microsoft.com/office/word/2010/wordml" xmlns:w15="http://schemas.microsoft.com/office/word/2012/wordml" xmlns:w16cex="http://schemas.microsoft.com/office/word/2018/wordml/cex" xmlns:w16cid="http://schemas.microsoft.com/office/word/2016/wordml/cid" xmlns:w16="http://schemas.microsoft.com/office/word/2018/wordml" xmlns:w16sdtdh="http://schemas.microsoft.com/office/word/2020/wordml/sdtdatahash" xmlns:w16se="http://schemas.microsoft.com/office/word/2015/wordml/symex" xmlns:wpg="http://schemas.microsoft.com/office/word/2010/wordprocessingGroup" xmlns:wpi="http://schemas.microsoft.com/office/word/2010/wordprocessingInk" xmlns:wne="http://schemas.microsoft.com/office/word/2006/wordml" xmlns:wps="http://schemas.microsoft.com/office/word/2010/wordprocessingShape" mc:Ignorable="w14 w15 w16se w16cid w16 w16cex w16sdtdh wp14">
   <w:p>
     <w:pPr>
       <w:pStyle w:val="a3"/>
@@ -6103,7 +7495,7 @@
 </file>
 
 <file path=word/numbering.xml><?xml version="1.0" encoding="utf-8"?>
-<w:numbering xmlns:wpc="http://schemas.microsoft.com/office/word/2010/wordprocessingCanvas" xmlns:cx="http://schemas.microsoft.com/office/drawing/2014/chartex" xmlns:mc="http://schemas.openxmlformats.org/markup-compatibility/2006" xmlns:o="urn:schemas-microsoft-com:office:office" xmlns:r="http://schemas.openxmlformats.org/officeDocument/2006/relationships" xmlns:m="http://schemas.openxmlformats.org/officeDocument/2006/math" xmlns:v="urn:schemas-microsoft-com:vml" xmlns:wp14="http://schemas.microsoft.com/office/word/2010/wordprocessingDrawing" xmlns:wp="http://schemas.openxmlformats.org/drawingml/2006/wordprocessingDrawing" xmlns:w10="urn:schemas-microsoft-com:office:word" xmlns:w="http://schemas.openxmlformats.org/wordprocessingml/2006/main" xmlns:w14="http://schemas.microsoft.com/office/word/2010/wordml" xmlns:w15="http://schemas.microsoft.com/office/word/2012/wordml" xmlns:w16se="http://schemas.microsoft.com/office/word/2015/wordml/symex" xmlns:wpg="http://schemas.microsoft.com/office/word/2010/wordprocessingGroup" xmlns:wpi="http://schemas.microsoft.com/office/word/2010/wordprocessingInk" xmlns:wne="http://schemas.microsoft.com/office/word/2006/wordml" xmlns:wps="http://schemas.microsoft.com/office/word/2010/wordprocessingShape" mc:Ignorable="w14 w15 w16se wp14">
+<w:numbering xmlns:wpc="http://schemas.microsoft.com/office/word/2010/wordprocessingCanvas" xmlns:cx="http://schemas.microsoft.com/office/drawing/2014/chartex" xmlns:cx1="http://schemas.microsoft.com/office/drawing/2015/9/8/chartex" xmlns:cx2="http://schemas.microsoft.com/office/drawing/2015/10/21/chartex" xmlns:cx3="http://schemas.microsoft.com/office/drawing/2016/5/9/chartex" xmlns:cx4="http://schemas.microsoft.com/office/drawing/2016/5/10/chartex" xmlns:cx5="http://schemas.microsoft.com/office/drawing/2016/5/11/chartex" xmlns:cx6="http://schemas.microsoft.com/office/drawing/2016/5/12/chartex" xmlns:cx7="http://schemas.microsoft.com/office/drawing/2016/5/13/chartex" xmlns:cx8="http://schemas.microsoft.com/office/drawing/2016/5/14/chartex" xmlns:mc="http://schemas.openxmlformats.org/markup-compatibility/2006" xmlns:aink="http://schemas.microsoft.com/office/drawing/2016/ink" xmlns:am3d="http://schemas.microsoft.com/office/drawing/2017/model3d" xmlns:o="urn:schemas-microsoft-com:office:office" xmlns:oel="http://schemas.microsoft.com/office/2019/extlst" xmlns:r="http://schemas.openxmlformats.org/officeDocument/2006/relationships" xmlns:m="http://schemas.openxmlformats.org/officeDocument/2006/math" xmlns:v="urn:schemas-microsoft-com:vml" xmlns:wp14="http://schemas.microsoft.com/office/word/2010/wordprocessingDrawing" xmlns:wp="http://schemas.openxmlformats.org/drawingml/2006/wordprocessingDrawing" xmlns:w10="urn:schemas-microsoft-com:office:word" xmlns:w="http://schemas.openxmlformats.org/wordprocessingml/2006/main" xmlns:w14="http://schemas.microsoft.com/office/word/2010/wordml" xmlns:w15="http://schemas.microsoft.com/office/word/2012/wordml" xmlns:w16cex="http://schemas.microsoft.com/office/word/2018/wordml/cex" xmlns:w16cid="http://schemas.microsoft.com/office/word/2016/wordml/cid" xmlns:w16="http://schemas.microsoft.com/office/word/2018/wordml" xmlns:w16sdtdh="http://schemas.microsoft.com/office/word/2020/wordml/sdtdatahash" xmlns:w16se="http://schemas.microsoft.com/office/word/2015/wordml/symex" xmlns:wpg="http://schemas.microsoft.com/office/word/2010/wordprocessingGroup" xmlns:wpi="http://schemas.microsoft.com/office/word/2010/wordprocessingInk" xmlns:wne="http://schemas.microsoft.com/office/word/2006/wordml" xmlns:wps="http://schemas.microsoft.com/office/word/2010/wordprocessingShape" mc:Ignorable="w14 w15 w16se w16cid w16 w16cex w16sdtdh wp14">
   <w:abstractNum w:abstractNumId="0" w15:restartNumberingAfterBreak="0">
     <w:nsid w:val="05B3B731"/>
     <w:multiLevelType w:val="hybridMultilevel"/>
@@ -6333,7 +7725,7 @@
   <w:abstractNum w:abstractNumId="2" w15:restartNumberingAfterBreak="0">
     <w:nsid w:val="0B574886"/>
     <w:multiLevelType w:val="hybridMultilevel"/>
-    <w:tmpl w:val="6778C21E"/>
+    <w:tmpl w:val="4C0E3FE2"/>
     <w:lvl w:ilvl="0" w:tplc="AC80555E">
       <w:start w:val="1"/>
       <w:numFmt w:val="decimal"/>
@@ -9948,120 +11340,180 @@
       </w:rPr>
     </w:lvl>
   </w:abstractNum>
-  <w:num w:numId="1">
+  <w:num w:numId="1" w16cid:durableId="1341741194">
     <w:abstractNumId w:val="12"/>
   </w:num>
-  <w:num w:numId="2">
+  <w:num w:numId="2" w16cid:durableId="1293361227">
     <w:abstractNumId w:val="22"/>
   </w:num>
-  <w:num w:numId="3">
+  <w:num w:numId="3" w16cid:durableId="203058007">
     <w:abstractNumId w:val="6"/>
   </w:num>
-  <w:num w:numId="4">
+  <w:num w:numId="4" w16cid:durableId="292754530">
     <w:abstractNumId w:val="30"/>
   </w:num>
-  <w:num w:numId="5">
+  <w:num w:numId="5" w16cid:durableId="422650353">
     <w:abstractNumId w:val="27"/>
   </w:num>
-  <w:num w:numId="6">
+  <w:num w:numId="6" w16cid:durableId="1167743810">
     <w:abstractNumId w:val="10"/>
   </w:num>
-  <w:num w:numId="7">
+  <w:num w:numId="7" w16cid:durableId="1927181476">
     <w:abstractNumId w:val="17"/>
   </w:num>
-  <w:num w:numId="8">
+  <w:num w:numId="8" w16cid:durableId="1973242074">
     <w:abstractNumId w:val="23"/>
   </w:num>
-  <w:num w:numId="9">
+  <w:num w:numId="9" w16cid:durableId="1583760749">
     <w:abstractNumId w:val="21"/>
   </w:num>
-  <w:num w:numId="10">
+  <w:num w:numId="10" w16cid:durableId="914632245">
     <w:abstractNumId w:val="0"/>
   </w:num>
-  <w:num w:numId="11">
+  <w:num w:numId="11" w16cid:durableId="721371029">
     <w:abstractNumId w:val="9"/>
   </w:num>
-  <w:num w:numId="12">
+  <w:num w:numId="12" w16cid:durableId="900095137">
     <w:abstractNumId w:val="16"/>
   </w:num>
-  <w:num w:numId="13">
+  <w:num w:numId="13" w16cid:durableId="1462188689">
     <w:abstractNumId w:val="29"/>
   </w:num>
-  <w:num w:numId="14">
+  <w:num w:numId="14" w16cid:durableId="924613297">
     <w:abstractNumId w:val="35"/>
   </w:num>
-  <w:num w:numId="15">
+  <w:num w:numId="15" w16cid:durableId="1641113085">
     <w:abstractNumId w:val="14"/>
   </w:num>
-  <w:num w:numId="16">
+  <w:num w:numId="16" w16cid:durableId="183447224">
     <w:abstractNumId w:val="34"/>
   </w:num>
-  <w:num w:numId="17">
+  <w:num w:numId="17" w16cid:durableId="1057708225">
     <w:abstractNumId w:val="5"/>
   </w:num>
-  <w:num w:numId="18">
+  <w:num w:numId="18" w16cid:durableId="1132138133">
     <w:abstractNumId w:val="33"/>
   </w:num>
-  <w:num w:numId="19">
+  <w:num w:numId="19" w16cid:durableId="1793865894">
     <w:abstractNumId w:val="26"/>
   </w:num>
-  <w:num w:numId="20">
+  <w:num w:numId="20" w16cid:durableId="1600486656">
     <w:abstractNumId w:val="7"/>
   </w:num>
-  <w:num w:numId="21">
+  <w:num w:numId="21" w16cid:durableId="883097798">
     <w:abstractNumId w:val="24"/>
   </w:num>
-  <w:num w:numId="22">
+  <w:num w:numId="22" w16cid:durableId="630403616">
     <w:abstractNumId w:val="25"/>
   </w:num>
-  <w:num w:numId="23">
+  <w:num w:numId="23" w16cid:durableId="501093436">
     <w:abstractNumId w:val="31"/>
   </w:num>
-  <w:num w:numId="24">
+  <w:num w:numId="24" w16cid:durableId="1313756726">
     <w:abstractNumId w:val="15"/>
   </w:num>
-  <w:num w:numId="25">
+  <w:num w:numId="25" w16cid:durableId="575676364">
     <w:abstractNumId w:val="3"/>
   </w:num>
-  <w:num w:numId="26">
+  <w:num w:numId="26" w16cid:durableId="663047497">
     <w:abstractNumId w:val="32"/>
   </w:num>
-  <w:num w:numId="27">
+  <w:num w:numId="27" w16cid:durableId="444230934">
     <w:abstractNumId w:val="4"/>
   </w:num>
-  <w:num w:numId="28">
+  <w:num w:numId="28" w16cid:durableId="1202671080">
     <w:abstractNumId w:val="13"/>
   </w:num>
-  <w:num w:numId="29">
+  <w:num w:numId="29" w16cid:durableId="1737436082">
     <w:abstractNumId w:val="19"/>
   </w:num>
-  <w:num w:numId="30">
+  <w:num w:numId="30" w16cid:durableId="850949281">
     <w:abstractNumId w:val="8"/>
   </w:num>
-  <w:num w:numId="31">
+  <w:num w:numId="31" w16cid:durableId="1278102949">
     <w:abstractNumId w:val="28"/>
   </w:num>
-  <w:num w:numId="32">
+  <w:num w:numId="32" w16cid:durableId="1410736478">
     <w:abstractNumId w:val="11"/>
   </w:num>
-  <w:num w:numId="33">
+  <w:num w:numId="33" w16cid:durableId="1317417540">
     <w:abstractNumId w:val="1"/>
   </w:num>
-  <w:num w:numId="34">
+  <w:num w:numId="34" w16cid:durableId="382295648">
     <w:abstractNumId w:val="20"/>
   </w:num>
-  <w:num w:numId="35">
+  <w:num w:numId="35" w16cid:durableId="818962176">
     <w:abstractNumId w:val="2"/>
   </w:num>
-  <w:num w:numId="36">
+  <w:num w:numId="36" w16cid:durableId="1467817028">
     <w:abstractNumId w:val="18"/>
+  </w:num>
+  <w:num w:numId="37" w16cid:durableId="817263622">
+    <w:abstractNumId w:val="2"/>
+    <w:lvlOverride w:ilvl="0">
+      <w:startOverride w:val="1"/>
+    </w:lvlOverride>
+    <w:lvlOverride w:ilvl="1">
+      <w:startOverride w:val="1"/>
+    </w:lvlOverride>
+    <w:lvlOverride w:ilvl="2">
+      <w:startOverride w:val="1"/>
+    </w:lvlOverride>
+    <w:lvlOverride w:ilvl="3">
+      <w:startOverride w:val="1"/>
+    </w:lvlOverride>
+    <w:lvlOverride w:ilvl="4">
+      <w:startOverride w:val="1"/>
+    </w:lvlOverride>
+    <w:lvlOverride w:ilvl="5">
+      <w:startOverride w:val="1"/>
+    </w:lvlOverride>
+    <w:lvlOverride w:ilvl="6">
+      <w:startOverride w:val="1"/>
+    </w:lvlOverride>
+    <w:lvlOverride w:ilvl="7">
+      <w:startOverride w:val="1"/>
+    </w:lvlOverride>
+    <w:lvlOverride w:ilvl="8">
+      <w:startOverride w:val="1"/>
+    </w:lvlOverride>
+  </w:num>
+  <w:num w:numId="38" w16cid:durableId="1937639705">
+    <w:abstractNumId w:val="22"/>
+    <w:lvlOverride w:ilvl="0"/>
+    <w:lvlOverride w:ilvl="1"/>
+    <w:lvlOverride w:ilvl="2"/>
+    <w:lvlOverride w:ilvl="3"/>
+    <w:lvlOverride w:ilvl="4"/>
+    <w:lvlOverride w:ilvl="5"/>
+    <w:lvlOverride w:ilvl="6"/>
+    <w:lvlOverride w:ilvl="7"/>
+    <w:lvlOverride w:ilvl="8"/>
+  </w:num>
+  <w:num w:numId="39" w16cid:durableId="1535195277">
+    <w:abstractNumId w:val="12"/>
+    <w:lvlOverride w:ilvl="0"/>
+    <w:lvlOverride w:ilvl="1"/>
+    <w:lvlOverride w:ilvl="2"/>
+    <w:lvlOverride w:ilvl="3"/>
+    <w:lvlOverride w:ilvl="4"/>
+    <w:lvlOverride w:ilvl="5"/>
+    <w:lvlOverride w:ilvl="6"/>
+    <w:lvlOverride w:ilvl="7"/>
+    <w:lvlOverride w:ilvl="8"/>
+  </w:num>
+  <w:num w:numId="40" w16cid:durableId="894392744">
+    <w:abstractNumId w:val="2"/>
+    <w:lvlOverride w:ilvl="0">
+      <w:startOverride w:val="1"/>
+    </w:lvlOverride>
   </w:num>
   <w:numIdMacAtCleanup w:val="19"/>
 </w:numbering>
 </file>
 
 <file path=word/styles.xml><?xml version="1.0" encoding="utf-8"?>
-<w:styles xmlns:mc="http://schemas.openxmlformats.org/markup-compatibility/2006" xmlns:r="http://schemas.openxmlformats.org/officeDocument/2006/relationships" xmlns:w="http://schemas.openxmlformats.org/wordprocessingml/2006/main" xmlns:w14="http://schemas.microsoft.com/office/word/2010/wordml" xmlns:w15="http://schemas.microsoft.com/office/word/2012/wordml" xmlns:w16se="http://schemas.microsoft.com/office/word/2015/wordml/symex" mc:Ignorable="w14 w15 w16se">
+<w:styles xmlns:mc="http://schemas.openxmlformats.org/markup-compatibility/2006" xmlns:r="http://schemas.openxmlformats.org/officeDocument/2006/relationships" xmlns:w="http://schemas.openxmlformats.org/wordprocessingml/2006/main" xmlns:w14="http://schemas.microsoft.com/office/word/2010/wordml" xmlns:w15="http://schemas.microsoft.com/office/word/2012/wordml" xmlns:w16cex="http://schemas.microsoft.com/office/word/2018/wordml/cex" xmlns:w16cid="http://schemas.microsoft.com/office/word/2016/wordml/cid" xmlns:w16="http://schemas.microsoft.com/office/word/2018/wordml" xmlns:w16sdtdh="http://schemas.microsoft.com/office/word/2020/wordml/sdtdatahash" xmlns:w16se="http://schemas.microsoft.com/office/word/2015/wordml/symex" mc:Ignorable="w14 w15 w16se w16cid w16 w16cex w16sdtdh">
   <w:docDefaults>
     <w:rPrDefault>
       <w:rPr>
@@ -10077,7 +11529,7 @@
       </w:pPr>
     </w:pPrDefault>
   </w:docDefaults>
-  <w:latentStyles w:defLockedState="0" w:defUIPriority="99" w:defSemiHidden="0" w:defUnhideWhenUsed="0" w:defQFormat="0" w:count="371">
+  <w:latentStyles w:defLockedState="0" w:defUIPriority="99" w:defSemiHidden="0" w:defUnhideWhenUsed="0" w:defQFormat="0" w:count="376">
     <w:lsdException w:name="Normal" w:uiPriority="0" w:qFormat="1"/>
     <w:lsdException w:name="heading 1" w:uiPriority="9" w:qFormat="1"/>
     <w:lsdException w:name="heading 2" w:semiHidden="1" w:uiPriority="9" w:unhideWhenUsed="1" w:qFormat="1"/>
@@ -10449,6 +11901,11 @@
     <w:lsdException w:name="List Table 5 Dark Accent 6" w:uiPriority="50"/>
     <w:lsdException w:name="List Table 6 Colorful Accent 6" w:uiPriority="51"/>
     <w:lsdException w:name="List Table 7 Colorful Accent 6" w:uiPriority="52"/>
+    <w:lsdException w:name="Mention" w:semiHidden="1" w:unhideWhenUsed="1"/>
+    <w:lsdException w:name="Smart Hyperlink" w:semiHidden="1" w:unhideWhenUsed="1"/>
+    <w:lsdException w:name="Hashtag" w:semiHidden="1" w:unhideWhenUsed="1"/>
+    <w:lsdException w:name="Unresolved Mention" w:semiHidden="1" w:unhideWhenUsed="1"/>
+    <w:lsdException w:name="Smart Link" w:semiHidden="1" w:unhideWhenUsed="1"/>
   </w:latentStyles>
   <w:style w:type="paragraph" w:default="1" w:styleId="a">
     <w:name w:val="Normal"/>
@@ -10487,7 +11944,7 @@
     <w:link w:val="20"/>
     <w:uiPriority w:val="9"/>
     <w:qFormat/>
-    <w:rsid w:val="00946560"/>
+    <w:rsid w:val="00BB53CD"/>
     <w:pPr>
       <w:keepNext/>
       <w:keepLines/>
@@ -10495,7 +11952,7 @@
         <w:numId w:val="35"/>
       </w:numPr>
       <w:spacing w:before="400" w:after="80" w:line="240" w:lineRule="auto"/>
-      <w:ind w:left="0" w:firstLine="0"/>
+      <w:ind w:left="357" w:hanging="357"/>
       <w:outlineLvl w:val="1"/>
     </w:pPr>
     <w:rPr>
@@ -10710,7 +12167,7 @@
     <w:link w:val="2"/>
     <w:uiPriority w:val="9"/>
     <w:qFormat/>
-    <w:rsid w:val="00946560"/>
+    <w:rsid w:val="00BB53CD"/>
     <w:rPr>
       <w:rFonts w:eastAsiaTheme="majorEastAsia" w:cstheme="majorBidi"/>
       <w:b/>
@@ -10894,8 +12351,8 @@
       <w:u w:val="single"/>
     </w:rPr>
   </w:style>
-  <w:style w:type="character" w:customStyle="1" w:styleId="UnresolvedMention">
-    <w:name w:val="Unresolved Mention"/>
+  <w:style w:type="character" w:customStyle="1" w:styleId="11">
+    <w:name w:val="Неразрешено споменаване1"/>
     <w:basedOn w:val="a0"/>
     <w:uiPriority w:val="99"/>
     <w:semiHidden/>

</xml_diff>

<commit_message>
Added guidelines for 03.1-Stack-and-Queue-Basics-Exercises
</commit_message>
<xml_diff>
--- a/Courses/Software-Sciences/Module-2-DS-and-Algo/03.1-Stack-and-Queue-Basics/03.1-Stack-and-Queue-Basics-Exercises.docx
+++ b/Courses/Software-Sciences/Module-2-DS-and-Algo/03.1-Stack-and-Queue-Basics/03.1-Stack-and-Queue-Basics-Exercises.docx
@@ -4,7 +4,7 @@
   <w:body>
     <w:p>
       <w:pPr>
-        <w:pStyle w:val="Heading1"/>
+        <w:pStyle w:val="1"/>
         <w:spacing w:line="240" w:lineRule="auto"/>
         <w:jc w:val="center"/>
         <w:rPr>
@@ -59,7 +59,7 @@
       <w:hyperlink r:id="rId8" w:history="1">
         <w:r>
           <w:rPr>
-            <w:rStyle w:val="Hyperlink"/>
+            <w:rStyle w:val="a9"/>
             <w:noProof/>
           </w:rPr>
           <w:t>https://judge.softuni.org/Contests/4153/03-Stack-and-Queue-Basics</w:t>
@@ -71,7 +71,7 @@
     </w:p>
     <w:p>
       <w:pPr>
-        <w:pStyle w:val="Heading2"/>
+        <w:pStyle w:val="2"/>
         <w:numPr>
           <w:ilvl w:val="0"/>
           <w:numId w:val="10"/>
@@ -135,7 +135,7 @@
     </w:p>
     <w:p>
       <w:pPr>
-        <w:pStyle w:val="ListParagraph"/>
+        <w:pStyle w:val="ac"/>
         <w:numPr>
           <w:ilvl w:val="0"/>
           <w:numId w:val="9"/>
@@ -173,7 +173,7 @@
     </w:p>
     <w:p>
       <w:pPr>
-        <w:pStyle w:val="ListParagraph"/>
+        <w:pStyle w:val="ac"/>
         <w:numPr>
           <w:ilvl w:val="0"/>
           <w:numId w:val="9"/>
@@ -229,7 +229,7 @@
     </w:p>
     <w:p>
       <w:pPr>
-        <w:pStyle w:val="ListParagraph"/>
+        <w:pStyle w:val="ac"/>
         <w:numPr>
           <w:ilvl w:val="0"/>
           <w:numId w:val="9"/>
@@ -265,7 +265,7 @@
     </w:p>
     <w:p>
       <w:pPr>
-        <w:pStyle w:val="Heading3"/>
+        <w:pStyle w:val="3"/>
         <w:rPr>
           <w:lang w:val="bg-BG"/>
         </w:rPr>
@@ -279,7 +279,7 @@
     </w:p>
     <w:tbl>
       <w:tblPr>
-        <w:tblStyle w:val="TableGrid"/>
+        <w:tblStyle w:val="af"/>
         <w:tblW w:w="0" w:type="auto"/>
         <w:tblInd w:w="75" w:type="dxa"/>
         <w:tblLayout w:type="fixed"/>
@@ -451,7 +451,7 @@
     </w:tbl>
     <w:p>
       <w:pPr>
-        <w:pStyle w:val="Heading3"/>
+        <w:pStyle w:val="3"/>
         <w:rPr>
           <w:lang w:val="bg-BG"/>
         </w:rPr>
@@ -465,10 +465,10 @@
     </w:p>
     <w:p>
       <w:pPr>
-        <w:pStyle w:val="ListParagraph"/>
+        <w:pStyle w:val="ac"/>
         <w:numPr>
           <w:ilvl w:val="0"/>
-          <w:numId w:val="8"/>
+          <w:numId w:val="14"/>
         </w:numPr>
         <w:spacing w:line="240" w:lineRule="auto"/>
         <w:rPr>
@@ -480,29 +480,99 @@
       </w:pPr>
       <w:r>
         <w:rPr>
-          <w:rFonts w:ascii="Calibri" w:eastAsia="Calibri" w:hAnsi="Calibri" w:cs="Calibri"/>
-          <w:noProof/>
-          <w:color w:val="000000" w:themeColor="text1"/>
-          <w:lang w:val="bg-BG"/>
-        </w:rPr>
-        <w:t xml:space="preserve">Използвайте </w:t>
-      </w:r>
-      <w:r>
-        <w:rPr>
-          <w:rStyle w:val="CodeChar"/>
-          <w:rFonts w:eastAsia="Consolas" w:cs="Consolas"/>
+          <w:rFonts w:ascii="Calibri" w:hAnsi="Calibri" w:cs="Calibri"/>
+          <w:color w:val="1E1E1E"/>
+          <w:lang w:val="bg-BG"/>
+        </w:rPr>
+        <w:t xml:space="preserve">Първо трябва да прочетете </w:t>
+      </w:r>
+      <w:r>
+        <w:rPr>
+          <w:rFonts w:ascii="Calibri" w:hAnsi="Calibri" w:cs="Calibri"/>
+          <w:b/>
           <w:bCs/>
-          <w:color w:val="000000" w:themeColor="text1"/>
-        </w:rPr>
-        <w:t>Stack&lt;string&gt;</w:t>
+          <w:color w:val="1E1E1E"/>
+          <w:lang w:val="bg-BG"/>
+        </w:rPr>
+        <w:t>входа</w:t>
+      </w:r>
+      <w:r>
+        <w:rPr>
+          <w:rFonts w:ascii="Calibri" w:hAnsi="Calibri" w:cs="Calibri"/>
+          <w:color w:val="1E1E1E"/>
+          <w:lang w:val="bg-BG"/>
+        </w:rPr>
+        <w:t>:</w:t>
       </w:r>
     </w:p>
     <w:p>
       <w:pPr>
-        <w:pStyle w:val="ListParagraph"/>
+        <w:spacing w:line="240" w:lineRule="auto"/>
+        <w:ind w:left="426" w:firstLine="294"/>
+        <w:rPr>
+          <w:rFonts w:ascii="Consolas" w:eastAsia="Consolas" w:hAnsi="Consolas" w:cs="Consolas"/>
+          <w:noProof/>
+          <w:color w:val="000000" w:themeColor="text1"/>
+          <w:lang w:val="bg-BG"/>
+        </w:rPr>
+      </w:pPr>
+      <w:r>
+        <w:rPr>
+          <w:rFonts w:ascii="Consolas" w:eastAsia="Consolas" w:hAnsi="Consolas" w:cs="Consolas"/>
+          <w:noProof/>
+          <w:color w:val="000000" w:themeColor="text1"/>
+          <w:lang w:val="bg-BG"/>
+        </w:rPr>
+        <w:drawing>
+          <wp:inline distT="0" distB="0" distL="0" distR="0" wp14:anchorId="4E8362DA" wp14:editId="466A3078">
+            <wp:extent cx="3259460" cy="1300348"/>
+            <wp:effectExtent l="19050" t="19050" r="17145" b="14605"/>
+            <wp:docPr id="1151601479" name="Картина 1"/>
+            <wp:cNvGraphicFramePr>
+              <a:graphicFrameLocks xmlns:a="http://schemas.openxmlformats.org/drawingml/2006/main" noChangeAspect="1"/>
+            </wp:cNvGraphicFramePr>
+            <a:graphic xmlns:a="http://schemas.openxmlformats.org/drawingml/2006/main">
+              <a:graphicData uri="http://schemas.openxmlformats.org/drawingml/2006/picture">
+                <pic:pic xmlns:pic="http://schemas.openxmlformats.org/drawingml/2006/picture">
+                  <pic:nvPicPr>
+                    <pic:cNvPr id="1151601479" name=""/>
+                    <pic:cNvPicPr/>
+                  </pic:nvPicPr>
+                  <pic:blipFill>
+                    <a:blip r:embed="rId9"/>
+                    <a:stretch>
+                      <a:fillRect/>
+                    </a:stretch>
+                  </pic:blipFill>
+                  <pic:spPr>
+                    <a:xfrm>
+                      <a:off x="0" y="0"/>
+                      <a:ext cx="3280323" cy="1308671"/>
+                    </a:xfrm>
+                    <a:prstGeom prst="rect">
+                      <a:avLst/>
+                    </a:prstGeom>
+                    <a:ln>
+                      <a:solidFill>
+                        <a:schemeClr val="bg1">
+                          <a:lumMod val="75000"/>
+                        </a:schemeClr>
+                      </a:solidFill>
+                    </a:ln>
+                  </pic:spPr>
+                </pic:pic>
+              </a:graphicData>
+            </a:graphic>
+          </wp:inline>
+        </w:drawing>
+      </w:r>
+    </w:p>
+    <w:p>
+      <w:pPr>
+        <w:pStyle w:val="ac"/>
         <w:numPr>
           <w:ilvl w:val="0"/>
-          <w:numId w:val="8"/>
+          <w:numId w:val="14"/>
         </w:numPr>
         <w:spacing w:line="240" w:lineRule="auto"/>
         <w:rPr>
@@ -514,45 +584,653 @@
       </w:pPr>
       <w:r>
         <w:rPr>
-          <w:rFonts w:ascii="Calibri" w:eastAsia="Calibri" w:hAnsi="Calibri" w:cs="Calibri"/>
-          <w:noProof/>
-          <w:color w:val="000000" w:themeColor="text1"/>
-          <w:lang w:val="bg-BG"/>
-        </w:rPr>
-        <w:t xml:space="preserve">Използвайте мотодите </w:t>
-      </w:r>
-      <w:r>
-        <w:rPr>
-          <w:rFonts w:ascii="Consolas" w:eastAsia="Consolas" w:hAnsi="Consolas" w:cs="Consolas"/>
+          <w:rFonts w:ascii="Calibri" w:hAnsi="Calibri" w:cs="Calibri"/>
+          <w:color w:val="1E1E1E"/>
+          <w:lang w:val="bg-BG"/>
+        </w:rPr>
+        <w:t>След това трябва да създа</w:t>
+      </w:r>
+      <w:r>
+        <w:rPr>
+          <w:rFonts w:ascii="Calibri" w:hAnsi="Calibri" w:cs="Calibri"/>
+          <w:color w:val="1E1E1E"/>
+          <w:lang w:val="bg-BG"/>
+        </w:rPr>
+        <w:t>дете</w:t>
+      </w:r>
+      <w:r>
+        <w:rPr>
+          <w:rFonts w:ascii="Calibri" w:hAnsi="Calibri" w:cs="Calibri"/>
+          <w:color w:val="1E1E1E"/>
+          <w:lang w:val="bg-BG"/>
+        </w:rPr>
+        <w:t xml:space="preserve"> празен </w:t>
+      </w:r>
+      <w:r>
+        <w:rPr>
+          <w:rFonts w:ascii="Calibri" w:hAnsi="Calibri" w:cs="Calibri"/>
           <w:b/>
           <w:bCs/>
-          <w:noProof/>
-          <w:color w:val="000000" w:themeColor="text1"/>
-        </w:rPr>
-        <w:t>Push()</w:t>
-      </w:r>
-      <w:r>
-        <w:rPr>
-          <w:rFonts w:ascii="Calibri" w:eastAsia="Calibri" w:hAnsi="Calibri" w:cs="Calibri"/>
-          <w:noProof/>
-          <w:color w:val="000000" w:themeColor="text1"/>
-        </w:rPr>
-        <w:t xml:space="preserve">, </w:t>
-      </w:r>
-      <w:r>
-        <w:rPr>
-          <w:rFonts w:ascii="Consolas" w:eastAsia="Consolas" w:hAnsi="Consolas" w:cs="Consolas"/>
+          <w:color w:val="1E1E1E"/>
+          <w:lang w:val="bg-BG"/>
+        </w:rPr>
+        <w:t>стек</w:t>
+      </w:r>
+      <w:r>
+        <w:rPr>
+          <w:rFonts w:ascii="Calibri" w:hAnsi="Calibri" w:cs="Calibri"/>
+          <w:color w:val="1E1E1E"/>
+          <w:lang w:val="bg-BG"/>
+        </w:rPr>
+        <w:t xml:space="preserve"> от </w:t>
+      </w:r>
+      <w:r>
+        <w:rPr>
+          <w:rFonts w:ascii="Calibri" w:hAnsi="Calibri" w:cs="Calibri"/>
           <w:b/>
           <w:bCs/>
-          <w:noProof/>
-          <w:color w:val="000000" w:themeColor="text1"/>
-        </w:rPr>
-        <w:t>Pop()</w:t>
+          <w:color w:val="1E1E1E"/>
+          <w:lang w:val="bg-BG"/>
+        </w:rPr>
+        <w:t>символи</w:t>
+      </w:r>
+      <w:r>
+        <w:rPr>
+          <w:rFonts w:ascii="Calibri" w:hAnsi="Calibri" w:cs="Calibri"/>
+          <w:color w:val="1E1E1E"/>
+          <w:lang w:val="bg-BG"/>
+        </w:rPr>
+        <w:t xml:space="preserve"> с име</w:t>
+      </w:r>
+      <w:r>
+        <w:rPr>
+          <w:rFonts w:ascii="Calibri" w:hAnsi="Calibri" w:cs="Calibri"/>
+          <w:color w:val="1E1E1E"/>
+        </w:rPr>
+        <w:t xml:space="preserve"> </w:t>
+      </w:r>
+      <w:r>
+        <w:rPr>
+          <w:rFonts w:ascii="Consolas" w:hAnsi="Consolas" w:cs="Calibri"/>
+          <w:b/>
+          <w:bCs/>
+          <w:color w:val="1E1E1E"/>
+        </w:rPr>
+        <w:t>stack</w:t>
+      </w:r>
+      <w:r>
+        <w:rPr>
+          <w:rFonts w:ascii="Calibri" w:hAnsi="Calibri" w:cs="Calibri"/>
+          <w:color w:val="1E1E1E"/>
+        </w:rPr>
+        <w:t>:</w:t>
       </w:r>
     </w:p>
     <w:p>
       <w:pPr>
-        <w:pStyle w:val="Heading2"/>
+        <w:pStyle w:val="ac"/>
+        <w:spacing w:line="240" w:lineRule="auto"/>
+        <w:ind w:left="786"/>
+        <w:rPr>
+          <w:rFonts w:ascii="Consolas" w:eastAsia="Consolas" w:hAnsi="Consolas" w:cs="Consolas"/>
+          <w:noProof/>
+          <w:color w:val="000000" w:themeColor="text1"/>
+          <w:lang w:val="bg-BG"/>
+        </w:rPr>
+      </w:pPr>
+      <w:r>
+        <w:rPr>
+          <w:rFonts w:ascii="Consolas" w:eastAsia="Consolas" w:hAnsi="Consolas" w:cs="Consolas"/>
+          <w:noProof/>
+          <w:color w:val="000000" w:themeColor="text1"/>
+          <w:lang w:val="bg-BG"/>
+        </w:rPr>
+        <w:drawing>
+          <wp:inline distT="0" distB="0" distL="0" distR="0" wp14:anchorId="500B280C" wp14:editId="5B94D68A">
+            <wp:extent cx="2540659" cy="184067"/>
+            <wp:effectExtent l="19050" t="19050" r="12065" b="26035"/>
+            <wp:docPr id="155460331" name="Картина 1"/>
+            <wp:cNvGraphicFramePr>
+              <a:graphicFrameLocks xmlns:a="http://schemas.openxmlformats.org/drawingml/2006/main" noChangeAspect="1"/>
+            </wp:cNvGraphicFramePr>
+            <a:graphic xmlns:a="http://schemas.openxmlformats.org/drawingml/2006/main">
+              <a:graphicData uri="http://schemas.openxmlformats.org/drawingml/2006/picture">
+                <pic:pic xmlns:pic="http://schemas.openxmlformats.org/drawingml/2006/picture">
+                  <pic:nvPicPr>
+                    <pic:cNvPr id="155460331" name=""/>
+                    <pic:cNvPicPr/>
+                  </pic:nvPicPr>
+                  <pic:blipFill>
+                    <a:blip r:embed="rId10"/>
+                    <a:stretch>
+                      <a:fillRect/>
+                    </a:stretch>
+                  </pic:blipFill>
+                  <pic:spPr>
+                    <a:xfrm>
+                      <a:off x="0" y="0"/>
+                      <a:ext cx="2928884" cy="212193"/>
+                    </a:xfrm>
+                    <a:prstGeom prst="rect">
+                      <a:avLst/>
+                    </a:prstGeom>
+                    <a:ln>
+                      <a:solidFill>
+                        <a:schemeClr val="bg1">
+                          <a:lumMod val="75000"/>
+                        </a:schemeClr>
+                      </a:solidFill>
+                    </a:ln>
+                  </pic:spPr>
+                </pic:pic>
+              </a:graphicData>
+            </a:graphic>
+          </wp:inline>
+        </w:drawing>
+      </w:r>
+    </w:p>
+    <w:p>
+      <w:pPr>
+        <w:pStyle w:val="ac"/>
+        <w:numPr>
+          <w:ilvl w:val="0"/>
+          <w:numId w:val="14"/>
+        </w:numPr>
+        <w:spacing w:line="240" w:lineRule="auto"/>
+        <w:rPr>
+          <w:rFonts w:ascii="Consolas" w:eastAsia="Consolas" w:hAnsi="Consolas" w:cs="Consolas"/>
+          <w:noProof/>
+          <w:color w:val="000000" w:themeColor="text1"/>
+          <w:lang w:val="bg-BG"/>
+        </w:rPr>
+      </w:pPr>
+      <w:r>
+        <w:rPr>
+          <w:rFonts w:ascii="Calibri" w:hAnsi="Calibri" w:cs="Calibri"/>
+          <w:color w:val="1E1E1E"/>
+          <w:lang w:val="bg-BG"/>
+        </w:rPr>
+        <w:t>Обход</w:t>
+      </w:r>
+      <w:r>
+        <w:rPr>
+          <w:rFonts w:ascii="Calibri" w:hAnsi="Calibri" w:cs="Calibri"/>
+          <w:color w:val="1E1E1E"/>
+          <w:lang w:val="bg-BG"/>
+        </w:rPr>
+        <w:t>е</w:t>
+      </w:r>
+      <w:r>
+        <w:rPr>
+          <w:rFonts w:ascii="Calibri" w:hAnsi="Calibri" w:cs="Calibri"/>
+          <w:color w:val="1E1E1E"/>
+          <w:lang w:val="bg-BG"/>
+        </w:rPr>
+        <w:t xml:space="preserve">те </w:t>
+      </w:r>
+      <w:r>
+        <w:rPr>
+          <w:rFonts w:ascii="Calibri" w:hAnsi="Calibri" w:cs="Calibri"/>
+          <w:color w:val="1E1E1E"/>
+          <w:lang w:val="bg-BG"/>
+        </w:rPr>
+        <w:t>всеки</w:t>
+      </w:r>
+      <w:r>
+        <w:rPr>
+          <w:rFonts w:ascii="Calibri" w:hAnsi="Calibri" w:cs="Calibri"/>
+          <w:color w:val="1E1E1E"/>
+          <w:lang w:val="bg-BG"/>
+        </w:rPr>
+        <w:t xml:space="preserve"> ед</w:t>
+      </w:r>
+      <w:r>
+        <w:rPr>
+          <w:rFonts w:ascii="Calibri" w:hAnsi="Calibri" w:cs="Calibri"/>
+          <w:color w:val="1E1E1E"/>
+          <w:lang w:val="bg-BG"/>
+        </w:rPr>
+        <w:t xml:space="preserve">ин </w:t>
+      </w:r>
+      <w:r>
+        <w:rPr>
+          <w:rFonts w:ascii="Calibri" w:hAnsi="Calibri" w:cs="Calibri"/>
+          <w:b/>
+          <w:bCs/>
+          <w:color w:val="1E1E1E"/>
+          <w:lang w:val="bg-BG"/>
+        </w:rPr>
+        <w:t>символ</w:t>
+      </w:r>
+      <w:r>
+        <w:rPr>
+          <w:rFonts w:ascii="Calibri" w:hAnsi="Calibri" w:cs="Calibri"/>
+          <w:color w:val="1E1E1E"/>
+          <w:lang w:val="bg-BG"/>
+        </w:rPr>
+        <w:t xml:space="preserve"> </w:t>
+      </w:r>
+      <w:r>
+        <w:rPr>
+          <w:rFonts w:ascii="Calibri" w:hAnsi="Calibri" w:cs="Calibri"/>
+          <w:color w:val="1E1E1E"/>
+          <w:lang w:val="bg-BG"/>
+        </w:rPr>
+        <w:t xml:space="preserve">от входа и го </w:t>
+      </w:r>
+      <w:r>
+        <w:rPr>
+          <w:rFonts w:ascii="Calibri" w:hAnsi="Calibri" w:cs="Calibri"/>
+          <w:b/>
+          <w:bCs/>
+          <w:color w:val="1E1E1E"/>
+          <w:lang w:val="bg-BG"/>
+        </w:rPr>
+        <w:t>добавете</w:t>
+      </w:r>
+      <w:r>
+        <w:rPr>
+          <w:rFonts w:ascii="Calibri" w:hAnsi="Calibri" w:cs="Calibri"/>
+          <w:color w:val="1E1E1E"/>
+          <w:lang w:val="bg-BG"/>
+        </w:rPr>
+        <w:t xml:space="preserve"> в </w:t>
+      </w:r>
+      <w:r>
+        <w:rPr>
+          <w:rFonts w:ascii="Calibri" w:hAnsi="Calibri" w:cs="Calibri"/>
+          <w:b/>
+          <w:bCs/>
+          <w:color w:val="1E1E1E"/>
+          <w:lang w:val="bg-BG"/>
+        </w:rPr>
+        <w:t>стека</w:t>
+      </w:r>
+      <w:r>
+        <w:rPr>
+          <w:rFonts w:ascii="Calibri" w:hAnsi="Calibri" w:cs="Calibri"/>
+          <w:color w:val="1E1E1E"/>
+        </w:rPr>
+        <w:t>:</w:t>
+      </w:r>
+    </w:p>
+    <w:p>
+      <w:pPr>
+        <w:pStyle w:val="ac"/>
+        <w:spacing w:line="240" w:lineRule="auto"/>
+        <w:ind w:left="786"/>
+        <w:rPr>
+          <w:rFonts w:ascii="Consolas" w:eastAsia="Consolas" w:hAnsi="Consolas" w:cs="Consolas"/>
+          <w:noProof/>
+          <w:color w:val="000000" w:themeColor="text1"/>
+          <w:lang w:val="bg-BG"/>
+        </w:rPr>
+      </w:pPr>
+      <w:r>
+        <w:rPr>
+          <w:rFonts w:ascii="Consolas" w:eastAsia="Consolas" w:hAnsi="Consolas" w:cs="Consolas"/>
+          <w:noProof/>
+          <w:color w:val="000000" w:themeColor="text1"/>
+          <w:lang w:val="bg-BG"/>
+        </w:rPr>
+        <w:drawing>
+          <wp:inline distT="0" distB="0" distL="0" distR="0" wp14:anchorId="37611573" wp14:editId="53E7F144">
+            <wp:extent cx="2174907" cy="765959"/>
+            <wp:effectExtent l="19050" t="19050" r="15875" b="15240"/>
+            <wp:docPr id="2030491961" name="Картина 1"/>
+            <wp:cNvGraphicFramePr>
+              <a:graphicFrameLocks xmlns:a="http://schemas.openxmlformats.org/drawingml/2006/main" noChangeAspect="1"/>
+            </wp:cNvGraphicFramePr>
+            <a:graphic xmlns:a="http://schemas.openxmlformats.org/drawingml/2006/main">
+              <a:graphicData uri="http://schemas.openxmlformats.org/drawingml/2006/picture">
+                <pic:pic xmlns:pic="http://schemas.openxmlformats.org/drawingml/2006/picture">
+                  <pic:nvPicPr>
+                    <pic:cNvPr id="2030491961" name=""/>
+                    <pic:cNvPicPr/>
+                  </pic:nvPicPr>
+                  <pic:blipFill>
+                    <a:blip r:embed="rId11"/>
+                    <a:stretch>
+                      <a:fillRect/>
+                    </a:stretch>
+                  </pic:blipFill>
+                  <pic:spPr>
+                    <a:xfrm>
+                      <a:off x="0" y="0"/>
+                      <a:ext cx="2193614" cy="772547"/>
+                    </a:xfrm>
+                    <a:prstGeom prst="rect">
+                      <a:avLst/>
+                    </a:prstGeom>
+                    <a:ln>
+                      <a:solidFill>
+                        <a:schemeClr val="bg1">
+                          <a:lumMod val="75000"/>
+                        </a:schemeClr>
+                      </a:solidFill>
+                    </a:ln>
+                  </pic:spPr>
+                </pic:pic>
+              </a:graphicData>
+            </a:graphic>
+          </wp:inline>
+        </w:drawing>
+      </w:r>
+    </w:p>
+    <w:p>
+      <w:pPr>
+        <w:pStyle w:val="ac"/>
+        <w:numPr>
+          <w:ilvl w:val="0"/>
+          <w:numId w:val="14"/>
+        </w:numPr>
+        <w:spacing w:line="240" w:lineRule="auto"/>
+        <w:rPr>
+          <w:rFonts w:ascii="Consolas" w:eastAsia="Consolas" w:hAnsi="Consolas" w:cs="Consolas"/>
+          <w:noProof/>
+          <w:color w:val="000000" w:themeColor="text1"/>
+          <w:lang w:val="bg-BG"/>
+        </w:rPr>
+      </w:pPr>
+      <w:r>
+        <w:rPr>
+          <w:rFonts w:ascii="Calibri" w:hAnsi="Calibri" w:cs="Calibri"/>
+          <w:color w:val="1E1E1E"/>
+          <w:lang w:val="bg-BG"/>
+        </w:rPr>
+        <w:t xml:space="preserve">Създайте </w:t>
+      </w:r>
+      <w:r>
+        <w:rPr>
+          <w:rFonts w:ascii="Consolas" w:hAnsi="Consolas" w:cs="Calibri"/>
+          <w:b/>
+          <w:bCs/>
+          <w:color w:val="1E1E1E"/>
+          <w:lang w:val="bg-BG"/>
+        </w:rPr>
+        <w:t>while</w:t>
+      </w:r>
+      <w:r>
+        <w:rPr>
+          <w:rFonts w:ascii="Calibri" w:hAnsi="Calibri" w:cs="Calibri"/>
+          <w:b/>
+          <w:bCs/>
+          <w:color w:val="1E1E1E"/>
+          <w:lang w:val="bg-BG"/>
+        </w:rPr>
+        <w:t>-цикъл</w:t>
+      </w:r>
+      <w:r>
+        <w:rPr>
+          <w:rFonts w:ascii="Calibri" w:hAnsi="Calibri" w:cs="Calibri"/>
+          <w:color w:val="1E1E1E"/>
+          <w:lang w:val="bg-BG"/>
+        </w:rPr>
+        <w:t xml:space="preserve">. Той </w:t>
+      </w:r>
+      <w:r>
+        <w:rPr>
+          <w:rFonts w:ascii="Calibri" w:hAnsi="Calibri" w:cs="Calibri"/>
+          <w:color w:val="1E1E1E"/>
+          <w:lang w:val="bg-BG"/>
+        </w:rPr>
+        <w:t xml:space="preserve">трябва да </w:t>
+      </w:r>
+      <w:r>
+        <w:rPr>
+          <w:rFonts w:ascii="Calibri" w:hAnsi="Calibri" w:cs="Calibri"/>
+          <w:color w:val="1E1E1E"/>
+          <w:lang w:val="bg-BG"/>
+        </w:rPr>
+        <w:t>итерира</w:t>
+      </w:r>
+      <w:r>
+        <w:rPr>
+          <w:rFonts w:ascii="Calibri" w:hAnsi="Calibri" w:cs="Calibri"/>
+          <w:color w:val="1E1E1E"/>
+          <w:lang w:val="bg-BG"/>
+        </w:rPr>
+        <w:t xml:space="preserve"> докато броя на символите в стека е </w:t>
+      </w:r>
+      <w:r>
+        <w:rPr>
+          <w:rFonts w:ascii="Calibri" w:hAnsi="Calibri" w:cs="Calibri"/>
+          <w:b/>
+          <w:bCs/>
+          <w:color w:val="1E1E1E"/>
+          <w:lang w:val="bg-BG"/>
+        </w:rPr>
+        <w:t>по-голям</w:t>
+      </w:r>
+      <w:r>
+        <w:rPr>
+          <w:rFonts w:ascii="Calibri" w:hAnsi="Calibri" w:cs="Calibri"/>
+          <w:color w:val="1E1E1E"/>
+          <w:lang w:val="bg-BG"/>
+        </w:rPr>
+        <w:t xml:space="preserve"> от </w:t>
+      </w:r>
+      <w:r>
+        <w:rPr>
+          <w:rFonts w:ascii="Calibri" w:hAnsi="Calibri" w:cs="Calibri"/>
+          <w:b/>
+          <w:bCs/>
+          <w:color w:val="1E1E1E"/>
+          <w:lang w:val="bg-BG"/>
+        </w:rPr>
+        <w:t>0</w:t>
+      </w:r>
+      <w:r>
+        <w:rPr>
+          <w:rFonts w:ascii="Calibri" w:hAnsi="Calibri" w:cs="Calibri"/>
+          <w:color w:val="1E1E1E"/>
+          <w:lang w:val="bg-BG"/>
+        </w:rPr>
+        <w:t>:</w:t>
+      </w:r>
+    </w:p>
+    <w:p>
+      <w:pPr>
+        <w:pStyle w:val="ac"/>
+        <w:spacing w:line="240" w:lineRule="auto"/>
+        <w:ind w:left="786"/>
+        <w:rPr>
+          <w:rFonts w:ascii="Consolas" w:eastAsia="Consolas" w:hAnsi="Consolas" w:cs="Consolas"/>
+          <w:noProof/>
+          <w:color w:val="000000" w:themeColor="text1"/>
+          <w:lang w:val="bg-BG"/>
+        </w:rPr>
+      </w:pPr>
+      <w:r>
+        <w:rPr>
+          <w:rFonts w:ascii="Consolas" w:eastAsia="Consolas" w:hAnsi="Consolas" w:cs="Consolas"/>
+          <w:noProof/>
+          <w:color w:val="000000" w:themeColor="text1"/>
+          <w:lang w:val="bg-BG"/>
+        </w:rPr>
+        <w:drawing>
+          <wp:inline distT="0" distB="0" distL="0" distR="0" wp14:anchorId="08480B74" wp14:editId="1F0D6463">
+            <wp:extent cx="2069463" cy="570865"/>
+            <wp:effectExtent l="19050" t="19050" r="26670" b="19685"/>
+            <wp:docPr id="1869477070" name="Картина 1"/>
+            <wp:cNvGraphicFramePr>
+              <a:graphicFrameLocks xmlns:a="http://schemas.openxmlformats.org/drawingml/2006/main" noChangeAspect="1"/>
+            </wp:cNvGraphicFramePr>
+            <a:graphic xmlns:a="http://schemas.openxmlformats.org/drawingml/2006/main">
+              <a:graphicData uri="http://schemas.openxmlformats.org/drawingml/2006/picture">
+                <pic:pic xmlns:pic="http://schemas.openxmlformats.org/drawingml/2006/picture">
+                  <pic:nvPicPr>
+                    <pic:cNvPr id="1869477070" name=""/>
+                    <pic:cNvPicPr/>
+                  </pic:nvPicPr>
+                  <pic:blipFill rotWithShape="1">
+                    <a:blip r:embed="rId12"/>
+                    <a:srcRect l="3551"/>
+                    <a:stretch/>
+                  </pic:blipFill>
+                  <pic:spPr bwMode="auto">
+                    <a:xfrm>
+                      <a:off x="0" y="0"/>
+                      <a:ext cx="2090083" cy="576553"/>
+                    </a:xfrm>
+                    <a:prstGeom prst="rect">
+                      <a:avLst/>
+                    </a:prstGeom>
+                    <a:ln w="9525" cap="flat" cmpd="sng" algn="ctr">
+                      <a:solidFill>
+                        <a:sysClr val="window" lastClr="FFFFFF">
+                          <a:lumMod val="75000"/>
+                        </a:sysClr>
+                      </a:solidFill>
+                      <a:prstDash val="solid"/>
+                      <a:round/>
+                      <a:headEnd type="none" w="med" len="med"/>
+                      <a:tailEnd type="none" w="med" len="med"/>
+                      <a:extLst>
+                        <a:ext uri="{C807C97D-BFC1-408E-A445-0C87EB9F89A2}">
+                          <ask:lineSketchStyleProps xmlns:ask="http://schemas.microsoft.com/office/drawing/2018/sketchyshapes" sd="0">
+                            <a:custGeom>
+                              <a:avLst/>
+                              <a:gdLst/>
+                              <a:ahLst/>
+                              <a:cxnLst/>
+                              <a:rect l="0" t="0" r="0" b="0"/>
+                              <a:pathLst/>
+                            </a:custGeom>
+                            <ask:type/>
+                          </ask:lineSketchStyleProps>
+                        </a:ext>
+                      </a:extLst>
+                    </a:ln>
+                    <a:extLst>
+                      <a:ext uri="{53640926-AAD7-44D8-BBD7-CCE9431645EC}">
+                        <a14:shadowObscured xmlns:a14="http://schemas.microsoft.com/office/drawing/2010/main"/>
+                      </a:ext>
+                    </a:extLst>
+                  </pic:spPr>
+                </pic:pic>
+              </a:graphicData>
+            </a:graphic>
+          </wp:inline>
+        </w:drawing>
+      </w:r>
+    </w:p>
+    <w:p>
+      <w:pPr>
+        <w:pStyle w:val="ac"/>
+        <w:numPr>
+          <w:ilvl w:val="0"/>
+          <w:numId w:val="14"/>
+        </w:numPr>
+        <w:spacing w:line="240" w:lineRule="auto"/>
+        <w:rPr>
+          <w:rFonts w:ascii="Consolas" w:eastAsia="Consolas" w:hAnsi="Consolas" w:cs="Consolas"/>
+          <w:noProof/>
+          <w:color w:val="000000" w:themeColor="text1"/>
+          <w:lang w:val="bg-BG"/>
+        </w:rPr>
+      </w:pPr>
+      <w:r>
+        <w:rPr>
+          <w:rFonts w:ascii="Calibri" w:hAnsi="Calibri" w:cs="Calibri"/>
+          <w:color w:val="1E1E1E"/>
+          <w:lang w:val="bg-BG"/>
+        </w:rPr>
+        <w:t>В неговото тяло отпечатайте елементите с командата</w:t>
+      </w:r>
+      <w:r>
+        <w:rPr>
+          <w:rFonts w:ascii="Calibri" w:hAnsi="Calibri" w:cs="Calibri"/>
+          <w:color w:val="1E1E1E"/>
+          <w:lang w:val="bg-BG"/>
+        </w:rPr>
+        <w:t xml:space="preserve"> </w:t>
+      </w:r>
+      <w:r>
+        <w:rPr>
+          <w:rFonts w:ascii="Consolas" w:hAnsi="Consolas" w:cs="Calibri"/>
+          <w:b/>
+          <w:color w:val="1E1E1E"/>
+          <w:highlight w:val="white"/>
+          <w:lang w:val="bg-BG"/>
+        </w:rPr>
+        <w:t>Pop()</w:t>
+      </w:r>
+      <w:r>
+        <w:rPr>
+          <w:rFonts w:cstheme="minorHAnsi"/>
+          <w:bCs/>
+          <w:color w:val="1E1E1E"/>
+        </w:rPr>
+        <w:t>.</w:t>
+      </w:r>
+    </w:p>
+    <w:p>
+      <w:pPr>
+        <w:pStyle w:val="ac"/>
+        <w:spacing w:line="240" w:lineRule="auto"/>
+        <w:ind w:left="786"/>
+        <w:rPr>
+          <w:rFonts w:ascii="Consolas" w:eastAsia="Consolas" w:hAnsi="Consolas" w:cs="Consolas"/>
+          <w:noProof/>
+          <w:color w:val="000000" w:themeColor="text1"/>
+          <w:lang w:val="bg-BG"/>
+        </w:rPr>
+      </w:pPr>
+      <w:r>
+        <w:rPr>
+          <w:rFonts w:ascii="Consolas" w:eastAsia="Consolas" w:hAnsi="Consolas" w:cs="Consolas"/>
+          <w:noProof/>
+          <w:color w:val="000000" w:themeColor="text1"/>
+          <w:lang w:val="bg-BG"/>
+        </w:rPr>
+        <w:drawing>
+          <wp:inline distT="0" distB="0" distL="0" distR="0" wp14:anchorId="28F3EB8A" wp14:editId="4EEB5F6C">
+            <wp:extent cx="2167247" cy="192736"/>
+            <wp:effectExtent l="19050" t="19050" r="24130" b="17145"/>
+            <wp:docPr id="764086613" name="Картина 1"/>
+            <wp:cNvGraphicFramePr>
+              <a:graphicFrameLocks xmlns:a="http://schemas.openxmlformats.org/drawingml/2006/main" noChangeAspect="1"/>
+            </wp:cNvGraphicFramePr>
+            <a:graphic xmlns:a="http://schemas.openxmlformats.org/drawingml/2006/main">
+              <a:graphicData uri="http://schemas.openxmlformats.org/drawingml/2006/picture">
+                <pic:pic xmlns:pic="http://schemas.openxmlformats.org/drawingml/2006/picture">
+                  <pic:nvPicPr>
+                    <pic:cNvPr id="764086613" name=""/>
+                    <pic:cNvPicPr/>
+                  </pic:nvPicPr>
+                  <pic:blipFill>
+                    <a:blip r:embed="rId13"/>
+                    <a:stretch>
+                      <a:fillRect/>
+                    </a:stretch>
+                  </pic:blipFill>
+                  <pic:spPr>
+                    <a:xfrm>
+                      <a:off x="0" y="0"/>
+                      <a:ext cx="2519461" cy="224059"/>
+                    </a:xfrm>
+                    <a:prstGeom prst="rect">
+                      <a:avLst/>
+                    </a:prstGeom>
+                    <a:ln>
+                      <a:solidFill>
+                        <a:schemeClr val="bg1">
+                          <a:lumMod val="75000"/>
+                        </a:schemeClr>
+                      </a:solidFill>
+                    </a:ln>
+                  </pic:spPr>
+                </pic:pic>
+              </a:graphicData>
+            </a:graphic>
+          </wp:inline>
+        </w:drawing>
+      </w:r>
+    </w:p>
+    <w:p>
+      <w:pPr>
+        <w:pStyle w:val="2"/>
         <w:numPr>
           <w:ilvl w:val="0"/>
           <w:numId w:val="10"/>
@@ -610,7 +1288,7 @@
     </w:p>
     <w:p>
       <w:pPr>
-        <w:pStyle w:val="ListParagraph"/>
+        <w:pStyle w:val="ac"/>
         <w:numPr>
           <w:ilvl w:val="0"/>
           <w:numId w:val="7"/>
@@ -659,7 +1337,7 @@
     </w:p>
     <w:p>
       <w:pPr>
-        <w:pStyle w:val="ListParagraph"/>
+        <w:pStyle w:val="ac"/>
         <w:numPr>
           <w:ilvl w:val="0"/>
           <w:numId w:val="7"/>
@@ -733,7 +1411,7 @@
     </w:p>
     <w:p>
       <w:pPr>
-        <w:pStyle w:val="ListParagraph"/>
+        <w:pStyle w:val="ac"/>
         <w:numPr>
           <w:ilvl w:val="1"/>
           <w:numId w:val="7"/>
@@ -839,7 +1517,7 @@
     </w:p>
     <w:p>
       <w:pPr>
-        <w:pStyle w:val="ListParagraph"/>
+        <w:pStyle w:val="ac"/>
         <w:numPr>
           <w:ilvl w:val="1"/>
           <w:numId w:val="7"/>
@@ -856,6 +1534,7 @@
         <w:rPr>
           <w:rStyle w:val="CodeChar"/>
         </w:rPr>
+        <w:lastRenderedPageBreak/>
         <w:t>remove</w:t>
       </w:r>
       <w:r>
@@ -1000,7 +1679,7 @@
     </w:p>
     <w:p>
       <w:pPr>
-        <w:pStyle w:val="ListParagraph"/>
+        <w:pStyle w:val="ac"/>
         <w:numPr>
           <w:ilvl w:val="0"/>
           <w:numId w:val="7"/>
@@ -1049,7 +1728,7 @@
     </w:p>
     <w:p>
       <w:pPr>
-        <w:pStyle w:val="Heading3"/>
+        <w:pStyle w:val="3"/>
         <w:rPr>
           <w:lang w:val="bg-BG"/>
         </w:rPr>
@@ -1063,7 +1742,7 @@
     </w:p>
     <w:p>
       <w:pPr>
-        <w:pStyle w:val="ListParagraph"/>
+        <w:pStyle w:val="ac"/>
         <w:numPr>
           <w:ilvl w:val="0"/>
           <w:numId w:val="6"/>
@@ -1112,7 +1791,7 @@
     </w:p>
     <w:p>
       <w:pPr>
-        <w:pStyle w:val="ListParagraph"/>
+        <w:pStyle w:val="ac"/>
         <w:numPr>
           <w:ilvl w:val="0"/>
           <w:numId w:val="6"/>
@@ -1252,7 +1931,7 @@
     </w:p>
     <w:p>
       <w:pPr>
-        <w:pStyle w:val="ListParagraph"/>
+        <w:pStyle w:val="ac"/>
         <w:numPr>
           <w:ilvl w:val="0"/>
           <w:numId w:val="6"/>
@@ -1328,7 +2007,7 @@
     </w:p>
     <w:p>
       <w:pPr>
-        <w:pStyle w:val="Heading3"/>
+        <w:pStyle w:val="3"/>
         <w:rPr>
           <w:lang w:val="bg-BG"/>
         </w:rPr>
@@ -1342,7 +2021,7 @@
     </w:p>
     <w:p>
       <w:pPr>
-        <w:pStyle w:val="ListParagraph"/>
+        <w:pStyle w:val="ac"/>
         <w:numPr>
           <w:ilvl w:val="0"/>
           <w:numId w:val="5"/>
@@ -1435,7 +2114,7 @@
     </w:p>
     <w:p>
       <w:pPr>
-        <w:pStyle w:val="Heading3"/>
+        <w:pStyle w:val="3"/>
         <w:rPr>
           <w:lang w:val="bg-BG"/>
         </w:rPr>
@@ -1449,7 +2128,7 @@
     </w:p>
     <w:tbl>
       <w:tblPr>
-        <w:tblStyle w:val="TableGrid"/>
+        <w:tblStyle w:val="af"/>
         <w:tblW w:w="0" w:type="auto"/>
         <w:tblInd w:w="75" w:type="dxa"/>
         <w:tblLayout w:type="fixed"/>
@@ -1664,7 +2343,6 @@
               <w:rPr>
                 <w:rFonts w:ascii="Calibri" w:hAnsi="Calibri" w:cs="Calibri"/>
               </w:rPr>
-              <w:lastRenderedPageBreak/>
               <w:t>3 5 8 4 1 9</w:t>
             </w:r>
           </w:p>
@@ -1799,7 +2477,7 @@
     </w:tbl>
     <w:p>
       <w:pPr>
-        <w:pStyle w:val="Heading3"/>
+        <w:pStyle w:val="3"/>
         <w:rPr>
           <w:rFonts w:ascii="Calibri" w:eastAsia="Calibri" w:hAnsi="Calibri" w:cs="Calibri"/>
           <w:bCs/>
@@ -1817,10 +2495,10 @@
     </w:p>
     <w:p>
       <w:pPr>
-        <w:pStyle w:val="ListParagraph"/>
+        <w:pStyle w:val="ac"/>
         <w:numPr>
           <w:ilvl w:val="0"/>
-          <w:numId w:val="4"/>
+          <w:numId w:val="18"/>
         </w:numPr>
         <w:spacing w:line="240" w:lineRule="auto"/>
         <w:rPr>
@@ -1832,29 +2510,97 @@
       </w:pPr>
       <w:r>
         <w:rPr>
-          <w:rFonts w:ascii="Calibri" w:eastAsia="Calibri" w:hAnsi="Calibri" w:cs="Calibri"/>
-          <w:noProof/>
-          <w:color w:val="000000" w:themeColor="text1"/>
-          <w:lang w:val="bg-BG"/>
-        </w:rPr>
-        <w:t xml:space="preserve">Използвайте </w:t>
-      </w:r>
-      <w:r>
-        <w:rPr>
-          <w:rStyle w:val="CodeChar"/>
-          <w:rFonts w:eastAsia="Consolas" w:cs="Consolas"/>
+          <w:rFonts w:ascii="Calibri" w:hAnsi="Calibri" w:cs="Calibri"/>
+          <w:color w:val="1E1E1E"/>
+          <w:lang w:val="bg-BG"/>
+        </w:rPr>
+        <w:t xml:space="preserve">Първо трябва да прочетете </w:t>
+      </w:r>
+      <w:r>
+        <w:rPr>
+          <w:rFonts w:ascii="Calibri" w:hAnsi="Calibri" w:cs="Calibri"/>
+          <w:b/>
           <w:bCs/>
-          <w:color w:val="000000" w:themeColor="text1"/>
-        </w:rPr>
-        <w:t>Stack&lt;int&gt;</w:t>
+          <w:color w:val="1E1E1E"/>
+          <w:lang w:val="bg-BG"/>
+        </w:rPr>
+        <w:t>входа</w:t>
+      </w:r>
+      <w:r>
+        <w:rPr>
+          <w:rFonts w:ascii="Calibri" w:hAnsi="Calibri" w:cs="Calibri"/>
+          <w:color w:val="1E1E1E"/>
+          <w:lang w:val="bg-BG"/>
+        </w:rPr>
+        <w:t>:</w:t>
       </w:r>
     </w:p>
     <w:p>
       <w:pPr>
-        <w:pStyle w:val="ListParagraph"/>
+        <w:spacing w:line="240" w:lineRule="auto"/>
+        <w:ind w:left="426" w:firstLine="294"/>
+        <w:rPr>
+          <w:rFonts w:ascii="Consolas" w:eastAsia="Consolas" w:hAnsi="Consolas" w:cs="Consolas"/>
+          <w:noProof/>
+          <w:color w:val="000000" w:themeColor="text1"/>
+        </w:rPr>
+      </w:pPr>
+      <w:r>
+        <w:rPr>
+          <w:rFonts w:ascii="Consolas" w:eastAsia="Consolas" w:hAnsi="Consolas" w:cs="Consolas"/>
+          <w:noProof/>
+          <w:color w:val="000000" w:themeColor="text1"/>
+        </w:rPr>
+        <w:drawing>
+          <wp:inline distT="0" distB="0" distL="0" distR="0" wp14:anchorId="0CD6062D" wp14:editId="72267635">
+            <wp:extent cx="3730128" cy="2030391"/>
+            <wp:effectExtent l="19050" t="19050" r="22860" b="27305"/>
+            <wp:docPr id="2132271582" name="Картина 1"/>
+            <wp:cNvGraphicFramePr>
+              <a:graphicFrameLocks xmlns:a="http://schemas.openxmlformats.org/drawingml/2006/main" noChangeAspect="1"/>
+            </wp:cNvGraphicFramePr>
+            <a:graphic xmlns:a="http://schemas.openxmlformats.org/drawingml/2006/main">
+              <a:graphicData uri="http://schemas.openxmlformats.org/drawingml/2006/picture">
+                <pic:pic xmlns:pic="http://schemas.openxmlformats.org/drawingml/2006/picture">
+                  <pic:nvPicPr>
+                    <pic:cNvPr id="2132271582" name=""/>
+                    <pic:cNvPicPr/>
+                  </pic:nvPicPr>
+                  <pic:blipFill>
+                    <a:blip r:embed="rId14"/>
+                    <a:stretch>
+                      <a:fillRect/>
+                    </a:stretch>
+                  </pic:blipFill>
+                  <pic:spPr>
+                    <a:xfrm>
+                      <a:off x="0" y="0"/>
+                      <a:ext cx="3757504" cy="2045292"/>
+                    </a:xfrm>
+                    <a:prstGeom prst="rect">
+                      <a:avLst/>
+                    </a:prstGeom>
+                    <a:ln>
+                      <a:solidFill>
+                        <a:schemeClr val="bg1">
+                          <a:lumMod val="75000"/>
+                        </a:schemeClr>
+                      </a:solidFill>
+                    </a:ln>
+                  </pic:spPr>
+                </pic:pic>
+              </a:graphicData>
+            </a:graphic>
+          </wp:inline>
+        </w:drawing>
+      </w:r>
+    </w:p>
+    <w:p>
+      <w:pPr>
+        <w:pStyle w:val="ac"/>
         <w:numPr>
           <w:ilvl w:val="0"/>
-          <w:numId w:val="4"/>
+          <w:numId w:val="18"/>
         </w:numPr>
         <w:spacing w:line="240" w:lineRule="auto"/>
         <w:rPr>
@@ -1866,56 +2612,1198 @@
       </w:pPr>
       <w:r>
         <w:rPr>
-          <w:rFonts w:ascii="Calibri" w:eastAsia="Calibri" w:hAnsi="Calibri" w:cs="Calibri"/>
-          <w:noProof/>
-          <w:color w:val="000000" w:themeColor="text1"/>
-          <w:lang w:val="bg-BG"/>
-        </w:rPr>
-        <w:t xml:space="preserve">Използвайте методите </w:t>
-      </w:r>
-      <w:r>
-        <w:rPr>
-          <w:rFonts w:ascii="Consolas" w:eastAsia="Consolas" w:hAnsi="Consolas" w:cs="Consolas"/>
+          <w:rFonts w:ascii="Calibri" w:hAnsi="Calibri" w:cs="Calibri"/>
+          <w:color w:val="1E1E1E"/>
+          <w:lang w:val="bg-BG"/>
+        </w:rPr>
+        <w:t xml:space="preserve">След това </w:t>
+      </w:r>
+      <w:r>
+        <w:rPr>
+          <w:rFonts w:ascii="Calibri" w:hAnsi="Calibri" w:cs="Calibri"/>
+          <w:color w:val="1E1E1E"/>
+          <w:lang w:val="bg-BG"/>
+        </w:rPr>
+        <w:t>създайте стек с</w:t>
+      </w:r>
+      <w:r>
+        <w:rPr>
+          <w:rFonts w:ascii="Calibri" w:hAnsi="Calibri" w:cs="Calibri"/>
+          <w:color w:val="1E1E1E"/>
+          <w:lang w:val="bg-BG"/>
+        </w:rPr>
+        <w:t xml:space="preserve"> име</w:t>
+      </w:r>
+      <w:r>
+        <w:rPr>
+          <w:rFonts w:ascii="Calibri" w:hAnsi="Calibri" w:cs="Calibri"/>
+          <w:color w:val="1E1E1E"/>
+        </w:rPr>
+        <w:t xml:space="preserve"> </w:t>
+      </w:r>
+      <w:r>
+        <w:rPr>
+          <w:rFonts w:ascii="Consolas" w:hAnsi="Consolas" w:cs="Cascadia Mono"/>
           <w:b/>
           <w:bCs/>
-          <w:noProof/>
-          <w:color w:val="000000" w:themeColor="text1"/>
-        </w:rPr>
-        <w:t>Push()</w:t>
-      </w:r>
-      <w:r>
-        <w:rPr>
-          <w:rFonts w:ascii="Calibri" w:eastAsia="Calibri" w:hAnsi="Calibri" w:cs="Calibri"/>
-          <w:noProof/>
-          <w:color w:val="000000" w:themeColor="text1"/>
-        </w:rPr>
-        <w:t xml:space="preserve">, </w:t>
-      </w:r>
-      <w:r>
+          <w:color w:val="000000"/>
+          <w:lang w:val="bg-BG"/>
+        </w:rPr>
+        <w:t>stackOfNumbers</w:t>
+      </w:r>
+      <w:r>
+        <w:rPr>
+          <w:rFonts w:cstheme="minorHAnsi"/>
+          <w:color w:val="000000"/>
+          <w:lang w:val="bg-BG"/>
+        </w:rPr>
+        <w:t>,</w:t>
+      </w:r>
+      <w:r>
+        <w:rPr>
+          <w:rFonts w:cstheme="minorHAnsi"/>
+          <w:color w:val="000000"/>
+          <w:lang w:val="bg-BG"/>
+        </w:rPr>
+        <w:t xml:space="preserve"> в който ще сложите числа</w:t>
+      </w:r>
+      <w:r>
+        <w:rPr>
+          <w:rFonts w:ascii="Calibri" w:hAnsi="Calibri" w:cs="Calibri"/>
+          <w:color w:val="1E1E1E"/>
+        </w:rPr>
+        <w:t>:</w:t>
+      </w:r>
+    </w:p>
+    <w:p>
+      <w:pPr>
+        <w:spacing w:line="240" w:lineRule="auto"/>
+        <w:ind w:left="360" w:firstLine="360"/>
         <w:rPr>
           <w:rFonts w:ascii="Consolas" w:eastAsia="Consolas" w:hAnsi="Consolas" w:cs="Consolas"/>
+          <w:noProof/>
+          <w:color w:val="000000" w:themeColor="text1"/>
+        </w:rPr>
+      </w:pPr>
+      <w:r>
+        <w:rPr>
+          <w:rFonts w:ascii="Consolas" w:eastAsia="Consolas" w:hAnsi="Consolas" w:cs="Consolas"/>
+          <w:noProof/>
+          <w:color w:val="000000" w:themeColor="text1"/>
+        </w:rPr>
+        <w:drawing>
+          <wp:inline distT="0" distB="0" distL="0" distR="0" wp14:anchorId="1EE5A5F1" wp14:editId="1EE69019">
+            <wp:extent cx="3746458" cy="197106"/>
+            <wp:effectExtent l="19050" t="19050" r="6985" b="12700"/>
+            <wp:docPr id="1301912165" name="Картина 1"/>
+            <wp:cNvGraphicFramePr>
+              <a:graphicFrameLocks xmlns:a="http://schemas.openxmlformats.org/drawingml/2006/main" noChangeAspect="1"/>
+            </wp:cNvGraphicFramePr>
+            <a:graphic xmlns:a="http://schemas.openxmlformats.org/drawingml/2006/main">
+              <a:graphicData uri="http://schemas.openxmlformats.org/drawingml/2006/picture">
+                <pic:pic xmlns:pic="http://schemas.openxmlformats.org/drawingml/2006/picture">
+                  <pic:nvPicPr>
+                    <pic:cNvPr id="1301912165" name=""/>
+                    <pic:cNvPicPr/>
+                  </pic:nvPicPr>
+                  <pic:blipFill>
+                    <a:blip r:embed="rId15"/>
+                    <a:stretch>
+                      <a:fillRect/>
+                    </a:stretch>
+                  </pic:blipFill>
+                  <pic:spPr>
+                    <a:xfrm>
+                      <a:off x="0" y="0"/>
+                      <a:ext cx="3942697" cy="207430"/>
+                    </a:xfrm>
+                    <a:prstGeom prst="rect">
+                      <a:avLst/>
+                    </a:prstGeom>
+                    <a:ln>
+                      <a:solidFill>
+                        <a:schemeClr val="bg1">
+                          <a:lumMod val="75000"/>
+                        </a:schemeClr>
+                      </a:solidFill>
+                    </a:ln>
+                  </pic:spPr>
+                </pic:pic>
+              </a:graphicData>
+            </a:graphic>
+          </wp:inline>
+        </w:drawing>
+      </w:r>
+    </w:p>
+    <w:p>
+      <w:pPr>
+        <w:pStyle w:val="ac"/>
+        <w:numPr>
+          <w:ilvl w:val="0"/>
+          <w:numId w:val="18"/>
+        </w:numPr>
+        <w:spacing w:line="240" w:lineRule="auto"/>
+        <w:rPr>
+          <w:rFonts w:eastAsia="Consolas" w:cstheme="minorHAnsi"/>
+          <w:noProof/>
+          <w:color w:val="000000" w:themeColor="text1"/>
+        </w:rPr>
+      </w:pPr>
+      <w:r>
+        <w:rPr>
+          <w:rFonts w:eastAsia="Consolas" w:cstheme="minorHAnsi"/>
+          <w:noProof/>
+          <w:color w:val="000000" w:themeColor="text1"/>
+          <w:lang w:val="bg-BG"/>
+        </w:rPr>
+        <w:t>Инициализирайте</w:t>
+      </w:r>
+      <w:r>
+        <w:rPr>
+          <w:rFonts w:eastAsia="Consolas" w:cstheme="minorHAnsi"/>
+          <w:noProof/>
+          <w:color w:val="000000" w:themeColor="text1"/>
+          <w:lang w:val="bg-BG"/>
+        </w:rPr>
+        <w:t xml:space="preserve"> масив</w:t>
+      </w:r>
+      <w:r>
+        <w:rPr>
+          <w:rFonts w:eastAsia="Consolas" w:cstheme="minorHAnsi"/>
+          <w:noProof/>
+          <w:color w:val="000000" w:themeColor="text1"/>
+        </w:rPr>
+        <w:t xml:space="preserve"> </w:t>
+      </w:r>
+      <w:r>
+        <w:rPr>
+          <w:rFonts w:ascii="Consolas" w:eastAsia="Consolas" w:hAnsi="Consolas" w:cstheme="minorHAnsi"/>
           <w:b/>
           <w:bCs/>
           <w:noProof/>
           <w:color w:val="000000" w:themeColor="text1"/>
         </w:rPr>
-        <w:t>Pop()</w:t>
+        <w:t>command</w:t>
+      </w:r>
+      <w:r>
+        <w:rPr>
+          <w:rFonts w:eastAsia="Consolas" w:cstheme="minorHAnsi"/>
+          <w:noProof/>
+          <w:color w:val="000000" w:themeColor="text1"/>
+          <w:lang w:val="bg-BG"/>
+        </w:rPr>
+        <w:t>,</w:t>
+      </w:r>
+      <w:r>
+        <w:rPr>
+          <w:rFonts w:eastAsia="Consolas" w:cstheme="minorHAnsi"/>
+          <w:noProof/>
+          <w:color w:val="000000" w:themeColor="text1"/>
+          <w:lang w:val="bg-BG"/>
+        </w:rPr>
+        <w:t xml:space="preserve"> чрез ко</w:t>
+      </w:r>
+      <w:r>
+        <w:rPr>
+          <w:rFonts w:eastAsia="Consolas" w:cstheme="minorHAnsi"/>
+          <w:noProof/>
+          <w:color w:val="000000" w:themeColor="text1"/>
+          <w:lang w:val="bg-BG"/>
+        </w:rPr>
+        <w:t>й</w:t>
+      </w:r>
+      <w:r>
+        <w:rPr>
+          <w:rFonts w:eastAsia="Consolas" w:cstheme="minorHAnsi"/>
+          <w:noProof/>
+          <w:color w:val="000000" w:themeColor="text1"/>
+          <w:lang w:val="bg-BG"/>
+        </w:rPr>
+        <w:t>то ще четем командите</w:t>
+      </w:r>
+      <w:r>
+        <w:rPr>
+          <w:rFonts w:eastAsia="Consolas" w:cstheme="minorHAnsi"/>
+          <w:noProof/>
+          <w:color w:val="000000" w:themeColor="text1"/>
+          <w:lang w:val="bg-BG"/>
+        </w:rPr>
+        <w:t>:</w:t>
       </w:r>
     </w:p>
     <w:p>
       <w:pPr>
+        <w:pStyle w:val="ac"/>
         <w:spacing w:line="240" w:lineRule="auto"/>
-        <w:rPr>
-          <w:rFonts w:ascii="Consolas" w:eastAsia="Consolas" w:hAnsi="Consolas" w:cs="Consolas"/>
-          <w:noProof/>
-          <w:color w:val="000000" w:themeColor="text1"/>
-          <w:lang w:val="bg-BG"/>
-        </w:rPr>
-      </w:pPr>
+        <w:ind w:left="786"/>
+        <w:rPr>
+          <w:rFonts w:eastAsia="Consolas" w:cstheme="minorHAnsi"/>
+          <w:noProof/>
+          <w:color w:val="000000" w:themeColor="text1"/>
+        </w:rPr>
+      </w:pPr>
+      <w:r>
+        <w:rPr>
+          <w:rFonts w:eastAsia="Consolas" w:cstheme="minorHAnsi"/>
+          <w:noProof/>
+          <w:color w:val="000000" w:themeColor="text1"/>
+        </w:rPr>
+        <w:drawing>
+          <wp:inline distT="0" distB="0" distL="0" distR="0" wp14:anchorId="33D43B30" wp14:editId="4AB5B90A">
+            <wp:extent cx="2570802" cy="427933"/>
+            <wp:effectExtent l="19050" t="19050" r="20320" b="10795"/>
+            <wp:docPr id="399589479" name="Картина 1"/>
+            <wp:cNvGraphicFramePr>
+              <a:graphicFrameLocks xmlns:a="http://schemas.openxmlformats.org/drawingml/2006/main" noChangeAspect="1"/>
+            </wp:cNvGraphicFramePr>
+            <a:graphic xmlns:a="http://schemas.openxmlformats.org/drawingml/2006/main">
+              <a:graphicData uri="http://schemas.openxmlformats.org/drawingml/2006/picture">
+                <pic:pic xmlns:pic="http://schemas.openxmlformats.org/drawingml/2006/picture">
+                  <pic:nvPicPr>
+                    <pic:cNvPr id="399589479" name=""/>
+                    <pic:cNvPicPr/>
+                  </pic:nvPicPr>
+                  <pic:blipFill>
+                    <a:blip r:embed="rId16"/>
+                    <a:stretch>
+                      <a:fillRect/>
+                    </a:stretch>
+                  </pic:blipFill>
+                  <pic:spPr>
+                    <a:xfrm>
+                      <a:off x="0" y="0"/>
+                      <a:ext cx="2659280" cy="442661"/>
+                    </a:xfrm>
+                    <a:prstGeom prst="rect">
+                      <a:avLst/>
+                    </a:prstGeom>
+                    <a:ln>
+                      <a:solidFill>
+                        <a:schemeClr val="bg1">
+                          <a:lumMod val="75000"/>
+                        </a:schemeClr>
+                      </a:solidFill>
+                    </a:ln>
+                  </pic:spPr>
+                </pic:pic>
+              </a:graphicData>
+            </a:graphic>
+          </wp:inline>
+        </w:drawing>
+      </w:r>
     </w:p>
     <w:p>
       <w:pPr>
-        <w:pStyle w:val="Heading2"/>
+        <w:pStyle w:val="ac"/>
+        <w:numPr>
+          <w:ilvl w:val="0"/>
+          <w:numId w:val="18"/>
+        </w:numPr>
+        <w:spacing w:line="240" w:lineRule="auto"/>
+        <w:rPr>
+          <w:rFonts w:eastAsia="Consolas" w:cstheme="minorHAnsi"/>
+          <w:noProof/>
+          <w:color w:val="000000" w:themeColor="text1"/>
+          <w:lang w:val="bg-BG"/>
+        </w:rPr>
+      </w:pPr>
+      <w:r>
+        <w:rPr>
+          <w:rFonts w:eastAsia="Consolas" w:cstheme="minorHAnsi"/>
+          <w:noProof/>
+          <w:color w:val="000000" w:themeColor="text1"/>
+          <w:lang w:val="bg-BG"/>
+        </w:rPr>
+        <w:lastRenderedPageBreak/>
+        <w:t>Създайте</w:t>
+      </w:r>
+      <w:r>
+        <w:rPr>
+          <w:rFonts w:eastAsia="Consolas" w:cstheme="minorHAnsi"/>
+          <w:noProof/>
+          <w:color w:val="000000" w:themeColor="text1"/>
+        </w:rPr>
+        <w:t xml:space="preserve"> </w:t>
+      </w:r>
+      <w:r>
+        <w:rPr>
+          <w:rFonts w:ascii="Consolas" w:eastAsia="Consolas" w:hAnsi="Consolas" w:cstheme="minorHAnsi"/>
+          <w:b/>
+          <w:bCs/>
+          <w:noProof/>
+          <w:color w:val="000000" w:themeColor="text1"/>
+        </w:rPr>
+        <w:t>while</w:t>
+      </w:r>
+      <w:r>
+        <w:rPr>
+          <w:rFonts w:eastAsia="Consolas" w:cstheme="minorHAnsi"/>
+          <w:b/>
+          <w:bCs/>
+          <w:noProof/>
+          <w:color w:val="000000" w:themeColor="text1"/>
+        </w:rPr>
+        <w:t>-</w:t>
+      </w:r>
+      <w:r>
+        <w:rPr>
+          <w:rFonts w:eastAsia="Consolas" w:cstheme="minorHAnsi"/>
+          <w:b/>
+          <w:bCs/>
+          <w:noProof/>
+          <w:color w:val="000000" w:themeColor="text1"/>
+          <w:lang w:val="bg-BG"/>
+        </w:rPr>
+        <w:t>цикъл</w:t>
+      </w:r>
+      <w:r>
+        <w:rPr>
+          <w:rFonts w:eastAsia="Consolas" w:cstheme="minorHAnsi"/>
+          <w:noProof/>
+          <w:color w:val="000000" w:themeColor="text1"/>
+          <w:lang w:val="bg-BG"/>
+        </w:rPr>
+        <w:t>, който ще обхожда докато първия низ от масива</w:t>
+      </w:r>
+      <w:r>
+        <w:rPr>
+          <w:rFonts w:eastAsia="Consolas" w:cstheme="minorHAnsi"/>
+          <w:noProof/>
+          <w:color w:val="000000" w:themeColor="text1"/>
+          <w:lang w:val="bg-BG"/>
+        </w:rPr>
+        <w:t xml:space="preserve"> </w:t>
+      </w:r>
+      <w:r>
+        <w:rPr>
+          <w:rFonts w:ascii="Consolas" w:eastAsia="Consolas" w:hAnsi="Consolas" w:cstheme="minorHAnsi"/>
+          <w:b/>
+          <w:bCs/>
+          <w:noProof/>
+          <w:color w:val="000000" w:themeColor="text1"/>
+        </w:rPr>
+        <w:t>command</w:t>
+      </w:r>
+      <w:r>
+        <w:rPr>
+          <w:rFonts w:eastAsia="Consolas" w:cstheme="minorHAnsi"/>
+          <w:noProof/>
+          <w:color w:val="000000" w:themeColor="text1"/>
+          <w:lang w:val="bg-BG"/>
+        </w:rPr>
+        <w:t xml:space="preserve"> е </w:t>
+      </w:r>
+      <w:r>
+        <w:rPr>
+          <w:rFonts w:eastAsia="Consolas" w:cstheme="minorHAnsi"/>
+          <w:noProof/>
+          <w:color w:val="000000" w:themeColor="text1"/>
+          <w:lang w:val="bg-BG"/>
+        </w:rPr>
+        <w:t>различен от</w:t>
+      </w:r>
+      <w:r>
+        <w:rPr>
+          <w:rFonts w:eastAsia="Consolas" w:cstheme="minorHAnsi"/>
+          <w:noProof/>
+          <w:color w:val="000000" w:themeColor="text1"/>
+          <w:lang w:val="bg-BG"/>
+        </w:rPr>
+        <w:t xml:space="preserve"> </w:t>
+      </w:r>
+      <w:r>
+        <w:rPr>
+          <w:rFonts w:eastAsia="Consolas" w:cstheme="minorHAnsi"/>
+          <w:b/>
+          <w:bCs/>
+          <w:noProof/>
+          <w:color w:val="000000" w:themeColor="text1"/>
+          <w:lang w:val="bg-BG"/>
+        </w:rPr>
+        <w:t>"</w:t>
+      </w:r>
+      <w:r>
+        <w:rPr>
+          <w:rFonts w:ascii="Calibri" w:hAnsi="Calibri" w:cs="Calibri"/>
+          <w:b/>
+          <w:bCs/>
+        </w:rPr>
+        <w:t>end</w:t>
+      </w:r>
+      <w:r>
+        <w:rPr>
+          <w:rFonts w:ascii="Calibri" w:hAnsi="Calibri" w:cs="Calibri"/>
+          <w:b/>
+          <w:bCs/>
+          <w:lang w:val="bg-BG"/>
+        </w:rPr>
+        <w:t>"</w:t>
+      </w:r>
+      <w:r>
+        <w:rPr>
+          <w:rFonts w:ascii="Calibri" w:hAnsi="Calibri" w:cs="Calibri"/>
+          <w:lang w:val="bg-BG"/>
+        </w:rPr>
+        <w:t>:</w:t>
+      </w:r>
+    </w:p>
+    <w:p>
+      <w:pPr>
+        <w:pStyle w:val="ac"/>
+        <w:spacing w:line="240" w:lineRule="auto"/>
+        <w:ind w:left="786"/>
+        <w:rPr>
+          <w:rFonts w:eastAsia="Consolas" w:cstheme="minorHAnsi"/>
+          <w:noProof/>
+          <w:color w:val="000000" w:themeColor="text1"/>
+          <w:lang w:val="bg-BG"/>
+        </w:rPr>
+      </w:pPr>
+      <w:r>
+        <w:rPr>
+          <w:rFonts w:eastAsia="Consolas" w:cstheme="minorHAnsi"/>
+          <w:noProof/>
+          <w:color w:val="000000" w:themeColor="text1"/>
+          <w:lang w:val="bg-BG"/>
+        </w:rPr>
+        <w:drawing>
+          <wp:inline distT="0" distB="0" distL="0" distR="0" wp14:anchorId="410EF19D" wp14:editId="35314887">
+            <wp:extent cx="2293206" cy="485000"/>
+            <wp:effectExtent l="19050" t="19050" r="12065" b="10795"/>
+            <wp:docPr id="2104571467" name="Картина 1"/>
+            <wp:cNvGraphicFramePr>
+              <a:graphicFrameLocks xmlns:a="http://schemas.openxmlformats.org/drawingml/2006/main" noChangeAspect="1"/>
+            </wp:cNvGraphicFramePr>
+            <a:graphic xmlns:a="http://schemas.openxmlformats.org/drawingml/2006/main">
+              <a:graphicData uri="http://schemas.openxmlformats.org/drawingml/2006/picture">
+                <pic:pic xmlns:pic="http://schemas.openxmlformats.org/drawingml/2006/picture">
+                  <pic:nvPicPr>
+                    <pic:cNvPr id="2104571467" name=""/>
+                    <pic:cNvPicPr/>
+                  </pic:nvPicPr>
+                  <pic:blipFill>
+                    <a:blip r:embed="rId17"/>
+                    <a:stretch>
+                      <a:fillRect/>
+                    </a:stretch>
+                  </pic:blipFill>
+                  <pic:spPr>
+                    <a:xfrm>
+                      <a:off x="0" y="0"/>
+                      <a:ext cx="2337006" cy="494263"/>
+                    </a:xfrm>
+                    <a:prstGeom prst="rect">
+                      <a:avLst/>
+                    </a:prstGeom>
+                    <a:ln>
+                      <a:solidFill>
+                        <a:schemeClr val="bg1">
+                          <a:lumMod val="75000"/>
+                        </a:schemeClr>
+                      </a:solidFill>
+                    </a:ln>
+                  </pic:spPr>
+                </pic:pic>
+              </a:graphicData>
+            </a:graphic>
+          </wp:inline>
+        </w:drawing>
+      </w:r>
+    </w:p>
+    <w:p>
+      <w:pPr>
+        <w:pStyle w:val="ac"/>
+        <w:numPr>
+          <w:ilvl w:val="0"/>
+          <w:numId w:val="18"/>
+        </w:numPr>
+        <w:spacing w:line="240" w:lineRule="auto"/>
+        <w:rPr>
+          <w:rFonts w:eastAsia="Consolas" w:cstheme="minorHAnsi"/>
+          <w:noProof/>
+          <w:color w:val="000000" w:themeColor="text1"/>
+          <w:lang w:val="bg-BG"/>
+        </w:rPr>
+      </w:pPr>
+      <w:r>
+        <w:rPr>
+          <w:rFonts w:eastAsia="Consolas" w:cstheme="minorHAnsi"/>
+          <w:noProof/>
+          <w:color w:val="000000" w:themeColor="text1"/>
+          <w:lang w:val="bg-BG"/>
+        </w:rPr>
+        <w:t xml:space="preserve">В цикъла добавете </w:t>
+      </w:r>
+      <w:r>
+        <w:rPr>
+          <w:rFonts w:eastAsia="Consolas" w:cstheme="minorHAnsi"/>
+          <w:b/>
+          <w:bCs/>
+          <w:noProof/>
+          <w:color w:val="000000" w:themeColor="text1"/>
+        </w:rPr>
+        <w:t>switch case</w:t>
+      </w:r>
+      <w:r>
+        <w:rPr>
+          <w:rFonts w:eastAsia="Consolas" w:cstheme="minorHAnsi"/>
+          <w:noProof/>
+          <w:color w:val="000000" w:themeColor="text1"/>
+        </w:rPr>
+        <w:t xml:space="preserve">. </w:t>
+      </w:r>
+      <w:r>
+        <w:rPr>
+          <w:rFonts w:eastAsia="Consolas" w:cstheme="minorHAnsi"/>
+          <w:noProof/>
+          <w:color w:val="000000" w:themeColor="text1"/>
+          <w:lang w:val="bg-BG"/>
+        </w:rPr>
+        <w:t>Създайте случаи за</w:t>
+      </w:r>
+      <w:r>
+        <w:rPr>
+          <w:rFonts w:eastAsia="Consolas" w:cstheme="minorHAnsi"/>
+          <w:noProof/>
+          <w:color w:val="000000" w:themeColor="text1"/>
+          <w:lang w:val="bg-BG"/>
+        </w:rPr>
+        <w:t xml:space="preserve"> </w:t>
+      </w:r>
+      <w:r>
+        <w:rPr>
+          <w:rFonts w:ascii="Consolas" w:eastAsia="Consolas" w:hAnsi="Consolas" w:cstheme="minorHAnsi"/>
+          <w:b/>
+          <w:bCs/>
+          <w:noProof/>
+          <w:color w:val="000000" w:themeColor="text1"/>
+          <w:lang w:val="bg-BG"/>
+        </w:rPr>
+        <w:t>"</w:t>
+      </w:r>
+      <w:r>
+        <w:rPr>
+          <w:rFonts w:ascii="Consolas" w:eastAsia="Consolas" w:hAnsi="Consolas" w:cstheme="minorHAnsi"/>
+          <w:b/>
+          <w:bCs/>
+          <w:noProof/>
+          <w:color w:val="000000" w:themeColor="text1"/>
+        </w:rPr>
+        <w:t>add</w:t>
+      </w:r>
+      <w:r>
+        <w:rPr>
+          <w:rFonts w:ascii="Consolas" w:eastAsia="Consolas" w:hAnsi="Consolas" w:cstheme="minorHAnsi"/>
+          <w:b/>
+          <w:bCs/>
+          <w:noProof/>
+          <w:color w:val="000000" w:themeColor="text1"/>
+          <w:lang w:val="bg-BG"/>
+        </w:rPr>
+        <w:t>"</w:t>
+      </w:r>
+      <w:r>
+        <w:rPr>
+          <w:rFonts w:eastAsia="Consolas" w:cstheme="minorHAnsi"/>
+          <w:noProof/>
+          <w:color w:val="000000" w:themeColor="text1"/>
+          <w:lang w:val="bg-BG"/>
+        </w:rPr>
+        <w:t xml:space="preserve"> и "</w:t>
+      </w:r>
+      <w:r>
+        <w:rPr>
+          <w:rStyle w:val="CodeChar"/>
+        </w:rPr>
+        <w:t>remove</w:t>
+      </w:r>
+      <w:r>
+        <w:rPr>
+          <w:rFonts w:eastAsia="Consolas" w:cstheme="minorHAnsi"/>
+          <w:noProof/>
+          <w:color w:val="000000" w:themeColor="text1"/>
+          <w:lang w:val="bg-BG"/>
+        </w:rPr>
+        <w:t>":</w:t>
+      </w:r>
+    </w:p>
+    <w:p>
+      <w:pPr>
+        <w:pStyle w:val="ac"/>
+        <w:spacing w:line="240" w:lineRule="auto"/>
+        <w:ind w:left="786"/>
+        <w:rPr>
+          <w:rFonts w:eastAsia="Consolas" w:cstheme="minorHAnsi"/>
+          <w:noProof/>
+          <w:color w:val="000000" w:themeColor="text1"/>
+          <w:lang w:val="bg-BG"/>
+        </w:rPr>
+      </w:pPr>
+      <w:r>
+        <w:rPr>
+          <w:rFonts w:eastAsia="Consolas" w:cstheme="minorHAnsi"/>
+          <w:noProof/>
+          <w:color w:val="000000" w:themeColor="text1"/>
+          <w:lang w:val="bg-BG"/>
+        </w:rPr>
+        <w:drawing>
+          <wp:inline distT="0" distB="0" distL="0" distR="0" wp14:anchorId="0B45735B" wp14:editId="42B71315">
+            <wp:extent cx="1625823" cy="1146786"/>
+            <wp:effectExtent l="19050" t="19050" r="12700" b="15875"/>
+            <wp:docPr id="45335560" name="Картина 1"/>
+            <wp:cNvGraphicFramePr>
+              <a:graphicFrameLocks xmlns:a="http://schemas.openxmlformats.org/drawingml/2006/main" noChangeAspect="1"/>
+            </wp:cNvGraphicFramePr>
+            <a:graphic xmlns:a="http://schemas.openxmlformats.org/drawingml/2006/main">
+              <a:graphicData uri="http://schemas.openxmlformats.org/drawingml/2006/picture">
+                <pic:pic xmlns:pic="http://schemas.openxmlformats.org/drawingml/2006/picture">
+                  <pic:nvPicPr>
+                    <pic:cNvPr id="45335560" name=""/>
+                    <pic:cNvPicPr/>
+                  </pic:nvPicPr>
+                  <pic:blipFill>
+                    <a:blip r:embed="rId18"/>
+                    <a:stretch>
+                      <a:fillRect/>
+                    </a:stretch>
+                  </pic:blipFill>
+                  <pic:spPr>
+                    <a:xfrm>
+                      <a:off x="0" y="0"/>
+                      <a:ext cx="1636689" cy="1154450"/>
+                    </a:xfrm>
+                    <a:prstGeom prst="rect">
+                      <a:avLst/>
+                    </a:prstGeom>
+                    <a:ln>
+                      <a:solidFill>
+                        <a:schemeClr val="bg1">
+                          <a:lumMod val="75000"/>
+                        </a:schemeClr>
+                      </a:solidFill>
+                    </a:ln>
+                  </pic:spPr>
+                </pic:pic>
+              </a:graphicData>
+            </a:graphic>
+          </wp:inline>
+        </w:drawing>
+      </w:r>
+    </w:p>
+    <w:p>
+      <w:pPr>
+        <w:pStyle w:val="ac"/>
+        <w:numPr>
+          <w:ilvl w:val="0"/>
+          <w:numId w:val="18"/>
+        </w:numPr>
+        <w:spacing w:line="240" w:lineRule="auto"/>
+        <w:rPr>
+          <w:rFonts w:eastAsia="Consolas" w:cstheme="minorHAnsi"/>
+          <w:noProof/>
+          <w:color w:val="000000" w:themeColor="text1"/>
+          <w:lang w:val="bg-BG"/>
+        </w:rPr>
+      </w:pPr>
+      <w:r>
+        <w:rPr>
+          <w:rFonts w:eastAsia="Consolas" w:cstheme="minorHAnsi"/>
+          <w:noProof/>
+          <w:color w:val="000000" w:themeColor="text1"/>
+          <w:lang w:val="bg-BG"/>
+        </w:rPr>
+        <w:t xml:space="preserve">Имплементирайте логиката за </w:t>
+      </w:r>
+      <w:r>
+        <w:rPr>
+          <w:rFonts w:eastAsia="Consolas" w:cstheme="minorHAnsi"/>
+          <w:b/>
+          <w:bCs/>
+          <w:noProof/>
+          <w:color w:val="000000" w:themeColor="text1"/>
+          <w:lang w:val="bg-BG"/>
+        </w:rPr>
+        <w:t>"</w:t>
+      </w:r>
+      <w:r>
+        <w:rPr>
+          <w:rStyle w:val="CodeChar"/>
+        </w:rPr>
+        <w:t>add</w:t>
+      </w:r>
+      <w:r>
+        <w:rPr>
+          <w:rFonts w:ascii="Calibri" w:eastAsia="Calibri" w:hAnsi="Calibri" w:cs="Calibri"/>
+          <w:b/>
+          <w:bCs/>
+          <w:noProof/>
+          <w:color w:val="000000" w:themeColor="text1"/>
+          <w:lang w:val="bg-BG"/>
+        </w:rPr>
+        <w:t>"</w:t>
+      </w:r>
+      <w:r>
+        <w:rPr>
+          <w:rFonts w:ascii="Calibri" w:eastAsia="Calibri" w:hAnsi="Calibri" w:cs="Calibri"/>
+          <w:noProof/>
+          <w:color w:val="000000" w:themeColor="text1"/>
+        </w:rPr>
+        <w:t>:</w:t>
+      </w:r>
+    </w:p>
+    <w:p>
+      <w:pPr>
+        <w:pStyle w:val="ac"/>
+        <w:spacing w:line="240" w:lineRule="auto"/>
+        <w:ind w:left="786"/>
+        <w:rPr>
+          <w:rFonts w:eastAsia="Consolas" w:cstheme="minorHAnsi"/>
+          <w:b/>
+          <w:bCs/>
+          <w:noProof/>
+          <w:color w:val="000000" w:themeColor="text1"/>
+          <w:lang w:val="bg-BG"/>
+        </w:rPr>
+      </w:pPr>
+      <w:r>
+        <w:rPr>
+          <w:rFonts w:eastAsia="Consolas" w:cstheme="minorHAnsi"/>
+          <w:b/>
+          <w:bCs/>
+          <w:noProof/>
+          <w:color w:val="000000" w:themeColor="text1"/>
+          <w:lang w:val="bg-BG"/>
+        </w:rPr>
+        <w:drawing>
+          <wp:inline distT="0" distB="0" distL="0" distR="0" wp14:anchorId="721F4815" wp14:editId="402CE02B">
+            <wp:extent cx="2701430" cy="775868"/>
+            <wp:effectExtent l="19050" t="19050" r="22860" b="24765"/>
+            <wp:docPr id="101102669" name="Картина 1"/>
+            <wp:cNvGraphicFramePr>
+              <a:graphicFrameLocks xmlns:a="http://schemas.openxmlformats.org/drawingml/2006/main" noChangeAspect="1"/>
+            </wp:cNvGraphicFramePr>
+            <a:graphic xmlns:a="http://schemas.openxmlformats.org/drawingml/2006/main">
+              <a:graphicData uri="http://schemas.openxmlformats.org/drawingml/2006/picture">
+                <pic:pic xmlns:pic="http://schemas.openxmlformats.org/drawingml/2006/picture">
+                  <pic:nvPicPr>
+                    <pic:cNvPr id="101102669" name=""/>
+                    <pic:cNvPicPr/>
+                  </pic:nvPicPr>
+                  <pic:blipFill>
+                    <a:blip r:embed="rId19"/>
+                    <a:stretch>
+                      <a:fillRect/>
+                    </a:stretch>
+                  </pic:blipFill>
+                  <pic:spPr>
+                    <a:xfrm>
+                      <a:off x="0" y="0"/>
+                      <a:ext cx="2729032" cy="783795"/>
+                    </a:xfrm>
+                    <a:prstGeom prst="rect">
+                      <a:avLst/>
+                    </a:prstGeom>
+                    <a:ln>
+                      <a:solidFill>
+                        <a:schemeClr val="bg1">
+                          <a:lumMod val="75000"/>
+                        </a:schemeClr>
+                      </a:solidFill>
+                    </a:ln>
+                  </pic:spPr>
+                </pic:pic>
+              </a:graphicData>
+            </a:graphic>
+          </wp:inline>
+        </w:drawing>
+      </w:r>
+    </w:p>
+    <w:p>
+      <w:pPr>
+        <w:pStyle w:val="ac"/>
+        <w:numPr>
+          <w:ilvl w:val="0"/>
+          <w:numId w:val="18"/>
+        </w:numPr>
+        <w:spacing w:line="240" w:lineRule="auto"/>
+        <w:rPr>
+          <w:rFonts w:eastAsia="Consolas" w:cstheme="minorHAnsi"/>
+          <w:noProof/>
+          <w:color w:val="000000" w:themeColor="text1"/>
+          <w:lang w:val="bg-BG"/>
+        </w:rPr>
+      </w:pPr>
+      <w:r>
+        <w:rPr>
+          <w:rFonts w:eastAsia="Consolas" w:cstheme="minorHAnsi"/>
+          <w:noProof/>
+          <w:color w:val="000000" w:themeColor="text1"/>
+          <w:lang w:val="bg-BG"/>
+        </w:rPr>
+        <w:t xml:space="preserve">Имплементирайте логиката за </w:t>
+      </w:r>
+      <w:r>
+        <w:rPr>
+          <w:rFonts w:eastAsia="Consolas" w:cstheme="minorHAnsi"/>
+          <w:b/>
+          <w:bCs/>
+          <w:noProof/>
+          <w:color w:val="000000" w:themeColor="text1"/>
+          <w:lang w:val="bg-BG"/>
+        </w:rPr>
+        <w:t>"</w:t>
+      </w:r>
+      <w:r>
+        <w:rPr>
+          <w:rStyle w:val="CodeChar"/>
+        </w:rPr>
+        <w:t>remove</w:t>
+      </w:r>
+      <w:r>
+        <w:rPr>
+          <w:rFonts w:ascii="Calibri" w:eastAsia="Calibri" w:hAnsi="Calibri" w:cs="Calibri"/>
+          <w:b/>
+          <w:bCs/>
+          <w:noProof/>
+          <w:color w:val="000000" w:themeColor="text1"/>
+          <w:lang w:val="bg-BG"/>
+        </w:rPr>
+        <w:t>"</w:t>
+      </w:r>
+      <w:r>
+        <w:rPr>
+          <w:rFonts w:ascii="Calibri" w:eastAsia="Calibri" w:hAnsi="Calibri" w:cs="Calibri"/>
+          <w:noProof/>
+          <w:color w:val="000000" w:themeColor="text1"/>
+        </w:rPr>
+        <w:t>:</w:t>
+      </w:r>
+    </w:p>
+    <w:p>
+      <w:pPr>
+        <w:spacing w:line="240" w:lineRule="auto"/>
+        <w:ind w:left="426" w:firstLine="294"/>
+        <w:rPr>
+          <w:rFonts w:eastAsia="Consolas" w:cstheme="minorHAnsi"/>
+          <w:noProof/>
+          <w:color w:val="000000" w:themeColor="text1"/>
+          <w:lang w:val="bg-BG"/>
+        </w:rPr>
+      </w:pPr>
+      <w:r>
+        <w:rPr>
+          <w:rFonts w:eastAsia="Consolas" w:cstheme="minorHAnsi"/>
+          <w:noProof/>
+          <w:color w:val="000000" w:themeColor="text1"/>
+          <w:lang w:val="bg-BG"/>
+        </w:rPr>
+        <w:drawing>
+          <wp:inline distT="0" distB="0" distL="0" distR="0" wp14:anchorId="535D1412" wp14:editId="42F51A1F">
+            <wp:extent cx="2809003" cy="1549730"/>
+            <wp:effectExtent l="19050" t="19050" r="10795" b="12700"/>
+            <wp:docPr id="914514800" name="Картина 1"/>
+            <wp:cNvGraphicFramePr>
+              <a:graphicFrameLocks xmlns:a="http://schemas.openxmlformats.org/drawingml/2006/main" noChangeAspect="1"/>
+            </wp:cNvGraphicFramePr>
+            <a:graphic xmlns:a="http://schemas.openxmlformats.org/drawingml/2006/main">
+              <a:graphicData uri="http://schemas.openxmlformats.org/drawingml/2006/picture">
+                <pic:pic xmlns:pic="http://schemas.openxmlformats.org/drawingml/2006/picture">
+                  <pic:nvPicPr>
+                    <pic:cNvPr id="914514800" name=""/>
+                    <pic:cNvPicPr/>
+                  </pic:nvPicPr>
+                  <pic:blipFill>
+                    <a:blip r:embed="rId20"/>
+                    <a:stretch>
+                      <a:fillRect/>
+                    </a:stretch>
+                  </pic:blipFill>
+                  <pic:spPr>
+                    <a:xfrm>
+                      <a:off x="0" y="0"/>
+                      <a:ext cx="2830668" cy="1561683"/>
+                    </a:xfrm>
+                    <a:prstGeom prst="rect">
+                      <a:avLst/>
+                    </a:prstGeom>
+                    <a:ln>
+                      <a:solidFill>
+                        <a:schemeClr val="bg1">
+                          <a:lumMod val="75000"/>
+                        </a:schemeClr>
+                      </a:solidFill>
+                    </a:ln>
+                  </pic:spPr>
+                </pic:pic>
+              </a:graphicData>
+            </a:graphic>
+          </wp:inline>
+        </w:drawing>
+      </w:r>
+    </w:p>
+    <w:p>
+      <w:pPr>
+        <w:pStyle w:val="ac"/>
+        <w:numPr>
+          <w:ilvl w:val="0"/>
+          <w:numId w:val="18"/>
+        </w:numPr>
+        <w:spacing w:line="240" w:lineRule="auto"/>
+        <w:rPr>
+          <w:rFonts w:eastAsia="Consolas" w:cstheme="minorHAnsi"/>
+          <w:noProof/>
+          <w:color w:val="000000" w:themeColor="text1"/>
+          <w:lang w:val="bg-BG"/>
+        </w:rPr>
+      </w:pPr>
+      <w:r>
+        <w:rPr>
+          <w:rFonts w:eastAsia="Consolas" w:cstheme="minorHAnsi"/>
+          <w:noProof/>
+          <w:color w:val="000000" w:themeColor="text1"/>
+          <w:lang w:val="bg-BG"/>
+        </w:rPr>
+        <w:t xml:space="preserve">След </w:t>
+      </w:r>
+      <w:r>
+        <w:rPr>
+          <w:rFonts w:eastAsia="Consolas" w:cstheme="minorHAnsi"/>
+          <w:b/>
+          <w:bCs/>
+          <w:noProof/>
+          <w:color w:val="000000" w:themeColor="text1"/>
+        </w:rPr>
+        <w:t>switch case</w:t>
+      </w:r>
+      <w:r>
+        <w:rPr>
+          <w:rFonts w:ascii="Consolas" w:eastAsia="Consolas" w:hAnsi="Consolas" w:cstheme="minorHAnsi"/>
+          <w:b/>
+          <w:bCs/>
+          <w:noProof/>
+          <w:color w:val="000000" w:themeColor="text1"/>
+          <w:lang w:val="bg-BG"/>
+        </w:rPr>
+        <w:t>-а</w:t>
+      </w:r>
+      <w:r>
+        <w:rPr>
+          <w:rFonts w:eastAsia="Consolas" w:cstheme="minorHAnsi"/>
+          <w:noProof/>
+          <w:color w:val="000000" w:themeColor="text1"/>
+          <w:lang w:val="bg-BG"/>
+        </w:rPr>
+        <w:t xml:space="preserve"> прочетете</w:t>
+      </w:r>
+      <w:r>
+        <w:rPr>
+          <w:rFonts w:eastAsia="Consolas" w:cstheme="minorHAnsi"/>
+          <w:noProof/>
+          <w:color w:val="000000" w:themeColor="text1"/>
+        </w:rPr>
+        <w:t xml:space="preserve"> </w:t>
+      </w:r>
+      <w:r>
+        <w:rPr>
+          <w:rFonts w:eastAsia="Consolas" w:cstheme="minorHAnsi"/>
+          <w:noProof/>
+          <w:color w:val="000000" w:themeColor="text1"/>
+          <w:lang w:val="bg-BG"/>
+        </w:rPr>
+        <w:t>отново</w:t>
+      </w:r>
+      <w:r>
+        <w:rPr>
+          <w:rFonts w:eastAsia="Consolas" w:cstheme="minorHAnsi"/>
+          <w:noProof/>
+          <w:color w:val="000000" w:themeColor="text1"/>
+          <w:lang w:val="bg-BG"/>
+        </w:rPr>
+        <w:t xml:space="preserve"> масива </w:t>
+      </w:r>
+      <w:r>
+        <w:rPr>
+          <w:rFonts w:ascii="Consolas" w:eastAsia="Consolas" w:hAnsi="Consolas" w:cstheme="minorHAnsi"/>
+          <w:b/>
+          <w:bCs/>
+          <w:noProof/>
+          <w:color w:val="000000" w:themeColor="text1"/>
+        </w:rPr>
+        <w:t>command</w:t>
+      </w:r>
+      <w:r>
+        <w:rPr>
+          <w:rFonts w:eastAsia="Consolas" w:cstheme="minorHAnsi"/>
+          <w:noProof/>
+          <w:color w:val="000000" w:themeColor="text1"/>
+          <w:lang w:val="bg-BG"/>
+        </w:rPr>
+        <w:t>:</w:t>
+      </w:r>
+    </w:p>
+    <w:p>
+      <w:pPr>
+        <w:pStyle w:val="ac"/>
+        <w:spacing w:line="240" w:lineRule="auto"/>
+        <w:ind w:left="786"/>
+        <w:rPr>
+          <w:rFonts w:eastAsia="Consolas" w:cstheme="minorHAnsi"/>
+          <w:noProof/>
+          <w:color w:val="000000" w:themeColor="text1"/>
+          <w:lang w:val="bg-BG"/>
+        </w:rPr>
+      </w:pPr>
+      <w:r>
+        <w:rPr>
+          <w:rFonts w:eastAsia="Consolas" w:cstheme="minorHAnsi"/>
+          <w:noProof/>
+          <w:color w:val="000000" w:themeColor="text1"/>
+          <w:lang w:val="bg-BG"/>
+        </w:rPr>
+        <w:drawing>
+          <wp:inline distT="0" distB="0" distL="0" distR="0" wp14:anchorId="29C5629C" wp14:editId="6649B59A">
+            <wp:extent cx="3704895" cy="189239"/>
+            <wp:effectExtent l="19050" t="19050" r="10160" b="20320"/>
+            <wp:docPr id="679408689" name="Картина 1"/>
+            <wp:cNvGraphicFramePr>
+              <a:graphicFrameLocks xmlns:a="http://schemas.openxmlformats.org/drawingml/2006/main" noChangeAspect="1"/>
+            </wp:cNvGraphicFramePr>
+            <a:graphic xmlns:a="http://schemas.openxmlformats.org/drawingml/2006/main">
+              <a:graphicData uri="http://schemas.openxmlformats.org/drawingml/2006/picture">
+                <pic:pic xmlns:pic="http://schemas.openxmlformats.org/drawingml/2006/picture">
+                  <pic:nvPicPr>
+                    <pic:cNvPr id="679408689" name=""/>
+                    <pic:cNvPicPr/>
+                  </pic:nvPicPr>
+                  <pic:blipFill>
+                    <a:blip r:embed="rId21"/>
+                    <a:stretch>
+                      <a:fillRect/>
+                    </a:stretch>
+                  </pic:blipFill>
+                  <pic:spPr>
+                    <a:xfrm>
+                      <a:off x="0" y="0"/>
+                      <a:ext cx="3913227" cy="199880"/>
+                    </a:xfrm>
+                    <a:prstGeom prst="rect">
+                      <a:avLst/>
+                    </a:prstGeom>
+                    <a:ln>
+                      <a:solidFill>
+                        <a:schemeClr val="bg1">
+                          <a:lumMod val="75000"/>
+                        </a:schemeClr>
+                      </a:solidFill>
+                    </a:ln>
+                  </pic:spPr>
+                </pic:pic>
+              </a:graphicData>
+            </a:graphic>
+          </wp:inline>
+        </w:drawing>
+      </w:r>
+    </w:p>
+    <w:p>
+      <w:pPr>
+        <w:pStyle w:val="ac"/>
+        <w:numPr>
+          <w:ilvl w:val="0"/>
+          <w:numId w:val="18"/>
+        </w:numPr>
+        <w:spacing w:line="240" w:lineRule="auto"/>
+        <w:rPr>
+          <w:rFonts w:eastAsia="Consolas" w:cstheme="minorHAnsi"/>
+          <w:noProof/>
+          <w:color w:val="000000" w:themeColor="text1"/>
+          <w:lang w:val="bg-BG"/>
+        </w:rPr>
+      </w:pPr>
+      <w:r>
+        <w:rPr>
+          <w:rFonts w:eastAsia="Consolas" w:cstheme="minorHAnsi"/>
+          <w:noProof/>
+          <w:color w:val="000000" w:themeColor="text1"/>
+          <w:lang w:val="bg-BG"/>
+        </w:rPr>
+        <w:t xml:space="preserve">Накрая отпечатайте </w:t>
+      </w:r>
+      <w:r>
+        <w:rPr>
+          <w:rFonts w:eastAsia="Consolas" w:cstheme="minorHAnsi"/>
+          <w:noProof/>
+          <w:color w:val="000000" w:themeColor="text1"/>
+          <w:lang w:val="bg-BG"/>
+        </w:rPr>
+        <w:t>сумата на стека:</w:t>
+      </w:r>
+    </w:p>
+    <w:p>
+      <w:pPr>
+        <w:pStyle w:val="ac"/>
+        <w:spacing w:line="240" w:lineRule="auto"/>
+        <w:ind w:left="786"/>
+        <w:rPr>
+          <w:rFonts w:eastAsia="Consolas" w:cstheme="minorHAnsi"/>
+          <w:noProof/>
+          <w:color w:val="000000" w:themeColor="text1"/>
+          <w:lang w:val="bg-BG"/>
+        </w:rPr>
+      </w:pPr>
+      <w:r>
+        <w:rPr>
+          <w:rFonts w:eastAsia="Consolas" w:cstheme="minorHAnsi"/>
+          <w:noProof/>
+          <w:color w:val="000000" w:themeColor="text1"/>
+          <w:lang w:val="bg-BG"/>
+        </w:rPr>
+        <w:drawing>
+          <wp:inline distT="0" distB="0" distL="0" distR="0" wp14:anchorId="7424E730" wp14:editId="4D01648C">
+            <wp:extent cx="4073030" cy="173304"/>
+            <wp:effectExtent l="19050" t="19050" r="3810" b="17780"/>
+            <wp:docPr id="342160724" name="Картина 1"/>
+            <wp:cNvGraphicFramePr>
+              <a:graphicFrameLocks xmlns:a="http://schemas.openxmlformats.org/drawingml/2006/main" noChangeAspect="1"/>
+            </wp:cNvGraphicFramePr>
+            <a:graphic xmlns:a="http://schemas.openxmlformats.org/drawingml/2006/main">
+              <a:graphicData uri="http://schemas.openxmlformats.org/drawingml/2006/picture">
+                <pic:pic xmlns:pic="http://schemas.openxmlformats.org/drawingml/2006/picture">
+                  <pic:nvPicPr>
+                    <pic:cNvPr id="342160724" name=""/>
+                    <pic:cNvPicPr/>
+                  </pic:nvPicPr>
+                  <pic:blipFill>
+                    <a:blip r:embed="rId22"/>
+                    <a:stretch>
+                      <a:fillRect/>
+                    </a:stretch>
+                  </pic:blipFill>
+                  <pic:spPr>
+                    <a:xfrm>
+                      <a:off x="0" y="0"/>
+                      <a:ext cx="4359052" cy="185474"/>
+                    </a:xfrm>
+                    <a:prstGeom prst="rect">
+                      <a:avLst/>
+                    </a:prstGeom>
+                    <a:ln>
+                      <a:solidFill>
+                        <a:schemeClr val="bg1">
+                          <a:lumMod val="75000"/>
+                        </a:schemeClr>
+                      </a:solidFill>
+                    </a:ln>
+                  </pic:spPr>
+                </pic:pic>
+              </a:graphicData>
+            </a:graphic>
+          </wp:inline>
+        </w:drawing>
+      </w:r>
+    </w:p>
+    <w:p>
+      <w:pPr>
+        <w:pStyle w:val="2"/>
         <w:numPr>
           <w:ilvl w:val="0"/>
           <w:numId w:val="10"/>
@@ -2064,7 +3952,7 @@
     </w:p>
     <w:p>
       <w:pPr>
-        <w:pStyle w:val="Heading3"/>
+        <w:pStyle w:val="3"/>
         <w:rPr>
           <w:lang w:val="bg-BG"/>
         </w:rPr>
@@ -2078,7 +3966,7 @@
     </w:p>
     <w:tbl>
       <w:tblPr>
-        <w:tblStyle w:val="TableGrid"/>
+        <w:tblStyle w:val="af"/>
         <w:tblW w:w="0" w:type="auto"/>
         <w:tblInd w:w="75" w:type="dxa"/>
         <w:tblLayout w:type="fixed"/>
@@ -2252,7 +4140,7 @@
     </w:tbl>
     <w:p>
       <w:pPr>
-        <w:pStyle w:val="Heading3"/>
+        <w:pStyle w:val="3"/>
         <w:rPr>
           <w:lang w:val="bg-BG"/>
         </w:rPr>
@@ -2266,7 +4154,7 @@
     </w:p>
     <w:p>
       <w:pPr>
-        <w:pStyle w:val="ListParagraph"/>
+        <w:pStyle w:val="ac"/>
         <w:numPr>
           <w:ilvl w:val="0"/>
           <w:numId w:val="3"/>
@@ -2301,7 +4189,7 @@
     </w:p>
     <w:p>
       <w:pPr>
-        <w:pStyle w:val="ListParagraph"/>
+        <w:pStyle w:val="ac"/>
         <w:numPr>
           <w:ilvl w:val="0"/>
           <w:numId w:val="3"/>
@@ -2334,7 +4222,7 @@
     </w:p>
     <w:p>
       <w:pPr>
-        <w:pStyle w:val="ListParagraph"/>
+        <w:pStyle w:val="ac"/>
         <w:numPr>
           <w:ilvl w:val="1"/>
           <w:numId w:val="3"/>
@@ -2385,7 +4273,7 @@
     </w:p>
     <w:p>
       <w:pPr>
-        <w:pStyle w:val="ListParagraph"/>
+        <w:pStyle w:val="ac"/>
         <w:numPr>
           <w:ilvl w:val="1"/>
           <w:numId w:val="3"/>
@@ -2405,6 +4293,7 @@
           <w:color w:val="000000" w:themeColor="text1"/>
           <w:lang w:val="bg-BG"/>
         </w:rPr>
+        <w:lastRenderedPageBreak/>
         <w:t xml:space="preserve">или използвате </w:t>
       </w:r>
       <w:r>
@@ -2428,7 +4317,7 @@
     </w:p>
     <w:p>
       <w:pPr>
-        <w:pStyle w:val="Heading2"/>
+        <w:pStyle w:val="2"/>
         <w:numPr>
           <w:ilvl w:val="0"/>
           <w:numId w:val="10"/>
@@ -2547,7 +4436,7 @@
     </w:p>
     <w:p>
       <w:pPr>
-        <w:pStyle w:val="Heading3"/>
+        <w:pStyle w:val="3"/>
         <w:rPr>
           <w:lang w:val="bg-BG"/>
         </w:rPr>
@@ -2561,7 +4450,7 @@
     </w:p>
     <w:tbl>
       <w:tblPr>
-        <w:tblStyle w:val="TableGrid"/>
+        <w:tblStyle w:val="af"/>
         <w:tblW w:w="0" w:type="auto"/>
         <w:tblInd w:w="75" w:type="dxa"/>
         <w:tblLayout w:type="fixed"/>
@@ -2782,22 +4671,21 @@
     </w:tbl>
     <w:p>
       <w:pPr>
-        <w:pStyle w:val="Heading3"/>
-        <w:rPr>
-          <w:lang w:val="bg-BG"/>
-        </w:rPr>
-      </w:pPr>
-      <w:r>
-        <w:rPr>
-          <w:lang w:val="bg-BG"/>
-        </w:rPr>
-        <w:lastRenderedPageBreak/>
+        <w:pStyle w:val="3"/>
+        <w:rPr>
+          <w:lang w:val="bg-BG"/>
+        </w:rPr>
+      </w:pPr>
+      <w:r>
+        <w:rPr>
+          <w:lang w:val="bg-BG"/>
+        </w:rPr>
         <w:t>Насоки</w:t>
       </w:r>
     </w:p>
     <w:p>
       <w:pPr>
-        <w:pStyle w:val="ListParagraph"/>
+        <w:pStyle w:val="ac"/>
         <w:numPr>
           <w:ilvl w:val="0"/>
           <w:numId w:val="2"/>
@@ -2822,7 +4710,7 @@
     </w:p>
     <w:p>
       <w:pPr>
-        <w:pStyle w:val="ListParagraph"/>
+        <w:pStyle w:val="ac"/>
         <w:numPr>
           <w:ilvl w:val="1"/>
           <w:numId w:val="2"/>
@@ -2864,7 +4752,7 @@
     </w:p>
     <w:p>
       <w:pPr>
-        <w:pStyle w:val="ListParagraph"/>
+        <w:pStyle w:val="ac"/>
         <w:numPr>
           <w:ilvl w:val="1"/>
           <w:numId w:val="2"/>
@@ -2948,7 +4836,7 @@
     </w:p>
     <w:p>
       <w:pPr>
-        <w:pStyle w:val="ListParagraph"/>
+        <w:pStyle w:val="ac"/>
         <w:numPr>
           <w:ilvl w:val="1"/>
           <w:numId w:val="2"/>
@@ -2973,7 +4861,7 @@
     </w:p>
     <w:p>
       <w:pPr>
-        <w:pStyle w:val="Heading2"/>
+        <w:pStyle w:val="2"/>
         <w:numPr>
           <w:ilvl w:val="0"/>
           <w:numId w:val="10"/>
@@ -3297,7 +5185,7 @@
     </w:p>
     <w:p>
       <w:pPr>
-        <w:pStyle w:val="Heading3"/>
+        <w:pStyle w:val="3"/>
         <w:rPr>
           <w:lang w:val="bg-BG"/>
         </w:rPr>
@@ -3311,7 +5199,7 @@
     </w:p>
     <w:tbl>
       <w:tblPr>
-        <w:tblStyle w:val="TableGrid"/>
+        <w:tblStyle w:val="af"/>
         <w:tblW w:w="0" w:type="auto"/>
         <w:tblLayout w:type="fixed"/>
         <w:tblCellMar>
@@ -3725,6 +5613,7 @@
                 <w:rFonts w:ascii="Consolas" w:eastAsia="Consolas" w:hAnsi="Consolas" w:cs="Consolas"/>
                 <w:noProof/>
               </w:rPr>
+              <w:lastRenderedPageBreak/>
               <w:t>Removed Jack</w:t>
             </w:r>
           </w:p>
@@ -3766,7 +5655,7 @@
     </w:tbl>
     <w:p>
       <w:pPr>
-        <w:pStyle w:val="Heading2"/>
+        <w:pStyle w:val="2"/>
         <w:numPr>
           <w:ilvl w:val="0"/>
           <w:numId w:val="10"/>
@@ -3774,6 +5663,7 @@
         <w:ind w:left="360"/>
       </w:pPr>
       <w:r>
+        <w:lastRenderedPageBreak/>
         <w:t>Задръстване</w:t>
       </w:r>
     </w:p>
@@ -4187,7 +6077,7 @@
     </w:p>
     <w:p>
       <w:pPr>
-        <w:pStyle w:val="Heading3"/>
+        <w:pStyle w:val="3"/>
         <w:rPr>
           <w:lang w:val="bg-BG"/>
         </w:rPr>
@@ -4201,7 +6091,7 @@
     </w:p>
     <w:p>
       <w:pPr>
-        <w:pStyle w:val="ListParagraph"/>
+        <w:pStyle w:val="ac"/>
         <w:numPr>
           <w:ilvl w:val="0"/>
           <w:numId w:val="11"/>
@@ -4290,7 +6180,7 @@
     </w:p>
     <w:p>
       <w:pPr>
-        <w:pStyle w:val="ListParagraph"/>
+        <w:pStyle w:val="ac"/>
         <w:numPr>
           <w:ilvl w:val="0"/>
           <w:numId w:val="11"/>
@@ -4398,7 +6288,7 @@
     </w:p>
     <w:p>
       <w:pPr>
-        <w:pStyle w:val="ListParagraph"/>
+        <w:pStyle w:val="ac"/>
         <w:numPr>
           <w:ilvl w:val="0"/>
           <w:numId w:val="11"/>
@@ -4466,22 +6356,21 @@
     </w:p>
     <w:p>
       <w:pPr>
-        <w:pStyle w:val="Heading3"/>
-        <w:rPr>
-          <w:lang w:val="bg-BG"/>
-        </w:rPr>
-      </w:pPr>
-      <w:r>
-        <w:rPr>
-          <w:lang w:val="bg-BG"/>
-        </w:rPr>
-        <w:lastRenderedPageBreak/>
+        <w:pStyle w:val="3"/>
+        <w:rPr>
+          <w:lang w:val="bg-BG"/>
+        </w:rPr>
+      </w:pPr>
+      <w:r>
+        <w:rPr>
+          <w:lang w:val="bg-BG"/>
+        </w:rPr>
         <w:t>Изход</w:t>
       </w:r>
     </w:p>
     <w:p>
       <w:pPr>
-        <w:pStyle w:val="ListParagraph"/>
+        <w:pStyle w:val="ac"/>
         <w:numPr>
           <w:ilvl w:val="0"/>
           <w:numId w:val="12"/>
@@ -4558,7 +6447,7 @@
     </w:p>
     <w:p>
       <w:pPr>
-        <w:pStyle w:val="Heading3"/>
+        <w:pStyle w:val="3"/>
         <w:rPr>
           <w:lang w:val="bg-BG"/>
         </w:rPr>
@@ -4572,7 +6461,7 @@
     </w:p>
     <w:tbl>
       <w:tblPr>
-        <w:tblStyle w:val="TableGrid"/>
+        <w:tblStyle w:val="af"/>
         <w:tblW w:w="0" w:type="auto"/>
         <w:tblInd w:w="-5" w:type="dxa"/>
         <w:tblLayout w:type="fixed"/>
@@ -5382,16 +7271,9 @@
         </w:rPr>
       </w:pPr>
     </w:p>
-    <w:p>
-      <w:pPr>
-        <w:rPr>
-          <w:lang w:val="bg-BG"/>
-        </w:rPr>
-      </w:pPr>
-    </w:p>
     <w:sectPr>
-      <w:headerReference w:type="default" r:id="rId9"/>
-      <w:footerReference w:type="default" r:id="rId10"/>
+      <w:headerReference w:type="default" r:id="rId23"/>
+      <w:footerReference w:type="default" r:id="rId24"/>
       <w:pgSz w:w="11909" w:h="16834" w:code="9"/>
       <w:pgMar w:top="567" w:right="737" w:bottom="680" w:left="737" w:header="567" w:footer="510" w:gutter="0"/>
       <w:cols w:space="720"/>
@@ -5430,7 +7312,7 @@
 <w:ftr xmlns:wpc="http://schemas.microsoft.com/office/word/2010/wordprocessingCanvas" xmlns:cx="http://schemas.microsoft.com/office/drawing/2014/chartex" xmlns:cx1="http://schemas.microsoft.com/office/drawing/2015/9/8/chartex" xmlns:cx2="http://schemas.microsoft.com/office/drawing/2015/10/21/chartex" xmlns:cx3="http://schemas.microsoft.com/office/drawing/2016/5/9/chartex" xmlns:cx4="http://schemas.microsoft.com/office/drawing/2016/5/10/chartex" xmlns:cx5="http://schemas.microsoft.com/office/drawing/2016/5/11/chartex" xmlns:cx6="http://schemas.microsoft.com/office/drawing/2016/5/12/chartex" xmlns:cx7="http://schemas.microsoft.com/office/drawing/2016/5/13/chartex" xmlns:cx8="http://schemas.microsoft.com/office/drawing/2016/5/14/chartex" xmlns:mc="http://schemas.openxmlformats.org/markup-compatibility/2006" xmlns:aink="http://schemas.microsoft.com/office/drawing/2016/ink" xmlns:am3d="http://schemas.microsoft.com/office/drawing/2017/model3d" xmlns:o="urn:schemas-microsoft-com:office:office" xmlns:oel="http://schemas.microsoft.com/office/2019/extlst" xmlns:r="http://schemas.openxmlformats.org/officeDocument/2006/relationships" xmlns:m="http://schemas.openxmlformats.org/officeDocument/2006/math" xmlns:v="urn:schemas-microsoft-com:vml" xmlns:wp14="http://schemas.microsoft.com/office/word/2010/wordprocessingDrawing" xmlns:wp="http://schemas.openxmlformats.org/drawingml/2006/wordprocessingDrawing" xmlns:w10="urn:schemas-microsoft-com:office:word" xmlns:w="http://schemas.openxmlformats.org/wordprocessingml/2006/main" xmlns:w14="http://schemas.microsoft.com/office/word/2010/wordml" xmlns:w15="http://schemas.microsoft.com/office/word/2012/wordml" xmlns:w16cex="http://schemas.microsoft.com/office/word/2018/wordml/cex" xmlns:w16cid="http://schemas.microsoft.com/office/word/2016/wordml/cid" xmlns:w16="http://schemas.microsoft.com/office/word/2018/wordml" xmlns:w16sdtdh="http://schemas.microsoft.com/office/word/2020/wordml/sdtdatahash" xmlns:w16se="http://schemas.microsoft.com/office/word/2015/wordml/symex" xmlns:wpg="http://schemas.microsoft.com/office/word/2010/wordprocessingGroup" xmlns:wpi="http://schemas.microsoft.com/office/word/2010/wordprocessingInk" xmlns:wne="http://schemas.microsoft.com/office/word/2006/wordml" xmlns:wps="http://schemas.microsoft.com/office/word/2010/wordprocessingShape" mc:Ignorable="w14 w15 w16se w16cid w16 w16cex w16sdtdh wp14">
   <w:p>
     <w:pPr>
-      <w:pStyle w:val="Footer"/>
+      <w:pStyle w:val="a5"/>
       <w:rPr>
         <w:lang w:val="bg-BG"/>
       </w:rPr>
@@ -5637,7 +7519,7 @@
                           <w:hyperlink r:id="rId1" w:history="1">
                             <w:r>
                               <w:rPr>
-                                <w:rStyle w:val="Hyperlink"/>
+                                <w:rStyle w:val="a9"/>
                                 <w:noProof/>
                                 <w:color w:val="95B3D7" w:themeColor="accent1" w:themeTint="99"/>
                                 <w:sz w:val="17"/>
@@ -5647,7 +7529,7 @@
                             </w:r>
                             <w:r>
                               <w:rPr>
-                                <w:rStyle w:val="Hyperlink"/>
+                                <w:rStyle w:val="a9"/>
                                 <w:noProof/>
                                 <w:color w:val="95B3D7" w:themeColor="accent1" w:themeTint="99"/>
                                 <w:sz w:val="17"/>
@@ -5658,7 +7540,7 @@
                             </w:r>
                             <w:r>
                               <w:rPr>
-                                <w:rStyle w:val="Hyperlink"/>
+                                <w:rStyle w:val="a9"/>
                                 <w:noProof/>
                                 <w:color w:val="95B3D7" w:themeColor="accent1" w:themeTint="99"/>
                                 <w:sz w:val="17"/>
@@ -5668,7 +7550,7 @@
                             </w:r>
                             <w:r>
                               <w:rPr>
-                                <w:rStyle w:val="Hyperlink"/>
+                                <w:rStyle w:val="a9"/>
                                 <w:noProof/>
                                 <w:color w:val="95B3D7" w:themeColor="accent1" w:themeTint="99"/>
                                 <w:sz w:val="17"/>
@@ -5679,7 +7561,7 @@
                             </w:r>
                             <w:r>
                               <w:rPr>
-                                <w:rStyle w:val="Hyperlink"/>
+                                <w:rStyle w:val="a9"/>
                                 <w:noProof/>
                                 <w:color w:val="95B3D7" w:themeColor="accent1" w:themeTint="99"/>
                                 <w:sz w:val="17"/>
@@ -5689,7 +7571,7 @@
                             </w:r>
                             <w:r>
                               <w:rPr>
-                                <w:rStyle w:val="Hyperlink"/>
+                                <w:rStyle w:val="a9"/>
                                 <w:noProof/>
                                 <w:color w:val="95B3D7" w:themeColor="accent1" w:themeTint="99"/>
                                 <w:sz w:val="17"/>
@@ -5700,7 +7582,7 @@
                             </w:r>
                             <w:r>
                               <w:rPr>
-                                <w:rStyle w:val="Hyperlink"/>
+                                <w:rStyle w:val="a9"/>
                                 <w:noProof/>
                                 <w:color w:val="95B3D7" w:themeColor="accent1" w:themeTint="99"/>
                                 <w:sz w:val="17"/>
@@ -5710,7 +7592,7 @@
                             </w:r>
                             <w:r>
                               <w:rPr>
-                                <w:rStyle w:val="Hyperlink"/>
+                                <w:rStyle w:val="a9"/>
                                 <w:noProof/>
                                 <w:color w:val="95B3D7" w:themeColor="accent1" w:themeTint="99"/>
                                 <w:sz w:val="17"/>
@@ -5721,7 +7603,7 @@
                             </w:r>
                             <w:r>
                               <w:rPr>
-                                <w:rStyle w:val="Hyperlink"/>
+                                <w:rStyle w:val="a9"/>
                                 <w:noProof/>
                                 <w:color w:val="95B3D7" w:themeColor="accent1" w:themeTint="99"/>
                                 <w:sz w:val="17"/>
@@ -5731,7 +7613,7 @@
                             </w:r>
                             <w:r>
                               <w:rPr>
-                                <w:rStyle w:val="Hyperlink"/>
+                                <w:rStyle w:val="a9"/>
                                 <w:noProof/>
                                 <w:color w:val="95B3D7" w:themeColor="accent1" w:themeTint="99"/>
                                 <w:sz w:val="17"/>
@@ -5742,7 +7624,7 @@
                             </w:r>
                             <w:r>
                               <w:rPr>
-                                <w:rStyle w:val="Hyperlink"/>
+                                <w:rStyle w:val="a9"/>
                                 <w:noProof/>
                                 <w:color w:val="95B3D7" w:themeColor="accent1" w:themeTint="99"/>
                                 <w:sz w:val="17"/>
@@ -5775,7 +7657,7 @@
               <v:stroke joinstyle="miter"/>
               <v:path gradientshapeok="t" o:connecttype="rect"/>
             </v:shapetype>
-            <v:shape id="Text Box 16" o:spid="_x0000_s1026" type="#_x0000_t202" style="position:absolute;margin-left:101.15pt;margin-top:6.95pt;width:418.95pt;height:40.45pt;z-index:251660288;visibility:visible;mso-wrap-style:square;mso-width-percent:0;mso-height-percent:0;mso-wrap-distance-left:9pt;mso-wrap-distance-top:0;mso-wrap-distance-right:9pt;mso-wrap-distance-bottom:0;mso-position-horizontal:absolute;mso-position-horizontal-relative:text;mso-position-vertical:absolute;mso-position-vertical-relative:text;mso-width-percent:0;mso-height-percent:0;mso-width-relative:page;mso-height-relative:page;v-text-anchor:top" o:gfxdata="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" filled="f" stroked="f">
+            <v:shape id="Text Box 16" o:spid="_x0000_s1026" type="#_x0000_t202" style="position:absolute;margin-left:101.15pt;margin-top:6.95pt;width:418.95pt;height:40.45pt;z-index:251660288;visibility:visible;mso-wrap-style:square;mso-width-percent:0;mso-height-percent:0;mso-wrap-distance-left:9pt;mso-wrap-distance-top:0;mso-wrap-distance-right:9pt;mso-wrap-distance-bottom:0;mso-position-horizontal:absolute;mso-position-horizontal-relative:text;mso-position-vertical:absolute;mso-position-vertical-relative:text;mso-width-percent:0;mso-height-percent:0;mso-width-relative:page;mso-height-relative:page;v-text-anchor:top" o:gfxdata="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" filled="f" stroked="f">
               <v:textbox inset=".5mm,1.2mm,.5mm,.5mm">
                 <w:txbxContent>
                   <w:p>
@@ -5934,7 +7816,7 @@
                     <w:hyperlink r:id="rId2" w:history="1">
                       <w:r>
                         <w:rPr>
-                          <w:rStyle w:val="Hyperlink"/>
+                          <w:rStyle w:val="a9"/>
                           <w:noProof/>
                           <w:color w:val="95B3D7" w:themeColor="accent1" w:themeTint="99"/>
                           <w:sz w:val="17"/>
@@ -5944,7 +7826,7 @@
                       </w:r>
                       <w:r>
                         <w:rPr>
-                          <w:rStyle w:val="Hyperlink"/>
+                          <w:rStyle w:val="a9"/>
                           <w:noProof/>
                           <w:color w:val="95B3D7" w:themeColor="accent1" w:themeTint="99"/>
                           <w:sz w:val="17"/>
@@ -5955,7 +7837,7 @@
                       </w:r>
                       <w:r>
                         <w:rPr>
-                          <w:rStyle w:val="Hyperlink"/>
+                          <w:rStyle w:val="a9"/>
                           <w:noProof/>
                           <w:color w:val="95B3D7" w:themeColor="accent1" w:themeTint="99"/>
                           <w:sz w:val="17"/>
@@ -5965,7 +7847,7 @@
                       </w:r>
                       <w:r>
                         <w:rPr>
-                          <w:rStyle w:val="Hyperlink"/>
+                          <w:rStyle w:val="a9"/>
                           <w:noProof/>
                           <w:color w:val="95B3D7" w:themeColor="accent1" w:themeTint="99"/>
                           <w:sz w:val="17"/>
@@ -5976,7 +7858,7 @@
                       </w:r>
                       <w:r>
                         <w:rPr>
-                          <w:rStyle w:val="Hyperlink"/>
+                          <w:rStyle w:val="a9"/>
                           <w:noProof/>
                           <w:color w:val="95B3D7" w:themeColor="accent1" w:themeTint="99"/>
                           <w:sz w:val="17"/>
@@ -5986,7 +7868,7 @@
                       </w:r>
                       <w:r>
                         <w:rPr>
-                          <w:rStyle w:val="Hyperlink"/>
+                          <w:rStyle w:val="a9"/>
                           <w:noProof/>
                           <w:color w:val="95B3D7" w:themeColor="accent1" w:themeTint="99"/>
                           <w:sz w:val="17"/>
@@ -5997,7 +7879,7 @@
                       </w:r>
                       <w:r>
                         <w:rPr>
-                          <w:rStyle w:val="Hyperlink"/>
+                          <w:rStyle w:val="a9"/>
                           <w:noProof/>
                           <w:color w:val="95B3D7" w:themeColor="accent1" w:themeTint="99"/>
                           <w:sz w:val="17"/>
@@ -6007,7 +7889,7 @@
                       </w:r>
                       <w:r>
                         <w:rPr>
-                          <w:rStyle w:val="Hyperlink"/>
+                          <w:rStyle w:val="a9"/>
                           <w:noProof/>
                           <w:color w:val="95B3D7" w:themeColor="accent1" w:themeTint="99"/>
                           <w:sz w:val="17"/>
@@ -6018,7 +7900,7 @@
                       </w:r>
                       <w:r>
                         <w:rPr>
-                          <w:rStyle w:val="Hyperlink"/>
+                          <w:rStyle w:val="a9"/>
                           <w:noProof/>
                           <w:color w:val="95B3D7" w:themeColor="accent1" w:themeTint="99"/>
                           <w:sz w:val="17"/>
@@ -6028,7 +7910,7 @@
                       </w:r>
                       <w:r>
                         <w:rPr>
-                          <w:rStyle w:val="Hyperlink"/>
+                          <w:rStyle w:val="a9"/>
                           <w:noProof/>
                           <w:color w:val="95B3D7" w:themeColor="accent1" w:themeTint="99"/>
                           <w:sz w:val="17"/>
@@ -6039,7 +7921,7 @@
                       </w:r>
                       <w:r>
                         <w:rPr>
-                          <w:rStyle w:val="Hyperlink"/>
+                          <w:rStyle w:val="a9"/>
                           <w:noProof/>
                           <w:color w:val="95B3D7" w:themeColor="accent1" w:themeTint="99"/>
                           <w:sz w:val="17"/>
@@ -6204,7 +8086,7 @@
   </w:p>
   <w:p>
     <w:pPr>
-      <w:pStyle w:val="Footer"/>
+      <w:pStyle w:val="a5"/>
     </w:pPr>
     <w:r>
       <w:rPr>
@@ -6417,7 +8299,7 @@
         </mc:Choice>
         <mc:Fallback>
           <w:pict>
-            <v:shape w14:anchorId="0D7D8A2E" id="Text Box 4" o:spid="_x0000_s1027" type="#_x0000_t202" style="position:absolute;margin-left:444.65pt;margin-top:8.35pt;width:70.9pt;height:15.9pt;z-index:251661312;visibility:visible;mso-wrap-style:square;mso-width-percent:0;mso-height-percent:0;mso-wrap-distance-left:9pt;mso-wrap-distance-top:0;mso-wrap-distance-right:9pt;mso-wrap-distance-bottom:0;mso-position-horizontal:absolute;mso-position-horizontal-relative:text;mso-position-vertical:absolute;mso-position-vertical-relative:text;mso-width-percent:0;mso-height-percent:0;mso-width-relative:page;mso-height-relative:page;v-text-anchor:middle" o:gfxdata="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" filled="f" stroked="f" strokeweight=".5pt">
+            <v:shape w14:anchorId="0D7D8A2E" id="Text Box 4" o:spid="_x0000_s1027" type="#_x0000_t202" style="position:absolute;margin-left:444.65pt;margin-top:8.35pt;width:70.9pt;height:15.9pt;z-index:251661312;visibility:visible;mso-wrap-style:square;mso-width-percent:0;mso-height-percent:0;mso-wrap-distance-left:9pt;mso-wrap-distance-top:0;mso-wrap-distance-right:9pt;mso-wrap-distance-bottom:0;mso-position-horizontal:absolute;mso-position-horizontal-relative:text;mso-position-vertical:absolute;mso-position-vertical-relative:text;mso-width-percent:0;mso-height-percent:0;mso-width-relative:page;mso-height-relative:page;v-text-anchor:middle" o:gfxdata="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" filled="f" stroked="f" strokeweight=".5pt">
               <v:textbox inset="0,0,0,0">
                 <w:txbxContent>
                   <w:p>
@@ -6595,7 +8477,7 @@
 <w:hdr xmlns:wpc="http://schemas.microsoft.com/office/word/2010/wordprocessingCanvas" xmlns:cx="http://schemas.microsoft.com/office/drawing/2014/chartex" xmlns:cx1="http://schemas.microsoft.com/office/drawing/2015/9/8/chartex" xmlns:cx2="http://schemas.microsoft.com/office/drawing/2015/10/21/chartex" xmlns:cx3="http://schemas.microsoft.com/office/drawing/2016/5/9/chartex" xmlns:cx4="http://schemas.microsoft.com/office/drawing/2016/5/10/chartex" xmlns:cx5="http://schemas.microsoft.com/office/drawing/2016/5/11/chartex" xmlns:cx6="http://schemas.microsoft.com/office/drawing/2016/5/12/chartex" xmlns:cx7="http://schemas.microsoft.com/office/drawing/2016/5/13/chartex" xmlns:cx8="http://schemas.microsoft.com/office/drawing/2016/5/14/chartex" xmlns:mc="http://schemas.openxmlformats.org/markup-compatibility/2006" xmlns:aink="http://schemas.microsoft.com/office/drawing/2016/ink" xmlns:am3d="http://schemas.microsoft.com/office/drawing/2017/model3d" xmlns:o="urn:schemas-microsoft-com:office:office" xmlns:oel="http://schemas.microsoft.com/office/2019/extlst" xmlns:r="http://schemas.openxmlformats.org/officeDocument/2006/relationships" xmlns:m="http://schemas.openxmlformats.org/officeDocument/2006/math" xmlns:v="urn:schemas-microsoft-com:vml" xmlns:wp14="http://schemas.microsoft.com/office/word/2010/wordprocessingDrawing" xmlns:wp="http://schemas.openxmlformats.org/drawingml/2006/wordprocessingDrawing" xmlns:w10="urn:schemas-microsoft-com:office:word" xmlns:w="http://schemas.openxmlformats.org/wordprocessingml/2006/main" xmlns:w14="http://schemas.microsoft.com/office/word/2010/wordml" xmlns:w15="http://schemas.microsoft.com/office/word/2012/wordml" xmlns:w16cex="http://schemas.microsoft.com/office/word/2018/wordml/cex" xmlns:w16cid="http://schemas.microsoft.com/office/word/2016/wordml/cid" xmlns:w16="http://schemas.microsoft.com/office/word/2018/wordml" xmlns:w16sdtdh="http://schemas.microsoft.com/office/word/2020/wordml/sdtdatahash" xmlns:w16se="http://schemas.microsoft.com/office/word/2015/wordml/symex" xmlns:wpg="http://schemas.microsoft.com/office/word/2010/wordprocessingGroup" xmlns:wpi="http://schemas.microsoft.com/office/word/2010/wordprocessingInk" xmlns:wne="http://schemas.microsoft.com/office/word/2006/wordml" xmlns:wps="http://schemas.microsoft.com/office/word/2010/wordprocessingShape" mc:Ignorable="w14 w15 w16se w16cid w16 w16cex w16sdtdh wp14">
   <w:p>
     <w:pPr>
-      <w:pStyle w:val="Header"/>
+      <w:pStyle w:val="a3"/>
       <w:ind w:hanging="1134"/>
     </w:pPr>
   </w:p>
@@ -6605,6 +8487,119 @@
 <file path=word/numbering.xml><?xml version="1.0" encoding="utf-8"?>
 <w:numbering xmlns:wpc="http://schemas.microsoft.com/office/word/2010/wordprocessingCanvas" xmlns:cx="http://schemas.microsoft.com/office/drawing/2014/chartex" xmlns:cx1="http://schemas.microsoft.com/office/drawing/2015/9/8/chartex" xmlns:cx2="http://schemas.microsoft.com/office/drawing/2015/10/21/chartex" xmlns:cx3="http://schemas.microsoft.com/office/drawing/2016/5/9/chartex" xmlns:cx4="http://schemas.microsoft.com/office/drawing/2016/5/10/chartex" xmlns:cx5="http://schemas.microsoft.com/office/drawing/2016/5/11/chartex" xmlns:cx6="http://schemas.microsoft.com/office/drawing/2016/5/12/chartex" xmlns:cx7="http://schemas.microsoft.com/office/drawing/2016/5/13/chartex" xmlns:cx8="http://schemas.microsoft.com/office/drawing/2016/5/14/chartex" xmlns:mc="http://schemas.openxmlformats.org/markup-compatibility/2006" xmlns:aink="http://schemas.microsoft.com/office/drawing/2016/ink" xmlns:am3d="http://schemas.microsoft.com/office/drawing/2017/model3d" xmlns:o="urn:schemas-microsoft-com:office:office" xmlns:oel="http://schemas.microsoft.com/office/2019/extlst" xmlns:r="http://schemas.openxmlformats.org/officeDocument/2006/relationships" xmlns:m="http://schemas.openxmlformats.org/officeDocument/2006/math" xmlns:v="urn:schemas-microsoft-com:vml" xmlns:wp14="http://schemas.microsoft.com/office/word/2010/wordprocessingDrawing" xmlns:wp="http://schemas.openxmlformats.org/drawingml/2006/wordprocessingDrawing" xmlns:w10="urn:schemas-microsoft-com:office:word" xmlns:w="http://schemas.openxmlformats.org/wordprocessingml/2006/main" xmlns:w14="http://schemas.microsoft.com/office/word/2010/wordml" xmlns:w15="http://schemas.microsoft.com/office/word/2012/wordml" xmlns:w16cex="http://schemas.microsoft.com/office/word/2018/wordml/cex" xmlns:w16cid="http://schemas.microsoft.com/office/word/2016/wordml/cid" xmlns:w16="http://schemas.microsoft.com/office/word/2018/wordml" xmlns:w16sdtdh="http://schemas.microsoft.com/office/word/2020/wordml/sdtdatahash" xmlns:w16se="http://schemas.microsoft.com/office/word/2015/wordml/symex" xmlns:wpg="http://schemas.microsoft.com/office/word/2010/wordprocessingGroup" xmlns:wpi="http://schemas.microsoft.com/office/word/2010/wordprocessingInk" xmlns:wne="http://schemas.microsoft.com/office/word/2006/wordml" xmlns:wps="http://schemas.microsoft.com/office/word/2010/wordprocessingShape" mc:Ignorable="w14 w15 w16se w16cid w16 w16cex w16sdtdh wp14">
   <w:abstractNum w:abstractNumId="0" w15:restartNumberingAfterBreak="0">
+    <w:nsid w:val="004629D1"/>
+    <w:multiLevelType w:val="hybridMultilevel"/>
+    <w:tmpl w:val="AD787CC6"/>
+    <w:lvl w:ilvl="0" w:tplc="FFFFFFFF">
+      <w:start w:val="1"/>
+      <w:numFmt w:val="decimal"/>
+      <w:lvlText w:val="%1."/>
+      <w:lvlJc w:val="left"/>
+      <w:pPr>
+        <w:ind w:left="786" w:hanging="360"/>
+      </w:pPr>
+      <w:rPr>
+        <w:rFonts w:hint="default"/>
+      </w:rPr>
+    </w:lvl>
+    <w:lvl w:ilvl="1" w:tplc="FFFFFFFF">
+      <w:start w:val="1"/>
+      <w:numFmt w:val="bullet"/>
+      <w:lvlText w:val="o"/>
+      <w:lvlJc w:val="left"/>
+      <w:pPr>
+        <w:ind w:left="1440" w:hanging="360"/>
+      </w:pPr>
+      <w:rPr>
+        <w:rFonts w:ascii="Courier New" w:hAnsi="Courier New" w:hint="default"/>
+      </w:rPr>
+    </w:lvl>
+    <w:lvl w:ilvl="2" w:tplc="FFFFFFFF">
+      <w:start w:val="1"/>
+      <w:numFmt w:val="bullet"/>
+      <w:lvlText w:val=""/>
+      <w:lvlJc w:val="left"/>
+      <w:pPr>
+        <w:ind w:left="2160" w:hanging="360"/>
+      </w:pPr>
+      <w:rPr>
+        <w:rFonts w:ascii="Wingdings" w:hAnsi="Wingdings" w:hint="default"/>
+      </w:rPr>
+    </w:lvl>
+    <w:lvl w:ilvl="3" w:tplc="FFFFFFFF">
+      <w:start w:val="1"/>
+      <w:numFmt w:val="bullet"/>
+      <w:lvlText w:val=""/>
+      <w:lvlJc w:val="left"/>
+      <w:pPr>
+        <w:ind w:left="2880" w:hanging="360"/>
+      </w:pPr>
+      <w:rPr>
+        <w:rFonts w:ascii="Symbol" w:hAnsi="Symbol" w:hint="default"/>
+      </w:rPr>
+    </w:lvl>
+    <w:lvl w:ilvl="4" w:tplc="FFFFFFFF">
+      <w:start w:val="1"/>
+      <w:numFmt w:val="bullet"/>
+      <w:lvlText w:val="o"/>
+      <w:lvlJc w:val="left"/>
+      <w:pPr>
+        <w:ind w:left="3600" w:hanging="360"/>
+      </w:pPr>
+      <w:rPr>
+        <w:rFonts w:ascii="Courier New" w:hAnsi="Courier New" w:hint="default"/>
+      </w:rPr>
+    </w:lvl>
+    <w:lvl w:ilvl="5" w:tplc="FFFFFFFF">
+      <w:start w:val="1"/>
+      <w:numFmt w:val="bullet"/>
+      <w:lvlText w:val=""/>
+      <w:lvlJc w:val="left"/>
+      <w:pPr>
+        <w:ind w:left="4320" w:hanging="360"/>
+      </w:pPr>
+      <w:rPr>
+        <w:rFonts w:ascii="Wingdings" w:hAnsi="Wingdings" w:hint="default"/>
+      </w:rPr>
+    </w:lvl>
+    <w:lvl w:ilvl="6" w:tplc="FFFFFFFF">
+      <w:start w:val="1"/>
+      <w:numFmt w:val="bullet"/>
+      <w:lvlText w:val=""/>
+      <w:lvlJc w:val="left"/>
+      <w:pPr>
+        <w:ind w:left="5040" w:hanging="360"/>
+      </w:pPr>
+      <w:rPr>
+        <w:rFonts w:ascii="Symbol" w:hAnsi="Symbol" w:hint="default"/>
+      </w:rPr>
+    </w:lvl>
+    <w:lvl w:ilvl="7" w:tplc="FFFFFFFF">
+      <w:start w:val="1"/>
+      <w:numFmt w:val="bullet"/>
+      <w:lvlText w:val="o"/>
+      <w:lvlJc w:val="left"/>
+      <w:pPr>
+        <w:ind w:left="5760" w:hanging="360"/>
+      </w:pPr>
+      <w:rPr>
+        <w:rFonts w:ascii="Courier New" w:hAnsi="Courier New" w:hint="default"/>
+      </w:rPr>
+    </w:lvl>
+    <w:lvl w:ilvl="8" w:tplc="FFFFFFFF">
+      <w:start w:val="1"/>
+      <w:numFmt w:val="bullet"/>
+      <w:lvlText w:val=""/>
+      <w:lvlJc w:val="left"/>
+      <w:pPr>
+        <w:ind w:left="6480" w:hanging="360"/>
+      </w:pPr>
+      <w:rPr>
+        <w:rFonts w:ascii="Wingdings" w:hAnsi="Wingdings" w:hint="default"/>
+      </w:rPr>
+    </w:lvl>
+  </w:abstractNum>
+  <w:abstractNum w:abstractNumId="1" w15:restartNumberingAfterBreak="0">
     <w:nsid w:val="05B3B731"/>
     <w:multiLevelType w:val="hybridMultilevel"/>
     <w:tmpl w:val="6F92ABF6"/>
@@ -6717,7 +8712,7 @@
       </w:rPr>
     </w:lvl>
   </w:abstractNum>
-  <w:abstractNum w:abstractNumId="1" w15:restartNumberingAfterBreak="0">
+  <w:abstractNum w:abstractNumId="2" w15:restartNumberingAfterBreak="0">
     <w:nsid w:val="0B574886"/>
     <w:multiLevelType w:val="hybridMultilevel"/>
     <w:tmpl w:val="4C0E3FE2"/>
@@ -6803,14 +8798,14 @@
       </w:pPr>
     </w:lvl>
   </w:abstractNum>
-  <w:abstractNum w:abstractNumId="2" w15:restartNumberingAfterBreak="0">
+  <w:abstractNum w:abstractNumId="3" w15:restartNumberingAfterBreak="0">
     <w:nsid w:val="13A00DEC"/>
     <w:multiLevelType w:val="hybridMultilevel"/>
     <w:tmpl w:val="5E960EC2"/>
     <w:lvl w:ilvl="0" w:tplc="A47E1DC6">
       <w:start w:val="1"/>
       <w:numFmt w:val="decimal"/>
-      <w:pStyle w:val="Heading2"/>
+      <w:pStyle w:val="2"/>
       <w:lvlText w:val="%1."/>
       <w:lvlJc w:val="left"/>
       <w:pPr>
@@ -6890,7 +8885,7 @@
       </w:pPr>
     </w:lvl>
   </w:abstractNum>
-  <w:abstractNum w:abstractNumId="3" w15:restartNumberingAfterBreak="0">
+  <w:abstractNum w:abstractNumId="4" w15:restartNumberingAfterBreak="0">
     <w:nsid w:val="1E1F409F"/>
     <w:multiLevelType w:val="hybridMultilevel"/>
     <w:tmpl w:val="312858AA"/>
@@ -7003,7 +8998,7 @@
       </w:rPr>
     </w:lvl>
   </w:abstractNum>
-  <w:abstractNum w:abstractNumId="4" w15:restartNumberingAfterBreak="0">
+  <w:abstractNum w:abstractNumId="5" w15:restartNumberingAfterBreak="0">
     <w:nsid w:val="2585A519"/>
     <w:multiLevelType w:val="hybridMultilevel"/>
     <w:tmpl w:val="25A45062"/>
@@ -7116,7 +9111,7 @@
       </w:rPr>
     </w:lvl>
   </w:abstractNum>
-  <w:abstractNum w:abstractNumId="5" w15:restartNumberingAfterBreak="0">
+  <w:abstractNum w:abstractNumId="6" w15:restartNumberingAfterBreak="0">
     <w:nsid w:val="2B8D7F22"/>
     <w:multiLevelType w:val="hybridMultilevel"/>
     <w:tmpl w:val="42BCA9DC"/>
@@ -7229,7 +9224,7 @@
       </w:rPr>
     </w:lvl>
   </w:abstractNum>
-  <w:abstractNum w:abstractNumId="6" w15:restartNumberingAfterBreak="0">
+  <w:abstractNum w:abstractNumId="7" w15:restartNumberingAfterBreak="0">
     <w:nsid w:val="2DAD0688"/>
     <w:multiLevelType w:val="hybridMultilevel"/>
     <w:tmpl w:val="2E5014CA"/>
@@ -7342,7 +9337,7 @@
       </w:rPr>
     </w:lvl>
   </w:abstractNum>
-  <w:abstractNum w:abstractNumId="7" w15:restartNumberingAfterBreak="0">
+  <w:abstractNum w:abstractNumId="8" w15:restartNumberingAfterBreak="0">
     <w:nsid w:val="38A3F40E"/>
     <w:multiLevelType w:val="hybridMultilevel"/>
     <w:tmpl w:val="C450D066"/>
@@ -7455,7 +9450,209 @@
       </w:rPr>
     </w:lvl>
   </w:abstractNum>
-  <w:abstractNum w:abstractNumId="8" w15:restartNumberingAfterBreak="0">
+  <w:abstractNum w:abstractNumId="9" w15:restartNumberingAfterBreak="0">
+    <w:nsid w:val="3EAA3BE8"/>
+    <w:multiLevelType w:val="hybridMultilevel"/>
+    <w:tmpl w:val="E3F49F9C"/>
+    <w:lvl w:ilvl="0" w:tplc="04020001">
+      <w:start w:val="1"/>
+      <w:numFmt w:val="bullet"/>
+      <w:lvlText w:val=""/>
+      <w:lvlJc w:val="left"/>
+      <w:pPr>
+        <w:ind w:left="1506" w:hanging="360"/>
+      </w:pPr>
+      <w:rPr>
+        <w:rFonts w:ascii="Symbol" w:hAnsi="Symbol" w:hint="default"/>
+      </w:rPr>
+    </w:lvl>
+    <w:lvl w:ilvl="1" w:tplc="04020003" w:tentative="1">
+      <w:start w:val="1"/>
+      <w:numFmt w:val="bullet"/>
+      <w:lvlText w:val="o"/>
+      <w:lvlJc w:val="left"/>
+      <w:pPr>
+        <w:ind w:left="2226" w:hanging="360"/>
+      </w:pPr>
+      <w:rPr>
+        <w:rFonts w:ascii="Courier New" w:hAnsi="Courier New" w:cs="Courier New" w:hint="default"/>
+      </w:rPr>
+    </w:lvl>
+    <w:lvl w:ilvl="2" w:tplc="04020005" w:tentative="1">
+      <w:start w:val="1"/>
+      <w:numFmt w:val="bullet"/>
+      <w:lvlText w:val=""/>
+      <w:lvlJc w:val="left"/>
+      <w:pPr>
+        <w:ind w:left="2946" w:hanging="360"/>
+      </w:pPr>
+      <w:rPr>
+        <w:rFonts w:ascii="Wingdings" w:hAnsi="Wingdings" w:hint="default"/>
+      </w:rPr>
+    </w:lvl>
+    <w:lvl w:ilvl="3" w:tplc="04020001" w:tentative="1">
+      <w:start w:val="1"/>
+      <w:numFmt w:val="bullet"/>
+      <w:lvlText w:val=""/>
+      <w:lvlJc w:val="left"/>
+      <w:pPr>
+        <w:ind w:left="3666" w:hanging="360"/>
+      </w:pPr>
+      <w:rPr>
+        <w:rFonts w:ascii="Symbol" w:hAnsi="Symbol" w:hint="default"/>
+      </w:rPr>
+    </w:lvl>
+    <w:lvl w:ilvl="4" w:tplc="04020003" w:tentative="1">
+      <w:start w:val="1"/>
+      <w:numFmt w:val="bullet"/>
+      <w:lvlText w:val="o"/>
+      <w:lvlJc w:val="left"/>
+      <w:pPr>
+        <w:ind w:left="4386" w:hanging="360"/>
+      </w:pPr>
+      <w:rPr>
+        <w:rFonts w:ascii="Courier New" w:hAnsi="Courier New" w:cs="Courier New" w:hint="default"/>
+      </w:rPr>
+    </w:lvl>
+    <w:lvl w:ilvl="5" w:tplc="04020005" w:tentative="1">
+      <w:start w:val="1"/>
+      <w:numFmt w:val="bullet"/>
+      <w:lvlText w:val=""/>
+      <w:lvlJc w:val="left"/>
+      <w:pPr>
+        <w:ind w:left="5106" w:hanging="360"/>
+      </w:pPr>
+      <w:rPr>
+        <w:rFonts w:ascii="Wingdings" w:hAnsi="Wingdings" w:hint="default"/>
+      </w:rPr>
+    </w:lvl>
+    <w:lvl w:ilvl="6" w:tplc="04020001" w:tentative="1">
+      <w:start w:val="1"/>
+      <w:numFmt w:val="bullet"/>
+      <w:lvlText w:val=""/>
+      <w:lvlJc w:val="left"/>
+      <w:pPr>
+        <w:ind w:left="5826" w:hanging="360"/>
+      </w:pPr>
+      <w:rPr>
+        <w:rFonts w:ascii="Symbol" w:hAnsi="Symbol" w:hint="default"/>
+      </w:rPr>
+    </w:lvl>
+    <w:lvl w:ilvl="7" w:tplc="04020003" w:tentative="1">
+      <w:start w:val="1"/>
+      <w:numFmt w:val="bullet"/>
+      <w:lvlText w:val="o"/>
+      <w:lvlJc w:val="left"/>
+      <w:pPr>
+        <w:ind w:left="6546" w:hanging="360"/>
+      </w:pPr>
+      <w:rPr>
+        <w:rFonts w:ascii="Courier New" w:hAnsi="Courier New" w:cs="Courier New" w:hint="default"/>
+      </w:rPr>
+    </w:lvl>
+    <w:lvl w:ilvl="8" w:tplc="04020005" w:tentative="1">
+      <w:start w:val="1"/>
+      <w:numFmt w:val="bullet"/>
+      <w:lvlText w:val=""/>
+      <w:lvlJc w:val="left"/>
+      <w:pPr>
+        <w:ind w:left="7266" w:hanging="360"/>
+      </w:pPr>
+      <w:rPr>
+        <w:rFonts w:ascii="Wingdings" w:hAnsi="Wingdings" w:hint="default"/>
+      </w:rPr>
+    </w:lvl>
+  </w:abstractNum>
+  <w:abstractNum w:abstractNumId="10" w15:restartNumberingAfterBreak="0">
+    <w:nsid w:val="4BE72EBB"/>
+    <w:multiLevelType w:val="hybridMultilevel"/>
+    <w:tmpl w:val="43044428"/>
+    <w:lvl w:ilvl="0" w:tplc="FFFFFFFF">
+      <w:start w:val="1"/>
+      <w:numFmt w:val="decimal"/>
+      <w:lvlText w:val="%1."/>
+      <w:lvlJc w:val="left"/>
+      <w:pPr>
+        <w:ind w:left="786" w:hanging="360"/>
+      </w:pPr>
+      <w:rPr>
+        <w:rFonts w:hint="default"/>
+      </w:rPr>
+    </w:lvl>
+    <w:lvl w:ilvl="1" w:tplc="04020019" w:tentative="1">
+      <w:start w:val="1"/>
+      <w:numFmt w:val="lowerLetter"/>
+      <w:lvlText w:val="%2."/>
+      <w:lvlJc w:val="left"/>
+      <w:pPr>
+        <w:ind w:left="1440" w:hanging="360"/>
+      </w:pPr>
+    </w:lvl>
+    <w:lvl w:ilvl="2" w:tplc="0402001B" w:tentative="1">
+      <w:start w:val="1"/>
+      <w:numFmt w:val="lowerRoman"/>
+      <w:lvlText w:val="%3."/>
+      <w:lvlJc w:val="right"/>
+      <w:pPr>
+        <w:ind w:left="2160" w:hanging="180"/>
+      </w:pPr>
+    </w:lvl>
+    <w:lvl w:ilvl="3" w:tplc="0402000F" w:tentative="1">
+      <w:start w:val="1"/>
+      <w:numFmt w:val="decimal"/>
+      <w:lvlText w:val="%4."/>
+      <w:lvlJc w:val="left"/>
+      <w:pPr>
+        <w:ind w:left="2880" w:hanging="360"/>
+      </w:pPr>
+    </w:lvl>
+    <w:lvl w:ilvl="4" w:tplc="04020019" w:tentative="1">
+      <w:start w:val="1"/>
+      <w:numFmt w:val="lowerLetter"/>
+      <w:lvlText w:val="%5."/>
+      <w:lvlJc w:val="left"/>
+      <w:pPr>
+        <w:ind w:left="3600" w:hanging="360"/>
+      </w:pPr>
+    </w:lvl>
+    <w:lvl w:ilvl="5" w:tplc="0402001B" w:tentative="1">
+      <w:start w:val="1"/>
+      <w:numFmt w:val="lowerRoman"/>
+      <w:lvlText w:val="%6."/>
+      <w:lvlJc w:val="right"/>
+      <w:pPr>
+        <w:ind w:left="4320" w:hanging="180"/>
+      </w:pPr>
+    </w:lvl>
+    <w:lvl w:ilvl="6" w:tplc="0402000F" w:tentative="1">
+      <w:start w:val="1"/>
+      <w:numFmt w:val="decimal"/>
+      <w:lvlText w:val="%7."/>
+      <w:lvlJc w:val="left"/>
+      <w:pPr>
+        <w:ind w:left="5040" w:hanging="360"/>
+      </w:pPr>
+    </w:lvl>
+    <w:lvl w:ilvl="7" w:tplc="04020019" w:tentative="1">
+      <w:start w:val="1"/>
+      <w:numFmt w:val="lowerLetter"/>
+      <w:lvlText w:val="%8."/>
+      <w:lvlJc w:val="left"/>
+      <w:pPr>
+        <w:ind w:left="5760" w:hanging="360"/>
+      </w:pPr>
+    </w:lvl>
+    <w:lvl w:ilvl="8" w:tplc="0402001B" w:tentative="1">
+      <w:start w:val="1"/>
+      <w:numFmt w:val="lowerRoman"/>
+      <w:lvlText w:val="%9."/>
+      <w:lvlJc w:val="right"/>
+      <w:pPr>
+        <w:ind w:left="6480" w:hanging="180"/>
+      </w:pPr>
+    </w:lvl>
+  </w:abstractNum>
+  <w:abstractNum w:abstractNumId="11" w15:restartNumberingAfterBreak="0">
     <w:nsid w:val="4DE6CB3C"/>
     <w:multiLevelType w:val="hybridMultilevel"/>
     <w:tmpl w:val="CEB8FCF8"/>
@@ -7568,7 +9765,7 @@
       </w:rPr>
     </w:lvl>
   </w:abstractNum>
-  <w:abstractNum w:abstractNumId="9" w15:restartNumberingAfterBreak="0">
+  <w:abstractNum w:abstractNumId="12" w15:restartNumberingAfterBreak="0">
     <w:nsid w:val="4E28A1DB"/>
     <w:multiLevelType w:val="hybridMultilevel"/>
     <w:tmpl w:val="B0B0E8EA"/>
@@ -7681,7 +9878,135 @@
       </w:rPr>
     </w:lvl>
   </w:abstractNum>
-  <w:abstractNum w:abstractNumId="10" w15:restartNumberingAfterBreak="0">
+  <w:abstractNum w:abstractNumId="13" w15:restartNumberingAfterBreak="0">
+    <w:nsid w:val="59FC5325"/>
+    <w:multiLevelType w:val="singleLevel"/>
+    <w:tmpl w:val="E41465D6"/>
+    <w:lvl w:ilvl="0">
+      <w:start w:val="1"/>
+      <w:numFmt w:val="decimal"/>
+      <w:lvlText w:val="%1."/>
+      <w:legacy w:legacy="1" w:legacySpace="0" w:legacyIndent="0"/>
+      <w:lvlJc w:val="left"/>
+      <w:rPr>
+        <w:rFonts w:ascii="Times New Roman" w:hAnsi="Times New Roman" w:cs="Times New Roman" w:hint="default"/>
+      </w:rPr>
+    </w:lvl>
+  </w:abstractNum>
+  <w:abstractNum w:abstractNumId="14" w15:restartNumberingAfterBreak="0">
+    <w:nsid w:val="5BC55F5B"/>
+    <w:multiLevelType w:val="hybridMultilevel"/>
+    <w:tmpl w:val="7CC2927C"/>
+    <w:lvl w:ilvl="0" w:tplc="0402000F">
+      <w:start w:val="1"/>
+      <w:numFmt w:val="decimal"/>
+      <w:lvlText w:val="%1."/>
+      <w:lvlJc w:val="left"/>
+      <w:pPr>
+        <w:ind w:left="786" w:hanging="360"/>
+      </w:pPr>
+      <w:rPr>
+        <w:rFonts w:hint="default"/>
+      </w:rPr>
+    </w:lvl>
+    <w:lvl w:ilvl="1" w:tplc="FFFFFFFF">
+      <w:start w:val="1"/>
+      <w:numFmt w:val="bullet"/>
+      <w:lvlText w:val="o"/>
+      <w:lvlJc w:val="left"/>
+      <w:pPr>
+        <w:ind w:left="1440" w:hanging="360"/>
+      </w:pPr>
+      <w:rPr>
+        <w:rFonts w:ascii="Courier New" w:hAnsi="Courier New" w:hint="default"/>
+      </w:rPr>
+    </w:lvl>
+    <w:lvl w:ilvl="2" w:tplc="FFFFFFFF">
+      <w:start w:val="1"/>
+      <w:numFmt w:val="bullet"/>
+      <w:lvlText w:val=""/>
+      <w:lvlJc w:val="left"/>
+      <w:pPr>
+        <w:ind w:left="2160" w:hanging="360"/>
+      </w:pPr>
+      <w:rPr>
+        <w:rFonts w:ascii="Wingdings" w:hAnsi="Wingdings" w:hint="default"/>
+      </w:rPr>
+    </w:lvl>
+    <w:lvl w:ilvl="3" w:tplc="FFFFFFFF">
+      <w:start w:val="1"/>
+      <w:numFmt w:val="bullet"/>
+      <w:lvlText w:val=""/>
+      <w:lvlJc w:val="left"/>
+      <w:pPr>
+        <w:ind w:left="2880" w:hanging="360"/>
+      </w:pPr>
+      <w:rPr>
+        <w:rFonts w:ascii="Symbol" w:hAnsi="Symbol" w:hint="default"/>
+      </w:rPr>
+    </w:lvl>
+    <w:lvl w:ilvl="4" w:tplc="FFFFFFFF">
+      <w:start w:val="1"/>
+      <w:numFmt w:val="bullet"/>
+      <w:lvlText w:val="o"/>
+      <w:lvlJc w:val="left"/>
+      <w:pPr>
+        <w:ind w:left="3600" w:hanging="360"/>
+      </w:pPr>
+      <w:rPr>
+        <w:rFonts w:ascii="Courier New" w:hAnsi="Courier New" w:hint="default"/>
+      </w:rPr>
+    </w:lvl>
+    <w:lvl w:ilvl="5" w:tplc="FFFFFFFF">
+      <w:start w:val="1"/>
+      <w:numFmt w:val="bullet"/>
+      <w:lvlText w:val=""/>
+      <w:lvlJc w:val="left"/>
+      <w:pPr>
+        <w:ind w:left="4320" w:hanging="360"/>
+      </w:pPr>
+      <w:rPr>
+        <w:rFonts w:ascii="Wingdings" w:hAnsi="Wingdings" w:hint="default"/>
+      </w:rPr>
+    </w:lvl>
+    <w:lvl w:ilvl="6" w:tplc="FFFFFFFF">
+      <w:start w:val="1"/>
+      <w:numFmt w:val="bullet"/>
+      <w:lvlText w:val=""/>
+      <w:lvlJc w:val="left"/>
+      <w:pPr>
+        <w:ind w:left="5040" w:hanging="360"/>
+      </w:pPr>
+      <w:rPr>
+        <w:rFonts w:ascii="Symbol" w:hAnsi="Symbol" w:hint="default"/>
+      </w:rPr>
+    </w:lvl>
+    <w:lvl w:ilvl="7" w:tplc="FFFFFFFF">
+      <w:start w:val="1"/>
+      <w:numFmt w:val="bullet"/>
+      <w:lvlText w:val="o"/>
+      <w:lvlJc w:val="left"/>
+      <w:pPr>
+        <w:ind w:left="5760" w:hanging="360"/>
+      </w:pPr>
+      <w:rPr>
+        <w:rFonts w:ascii="Courier New" w:hAnsi="Courier New" w:hint="default"/>
+      </w:rPr>
+    </w:lvl>
+    <w:lvl w:ilvl="8" w:tplc="FFFFFFFF">
+      <w:start w:val="1"/>
+      <w:numFmt w:val="bullet"/>
+      <w:lvlText w:val=""/>
+      <w:lvlJc w:val="left"/>
+      <w:pPr>
+        <w:ind w:left="6480" w:hanging="360"/>
+      </w:pPr>
+      <w:rPr>
+        <w:rFonts w:ascii="Wingdings" w:hAnsi="Wingdings" w:hint="default"/>
+      </w:rPr>
+    </w:lvl>
+  </w:abstractNum>
+  <w:abstractNum w:abstractNumId="15" w15:restartNumberingAfterBreak="0">
     <w:nsid w:val="6AA05893"/>
     <w:multiLevelType w:val="hybridMultilevel"/>
     <w:tmpl w:val="ED32529A"/>
@@ -7794,7 +10119,209 @@
       </w:rPr>
     </w:lvl>
   </w:abstractNum>
-  <w:abstractNum w:abstractNumId="11" w15:restartNumberingAfterBreak="0">
+  <w:abstractNum w:abstractNumId="16" w15:restartNumberingAfterBreak="0">
+    <w:nsid w:val="73A26F47"/>
+    <w:multiLevelType w:val="hybridMultilevel"/>
+    <w:tmpl w:val="A97A18E8"/>
+    <w:lvl w:ilvl="0" w:tplc="FFFFFFFF">
+      <w:start w:val="1"/>
+      <w:numFmt w:val="decimal"/>
+      <w:lvlText w:val="%1."/>
+      <w:lvlJc w:val="left"/>
+      <w:pPr>
+        <w:ind w:left="720" w:hanging="360"/>
+      </w:pPr>
+      <w:rPr>
+        <w:rFonts w:hint="default"/>
+      </w:rPr>
+    </w:lvl>
+    <w:lvl w:ilvl="1" w:tplc="04020019" w:tentative="1">
+      <w:start w:val="1"/>
+      <w:numFmt w:val="lowerLetter"/>
+      <w:lvlText w:val="%2."/>
+      <w:lvlJc w:val="left"/>
+      <w:pPr>
+        <w:ind w:left="1374" w:hanging="360"/>
+      </w:pPr>
+    </w:lvl>
+    <w:lvl w:ilvl="2" w:tplc="0402001B" w:tentative="1">
+      <w:start w:val="1"/>
+      <w:numFmt w:val="lowerRoman"/>
+      <w:lvlText w:val="%3."/>
+      <w:lvlJc w:val="right"/>
+      <w:pPr>
+        <w:ind w:left="2094" w:hanging="180"/>
+      </w:pPr>
+    </w:lvl>
+    <w:lvl w:ilvl="3" w:tplc="0402000F" w:tentative="1">
+      <w:start w:val="1"/>
+      <w:numFmt w:val="decimal"/>
+      <w:lvlText w:val="%4."/>
+      <w:lvlJc w:val="left"/>
+      <w:pPr>
+        <w:ind w:left="2814" w:hanging="360"/>
+      </w:pPr>
+    </w:lvl>
+    <w:lvl w:ilvl="4" w:tplc="04020019" w:tentative="1">
+      <w:start w:val="1"/>
+      <w:numFmt w:val="lowerLetter"/>
+      <w:lvlText w:val="%5."/>
+      <w:lvlJc w:val="left"/>
+      <w:pPr>
+        <w:ind w:left="3534" w:hanging="360"/>
+      </w:pPr>
+    </w:lvl>
+    <w:lvl w:ilvl="5" w:tplc="0402001B" w:tentative="1">
+      <w:start w:val="1"/>
+      <w:numFmt w:val="lowerRoman"/>
+      <w:lvlText w:val="%6."/>
+      <w:lvlJc w:val="right"/>
+      <w:pPr>
+        <w:ind w:left="4254" w:hanging="180"/>
+      </w:pPr>
+    </w:lvl>
+    <w:lvl w:ilvl="6" w:tplc="0402000F" w:tentative="1">
+      <w:start w:val="1"/>
+      <w:numFmt w:val="decimal"/>
+      <w:lvlText w:val="%7."/>
+      <w:lvlJc w:val="left"/>
+      <w:pPr>
+        <w:ind w:left="4974" w:hanging="360"/>
+      </w:pPr>
+    </w:lvl>
+    <w:lvl w:ilvl="7" w:tplc="04020019" w:tentative="1">
+      <w:start w:val="1"/>
+      <w:numFmt w:val="lowerLetter"/>
+      <w:lvlText w:val="%8."/>
+      <w:lvlJc w:val="left"/>
+      <w:pPr>
+        <w:ind w:left="5694" w:hanging="360"/>
+      </w:pPr>
+    </w:lvl>
+    <w:lvl w:ilvl="8" w:tplc="0402001B" w:tentative="1">
+      <w:start w:val="1"/>
+      <w:numFmt w:val="lowerRoman"/>
+      <w:lvlText w:val="%9."/>
+      <w:lvlJc w:val="right"/>
+      <w:pPr>
+        <w:ind w:left="6414" w:hanging="180"/>
+      </w:pPr>
+    </w:lvl>
+  </w:abstractNum>
+  <w:abstractNum w:abstractNumId="17" w15:restartNumberingAfterBreak="0">
+    <w:nsid w:val="758B38E1"/>
+    <w:multiLevelType w:val="hybridMultilevel"/>
+    <w:tmpl w:val="AD787CC6"/>
+    <w:lvl w:ilvl="0" w:tplc="0402000F">
+      <w:start w:val="1"/>
+      <w:numFmt w:val="decimal"/>
+      <w:lvlText w:val="%1."/>
+      <w:lvlJc w:val="left"/>
+      <w:pPr>
+        <w:ind w:left="786" w:hanging="360"/>
+      </w:pPr>
+      <w:rPr>
+        <w:rFonts w:hint="default"/>
+      </w:rPr>
+    </w:lvl>
+    <w:lvl w:ilvl="1" w:tplc="FFFFFFFF">
+      <w:start w:val="1"/>
+      <w:numFmt w:val="bullet"/>
+      <w:lvlText w:val="o"/>
+      <w:lvlJc w:val="left"/>
+      <w:pPr>
+        <w:ind w:left="1440" w:hanging="360"/>
+      </w:pPr>
+      <w:rPr>
+        <w:rFonts w:ascii="Courier New" w:hAnsi="Courier New" w:hint="default"/>
+      </w:rPr>
+    </w:lvl>
+    <w:lvl w:ilvl="2" w:tplc="FFFFFFFF">
+      <w:start w:val="1"/>
+      <w:numFmt w:val="bullet"/>
+      <w:lvlText w:val=""/>
+      <w:lvlJc w:val="left"/>
+      <w:pPr>
+        <w:ind w:left="2160" w:hanging="360"/>
+      </w:pPr>
+      <w:rPr>
+        <w:rFonts w:ascii="Wingdings" w:hAnsi="Wingdings" w:hint="default"/>
+      </w:rPr>
+    </w:lvl>
+    <w:lvl w:ilvl="3" w:tplc="FFFFFFFF">
+      <w:start w:val="1"/>
+      <w:numFmt w:val="bullet"/>
+      <w:lvlText w:val=""/>
+      <w:lvlJc w:val="left"/>
+      <w:pPr>
+        <w:ind w:left="2880" w:hanging="360"/>
+      </w:pPr>
+      <w:rPr>
+        <w:rFonts w:ascii="Symbol" w:hAnsi="Symbol" w:hint="default"/>
+      </w:rPr>
+    </w:lvl>
+    <w:lvl w:ilvl="4" w:tplc="FFFFFFFF">
+      <w:start w:val="1"/>
+      <w:numFmt w:val="bullet"/>
+      <w:lvlText w:val="o"/>
+      <w:lvlJc w:val="left"/>
+      <w:pPr>
+        <w:ind w:left="3600" w:hanging="360"/>
+      </w:pPr>
+      <w:rPr>
+        <w:rFonts w:ascii="Courier New" w:hAnsi="Courier New" w:hint="default"/>
+      </w:rPr>
+    </w:lvl>
+    <w:lvl w:ilvl="5" w:tplc="FFFFFFFF">
+      <w:start w:val="1"/>
+      <w:numFmt w:val="bullet"/>
+      <w:lvlText w:val=""/>
+      <w:lvlJc w:val="left"/>
+      <w:pPr>
+        <w:ind w:left="4320" w:hanging="360"/>
+      </w:pPr>
+      <w:rPr>
+        <w:rFonts w:ascii="Wingdings" w:hAnsi="Wingdings" w:hint="default"/>
+      </w:rPr>
+    </w:lvl>
+    <w:lvl w:ilvl="6" w:tplc="FFFFFFFF">
+      <w:start w:val="1"/>
+      <w:numFmt w:val="bullet"/>
+      <w:lvlText w:val=""/>
+      <w:lvlJc w:val="left"/>
+      <w:pPr>
+        <w:ind w:left="5040" w:hanging="360"/>
+      </w:pPr>
+      <w:rPr>
+        <w:rFonts w:ascii="Symbol" w:hAnsi="Symbol" w:hint="default"/>
+      </w:rPr>
+    </w:lvl>
+    <w:lvl w:ilvl="7" w:tplc="FFFFFFFF">
+      <w:start w:val="1"/>
+      <w:numFmt w:val="bullet"/>
+      <w:lvlText w:val="o"/>
+      <w:lvlJc w:val="left"/>
+      <w:pPr>
+        <w:ind w:left="5760" w:hanging="360"/>
+      </w:pPr>
+      <w:rPr>
+        <w:rFonts w:ascii="Courier New" w:hAnsi="Courier New" w:hint="default"/>
+      </w:rPr>
+    </w:lvl>
+    <w:lvl w:ilvl="8" w:tplc="FFFFFFFF">
+      <w:start w:val="1"/>
+      <w:numFmt w:val="bullet"/>
+      <w:lvlText w:val=""/>
+      <w:lvlJc w:val="left"/>
+      <w:pPr>
+        <w:ind w:left="6480" w:hanging="360"/>
+      </w:pPr>
+      <w:rPr>
+        <w:rFonts w:ascii="Wingdings" w:hAnsi="Wingdings" w:hint="default"/>
+      </w:rPr>
+    </w:lvl>
+  </w:abstractNum>
+  <w:abstractNum w:abstractNumId="18" w15:restartNumberingAfterBreak="0">
     <w:nsid w:val="7DDE74DC"/>
     <w:multiLevelType w:val="hybridMultilevel"/>
     <w:tmpl w:val="11204E00"/>
@@ -7908,40 +10435,61 @@
     </w:lvl>
   </w:abstractNum>
   <w:num w:numId="1" w16cid:durableId="526718861">
+    <w:abstractNumId w:val="3"/>
+  </w:num>
+  <w:num w:numId="2" w16cid:durableId="429089735">
+    <w:abstractNumId w:val="15"/>
+  </w:num>
+  <w:num w:numId="3" w16cid:durableId="172038375">
+    <w:abstractNumId w:val="8"/>
+  </w:num>
+  <w:num w:numId="4" w16cid:durableId="290211739">
+    <w:abstractNumId w:val="11"/>
+  </w:num>
+  <w:num w:numId="5" w16cid:durableId="1278638490">
+    <w:abstractNumId w:val="1"/>
+  </w:num>
+  <w:num w:numId="6" w16cid:durableId="1590238119">
+    <w:abstractNumId w:val="4"/>
+  </w:num>
+  <w:num w:numId="7" w16cid:durableId="2102296268">
+    <w:abstractNumId w:val="7"/>
+  </w:num>
+  <w:num w:numId="8" w16cid:durableId="578104708">
+    <w:abstractNumId w:val="18"/>
+  </w:num>
+  <w:num w:numId="9" w16cid:durableId="1556240285">
+    <w:abstractNumId w:val="6"/>
+  </w:num>
+  <w:num w:numId="10" w16cid:durableId="1812363257">
     <w:abstractNumId w:val="2"/>
   </w:num>
-  <w:num w:numId="2" w16cid:durableId="429089735">
+  <w:num w:numId="11" w16cid:durableId="1312249767">
+    <w:abstractNumId w:val="12"/>
+  </w:num>
+  <w:num w:numId="12" w16cid:durableId="1850830398">
+    <w:abstractNumId w:val="5"/>
+  </w:num>
+  <w:num w:numId="13" w16cid:durableId="339281906">
+    <w:abstractNumId w:val="13"/>
+  </w:num>
+  <w:num w:numId="14" w16cid:durableId="1008488695">
+    <w:abstractNumId w:val="17"/>
+  </w:num>
+  <w:num w:numId="15" w16cid:durableId="1989896877">
+    <w:abstractNumId w:val="14"/>
+  </w:num>
+  <w:num w:numId="16" w16cid:durableId="1828939661">
+    <w:abstractNumId w:val="0"/>
+  </w:num>
+  <w:num w:numId="17" w16cid:durableId="1473139880">
+    <w:abstractNumId w:val="16"/>
+  </w:num>
+  <w:num w:numId="18" w16cid:durableId="1273587920">
     <w:abstractNumId w:val="10"/>
   </w:num>
-  <w:num w:numId="3" w16cid:durableId="172038375">
-    <w:abstractNumId w:val="7"/>
-  </w:num>
-  <w:num w:numId="4" w16cid:durableId="290211739">
-    <w:abstractNumId w:val="8"/>
-  </w:num>
-  <w:num w:numId="5" w16cid:durableId="1278638490">
-    <w:abstractNumId w:val="0"/>
-  </w:num>
-  <w:num w:numId="6" w16cid:durableId="1590238119">
-    <w:abstractNumId w:val="3"/>
-  </w:num>
-  <w:num w:numId="7" w16cid:durableId="2102296268">
-    <w:abstractNumId w:val="6"/>
-  </w:num>
-  <w:num w:numId="8" w16cid:durableId="578104708">
-    <w:abstractNumId w:val="11"/>
-  </w:num>
-  <w:num w:numId="9" w16cid:durableId="1556240285">
-    <w:abstractNumId w:val="5"/>
-  </w:num>
-  <w:num w:numId="10" w16cid:durableId="1812363257">
-    <w:abstractNumId w:val="1"/>
-  </w:num>
-  <w:num w:numId="11" w16cid:durableId="1312249767">
+  <w:num w:numId="19" w16cid:durableId="1982810131">
     <w:abstractNumId w:val="9"/>
-  </w:num>
-  <w:num w:numId="12" w16cid:durableId="1850830398">
-    <w:abstractNumId w:val="4"/>
   </w:num>
   <w:numIdMacAtCleanup w:val="12"/>
 </w:numbering>
@@ -8342,7 +10890,7 @@
     <w:lsdException w:name="Unresolved Mention" w:semiHidden="1" w:unhideWhenUsed="1"/>
     <w:lsdException w:name="Smart Link" w:semiHidden="1" w:unhideWhenUsed="1"/>
   </w:latentStyles>
-  <w:style w:type="paragraph" w:default="1" w:styleId="Normal">
+  <w:style w:type="paragraph" w:default="1" w:styleId="a">
     <w:name w:val="Normal"/>
     <w:qFormat/>
     <w:rsid w:val="008063E1"/>
@@ -8350,11 +10898,11 @@
       <w:spacing w:before="80" w:after="120"/>
     </w:pPr>
   </w:style>
-  <w:style w:type="paragraph" w:styleId="Heading1">
+  <w:style w:type="paragraph" w:styleId="1">
     <w:name w:val="heading 1"/>
-    <w:basedOn w:val="Normal"/>
-    <w:next w:val="Normal"/>
-    <w:link w:val="Heading1Char"/>
+    <w:basedOn w:val="a"/>
+    <w:next w:val="a"/>
+    <w:link w:val="10"/>
     <w:uiPriority w:val="9"/>
     <w:qFormat/>
     <w:rsid w:val="00FA2C69"/>
@@ -8372,11 +10920,11 @@
       <w:szCs w:val="32"/>
     </w:rPr>
   </w:style>
-  <w:style w:type="paragraph" w:styleId="Heading2">
+  <w:style w:type="paragraph" w:styleId="2">
     <w:name w:val="heading 2"/>
-    <w:basedOn w:val="Normal"/>
-    <w:next w:val="Normal"/>
-    <w:link w:val="Heading2Char"/>
+    <w:basedOn w:val="a"/>
+    <w:next w:val="a"/>
+    <w:link w:val="20"/>
     <w:uiPriority w:val="9"/>
     <w:qFormat/>
     <w:rsid w:val="001C5C9E"/>
@@ -8399,11 +10947,11 @@
       <w:lang w:val="bg-BG"/>
     </w:rPr>
   </w:style>
-  <w:style w:type="paragraph" w:styleId="Heading3">
+  <w:style w:type="paragraph" w:styleId="3">
     <w:name w:val="heading 3"/>
-    <w:basedOn w:val="Normal"/>
-    <w:next w:val="Normal"/>
-    <w:link w:val="Heading3Char"/>
+    <w:basedOn w:val="a"/>
+    <w:next w:val="a"/>
+    <w:link w:val="30"/>
     <w:uiPriority w:val="9"/>
     <w:unhideWhenUsed/>
     <w:qFormat/>
@@ -8422,11 +10970,11 @@
       <w:szCs w:val="32"/>
     </w:rPr>
   </w:style>
-  <w:style w:type="paragraph" w:styleId="Heading4">
+  <w:style w:type="paragraph" w:styleId="4">
     <w:name w:val="heading 4"/>
-    <w:basedOn w:val="Normal"/>
-    <w:next w:val="Normal"/>
-    <w:link w:val="Heading4Char"/>
+    <w:basedOn w:val="a"/>
+    <w:next w:val="a"/>
+    <w:link w:val="40"/>
     <w:uiPriority w:val="9"/>
     <w:unhideWhenUsed/>
     <w:qFormat/>
@@ -8445,11 +10993,11 @@
       <w:sz w:val="28"/>
     </w:rPr>
   </w:style>
-  <w:style w:type="paragraph" w:styleId="Heading5">
+  <w:style w:type="paragraph" w:styleId="5">
     <w:name w:val="heading 5"/>
-    <w:basedOn w:val="Normal"/>
-    <w:next w:val="Normal"/>
-    <w:link w:val="Heading5Char"/>
+    <w:basedOn w:val="a"/>
+    <w:next w:val="a"/>
+    <w:link w:val="50"/>
     <w:uiPriority w:val="9"/>
     <w:semiHidden/>
     <w:unhideWhenUsed/>
@@ -8467,13 +11015,13 @@
       <w:color w:val="B2500E"/>
     </w:rPr>
   </w:style>
-  <w:style w:type="character" w:default="1" w:styleId="DefaultParagraphFont">
+  <w:style w:type="character" w:default="1" w:styleId="a0">
     <w:name w:val="Default Paragraph Font"/>
     <w:uiPriority w:val="1"/>
     <w:semiHidden/>
     <w:unhideWhenUsed/>
   </w:style>
-  <w:style w:type="table" w:default="1" w:styleId="TableNormal">
+  <w:style w:type="table" w:default="1" w:styleId="a1">
     <w:name w:val="Normal Table"/>
     <w:uiPriority w:val="99"/>
     <w:semiHidden/>
@@ -8488,16 +11036,16 @@
       </w:tblCellMar>
     </w:tblPr>
   </w:style>
-  <w:style w:type="numbering" w:default="1" w:styleId="NoList">
+  <w:style w:type="numbering" w:default="1" w:styleId="a2">
     <w:name w:val="No List"/>
     <w:uiPriority w:val="99"/>
     <w:semiHidden/>
     <w:unhideWhenUsed/>
   </w:style>
-  <w:style w:type="paragraph" w:styleId="Header">
+  <w:style w:type="paragraph" w:styleId="a3">
     <w:name w:val="header"/>
-    <w:basedOn w:val="Normal"/>
-    <w:link w:val="HeaderChar"/>
+    <w:basedOn w:val="a"/>
+    <w:link w:val="a4"/>
     <w:uiPriority w:val="99"/>
     <w:unhideWhenUsed/>
     <w:rsid w:val="008068A2"/>
@@ -8509,17 +11057,17 @@
       <w:spacing w:after="0" w:line="240" w:lineRule="auto"/>
     </w:pPr>
   </w:style>
-  <w:style w:type="character" w:customStyle="1" w:styleId="HeaderChar">
-    <w:name w:val="Header Char"/>
-    <w:basedOn w:val="DefaultParagraphFont"/>
-    <w:link w:val="Header"/>
+  <w:style w:type="character" w:customStyle="1" w:styleId="a4">
+    <w:name w:val="Горен колонтитул Знак"/>
+    <w:basedOn w:val="a0"/>
+    <w:link w:val="a3"/>
     <w:uiPriority w:val="99"/>
     <w:rsid w:val="008068A2"/>
   </w:style>
-  <w:style w:type="paragraph" w:styleId="Footer">
+  <w:style w:type="paragraph" w:styleId="a5">
     <w:name w:val="footer"/>
-    <w:basedOn w:val="Normal"/>
-    <w:link w:val="FooterChar"/>
+    <w:basedOn w:val="a"/>
+    <w:link w:val="a6"/>
     <w:uiPriority w:val="99"/>
     <w:unhideWhenUsed/>
     <w:rsid w:val="008068A2"/>
@@ -8531,17 +11079,17 @@
       <w:spacing w:after="0" w:line="240" w:lineRule="auto"/>
     </w:pPr>
   </w:style>
-  <w:style w:type="character" w:customStyle="1" w:styleId="FooterChar">
-    <w:name w:val="Footer Char"/>
-    <w:basedOn w:val="DefaultParagraphFont"/>
-    <w:link w:val="Footer"/>
+  <w:style w:type="character" w:customStyle="1" w:styleId="a6">
+    <w:name w:val="Долен колонтитул Знак"/>
+    <w:basedOn w:val="a0"/>
+    <w:link w:val="a5"/>
     <w:uiPriority w:val="99"/>
     <w:rsid w:val="008068A2"/>
   </w:style>
-  <w:style w:type="paragraph" w:styleId="BalloonText">
+  <w:style w:type="paragraph" w:styleId="a7">
     <w:name w:val="Balloon Text"/>
-    <w:basedOn w:val="Normal"/>
-    <w:link w:val="BalloonTextChar"/>
+    <w:basedOn w:val="a"/>
+    <w:link w:val="a8"/>
     <w:uiPriority w:val="99"/>
     <w:semiHidden/>
     <w:unhideWhenUsed/>
@@ -8555,10 +11103,10 @@
       <w:szCs w:val="16"/>
     </w:rPr>
   </w:style>
-  <w:style w:type="character" w:customStyle="1" w:styleId="BalloonTextChar">
-    <w:name w:val="Balloon Text Char"/>
-    <w:basedOn w:val="DefaultParagraphFont"/>
-    <w:link w:val="BalloonText"/>
+  <w:style w:type="character" w:customStyle="1" w:styleId="a8">
+    <w:name w:val="Изнесен текст Знак"/>
+    <w:basedOn w:val="a0"/>
+    <w:link w:val="a7"/>
     <w:uiPriority w:val="99"/>
     <w:semiHidden/>
     <w:rsid w:val="00564D7B"/>
@@ -8568,9 +11116,9 @@
       <w:szCs w:val="16"/>
     </w:rPr>
   </w:style>
-  <w:style w:type="character" w:styleId="Hyperlink">
+  <w:style w:type="character" w:styleId="a9">
     <w:name w:val="Hyperlink"/>
-    <w:basedOn w:val="DefaultParagraphFont"/>
+    <w:basedOn w:val="a0"/>
     <w:uiPriority w:val="99"/>
     <w:unhideWhenUsed/>
     <w:rsid w:val="0079324A"/>
@@ -8579,10 +11127,10 @@
       <w:u w:val="single"/>
     </w:rPr>
   </w:style>
-  <w:style w:type="character" w:customStyle="1" w:styleId="Heading1Char">
-    <w:name w:val="Heading 1 Char"/>
-    <w:basedOn w:val="DefaultParagraphFont"/>
-    <w:link w:val="Heading1"/>
+  <w:style w:type="character" w:customStyle="1" w:styleId="10">
+    <w:name w:val="Заглавие 1 Знак"/>
+    <w:basedOn w:val="a0"/>
+    <w:link w:val="1"/>
     <w:uiPriority w:val="9"/>
     <w:qFormat/>
     <w:rsid w:val="00FA2C69"/>
@@ -8594,10 +11142,10 @@
       <w:szCs w:val="32"/>
     </w:rPr>
   </w:style>
-  <w:style w:type="character" w:customStyle="1" w:styleId="Heading2Char">
-    <w:name w:val="Heading 2 Char"/>
-    <w:basedOn w:val="DefaultParagraphFont"/>
-    <w:link w:val="Heading2"/>
+  <w:style w:type="character" w:customStyle="1" w:styleId="20">
+    <w:name w:val="Заглавие 2 Знак"/>
+    <w:basedOn w:val="a0"/>
+    <w:link w:val="2"/>
     <w:uiPriority w:val="9"/>
     <w:qFormat/>
     <w:rsid w:val="001C5C9E"/>
@@ -8611,9 +11159,9 @@
       <w:lang w:val="bg-BG"/>
     </w:rPr>
   </w:style>
-  <w:style w:type="paragraph" w:styleId="NormalWeb">
+  <w:style w:type="paragraph" w:styleId="aa">
     <w:name w:val="Normal (Web)"/>
-    <w:basedOn w:val="Normal"/>
+    <w:basedOn w:val="a"/>
     <w:uiPriority w:val="99"/>
     <w:semiHidden/>
     <w:unhideWhenUsed/>
@@ -8627,9 +11175,9 @@
       <w:szCs w:val="24"/>
     </w:rPr>
   </w:style>
-  <w:style w:type="character" w:styleId="Strong">
+  <w:style w:type="character" w:styleId="ab">
     <w:name w:val="Strong"/>
-    <w:basedOn w:val="DefaultParagraphFont"/>
+    <w:basedOn w:val="a0"/>
     <w:uiPriority w:val="22"/>
     <w:qFormat/>
     <w:rsid w:val="00524789"/>
@@ -8638,10 +11186,10 @@
       <w:bCs/>
     </w:rPr>
   </w:style>
-  <w:style w:type="character" w:customStyle="1" w:styleId="Heading3Char">
-    <w:name w:val="Heading 3 Char"/>
-    <w:basedOn w:val="DefaultParagraphFont"/>
-    <w:link w:val="Heading3"/>
+  <w:style w:type="character" w:customStyle="1" w:styleId="30">
+    <w:name w:val="Заглавие 3 Знак"/>
+    <w:basedOn w:val="a0"/>
+    <w:link w:val="3"/>
     <w:uiPriority w:val="9"/>
     <w:rsid w:val="008C5930"/>
     <w:rPr>
@@ -8652,10 +11200,10 @@
       <w:szCs w:val="32"/>
     </w:rPr>
   </w:style>
-  <w:style w:type="character" w:customStyle="1" w:styleId="Heading4Char">
-    <w:name w:val="Heading 4 Char"/>
-    <w:basedOn w:val="DefaultParagraphFont"/>
-    <w:link w:val="Heading4"/>
+  <w:style w:type="character" w:customStyle="1" w:styleId="40">
+    <w:name w:val="Заглавие 4 Знак"/>
+    <w:basedOn w:val="a0"/>
+    <w:link w:val="4"/>
     <w:uiPriority w:val="9"/>
     <w:rsid w:val="008C5930"/>
     <w:rPr>
@@ -8666,10 +11214,10 @@
       <w:sz w:val="28"/>
     </w:rPr>
   </w:style>
-  <w:style w:type="paragraph" w:styleId="ListParagraph">
+  <w:style w:type="paragraph" w:styleId="ac">
     <w:name w:val="List Paragraph"/>
-    <w:basedOn w:val="Normal"/>
-    <w:link w:val="ListParagraphChar"/>
+    <w:basedOn w:val="a"/>
+    <w:link w:val="ad"/>
     <w:uiPriority w:val="34"/>
     <w:qFormat/>
     <w:rsid w:val="008617B5"/>
@@ -8678,9 +11226,9 @@
       <w:contextualSpacing/>
     </w:pPr>
   </w:style>
-  <w:style w:type="character" w:styleId="FollowedHyperlink">
+  <w:style w:type="character" w:styleId="ae">
     <w:name w:val="FollowedHyperlink"/>
-    <w:basedOn w:val="DefaultParagraphFont"/>
+    <w:basedOn w:val="a0"/>
     <w:uiPriority w:val="99"/>
     <w:semiHidden/>
     <w:unhideWhenUsed/>
@@ -8690,10 +11238,10 @@
       <w:u w:val="single"/>
     </w:rPr>
   </w:style>
-  <w:style w:type="character" w:customStyle="1" w:styleId="Heading5Char">
-    <w:name w:val="Heading 5 Char"/>
-    <w:basedOn w:val="DefaultParagraphFont"/>
-    <w:link w:val="Heading5"/>
+  <w:style w:type="character" w:customStyle="1" w:styleId="50">
+    <w:name w:val="Заглавие 5 Знак"/>
+    <w:basedOn w:val="a0"/>
+    <w:link w:val="5"/>
     <w:uiPriority w:val="9"/>
     <w:semiHidden/>
     <w:rsid w:val="008C5930"/>
@@ -8705,7 +11253,7 @@
   </w:style>
   <w:style w:type="paragraph" w:customStyle="1" w:styleId="Code">
     <w:name w:val="Code"/>
-    <w:basedOn w:val="Normal"/>
+    <w:basedOn w:val="a"/>
     <w:link w:val="CodeChar"/>
     <w:qFormat/>
     <w:rsid w:val="008063E1"/>
@@ -8717,7 +11265,7 @@
   </w:style>
   <w:style w:type="character" w:customStyle="1" w:styleId="CodeChar">
     <w:name w:val="Code Char"/>
-    <w:basedOn w:val="DefaultParagraphFont"/>
+    <w:basedOn w:val="a0"/>
     <w:link w:val="Code"/>
     <w:qFormat/>
     <w:rsid w:val="008063E1"/>
@@ -8727,9 +11275,9 @@
       <w:noProof/>
     </w:rPr>
   </w:style>
-  <w:style w:type="table" w:styleId="TableGrid">
+  <w:style w:type="table" w:styleId="af">
     <w:name w:val="Table Grid"/>
-    <w:basedOn w:val="TableNormal"/>
+    <w:basedOn w:val="a1"/>
     <w:uiPriority w:val="59"/>
     <w:rsid w:val="00763912"/>
     <w:pPr>
@@ -8748,12 +11296,12 @@
   </w:style>
   <w:style w:type="character" w:customStyle="1" w:styleId="tgc">
     <w:name w:val="_tgc"/>
-    <w:basedOn w:val="DefaultParagraphFont"/>
+    <w:basedOn w:val="a0"/>
     <w:rsid w:val="00D8395C"/>
   </w:style>
   <w:style w:type="paragraph" w:customStyle="1" w:styleId="Index">
     <w:name w:val="Index"/>
-    <w:basedOn w:val="Normal"/>
+    <w:basedOn w:val="a"/>
     <w:rsid w:val="005054C7"/>
     <w:pPr>
       <w:suppressLineNumbers/>
@@ -8763,17 +11311,17 @@
       <w:rFonts w:cs="FreeSans"/>
     </w:rPr>
   </w:style>
-  <w:style w:type="character" w:customStyle="1" w:styleId="ListParagraphChar">
-    <w:name w:val="List Paragraph Char"/>
-    <w:basedOn w:val="DefaultParagraphFont"/>
-    <w:link w:val="ListParagraph"/>
+  <w:style w:type="character" w:customStyle="1" w:styleId="ad">
+    <w:name w:val="Списък на абзаци Знак"/>
+    <w:basedOn w:val="a0"/>
+    <w:link w:val="ac"/>
     <w:uiPriority w:val="34"/>
     <w:qFormat/>
     <w:rsid w:val="005054C7"/>
   </w:style>
   <w:style w:type="character" w:customStyle="1" w:styleId="InternetLink">
     <w:name w:val="Internet Link"/>
-    <w:basedOn w:val="DefaultParagraphFont"/>
+    <w:basedOn w:val="a0"/>
     <w:uiPriority w:val="99"/>
     <w:unhideWhenUsed/>
     <w:rsid w:val="005054C7"/>
@@ -8782,9 +11330,9 @@
       <w:u w:val="single"/>
     </w:rPr>
   </w:style>
-  <w:style w:type="character" w:styleId="UnresolvedMention">
+  <w:style w:type="character" w:styleId="af0">
     <w:name w:val="Unresolved Mention"/>
-    <w:basedOn w:val="DefaultParagraphFont"/>
+    <w:basedOn w:val="a0"/>
     <w:uiPriority w:val="99"/>
     <w:semiHidden/>
     <w:unhideWhenUsed/>

</xml_diff>